<commit_message>
POC of Excel template population and formula regeneration
</commit_message>
<xml_diff>
--- a/app/src/main/resources/template.docx
+++ b/app/src/main/resources/template.docx
@@ -488,7 +488,6 @@
         </w:r>
       </w:hyperlink>
     </w:p>
-    <w:bookmarkStart w:id="0" w:name="_GoBack"/>
     <w:p>
       <w:pPr>
         <w:pStyle w:val="TOC1"/>
@@ -501,110 +500,64 @@
           <w:lang w:eastAsia="zh-HK"/>
         </w:rPr>
       </w:pPr>
-      <w:r>
-        <w:rPr>
-          <w:rStyle w:val="Hyperlink"/>
-          <w:noProof/>
-        </w:rPr>
-        <w:fldChar w:fldCharType="begin"/>
-      </w:r>
-      <w:r>
-        <w:rPr>
-          <w:rStyle w:val="Hyperlink"/>
-          <w:noProof/>
-        </w:rPr>
-        <w:instrText xml:space="preserve"> </w:instrText>
-      </w:r>
-      <w:r>
-        <w:rPr>
-          <w:noProof/>
-        </w:rPr>
-        <w:instrText>HYPERLINK \l "_Toc502011686"</w:instrText>
-      </w:r>
-      <w:r>
-        <w:rPr>
-          <w:rStyle w:val="Hyperlink"/>
-          <w:noProof/>
-        </w:rPr>
-        <w:instrText xml:space="preserve"> </w:instrText>
-      </w:r>
-      <w:r>
-        <w:rPr>
-          <w:rStyle w:val="Hyperlink"/>
-          <w:noProof/>
-        </w:rPr>
-      </w:r>
-      <w:r>
-        <w:rPr>
-          <w:rStyle w:val="Hyperlink"/>
-          <w:noProof/>
-        </w:rPr>
-        <w:fldChar w:fldCharType="separate"/>
-      </w:r>
-      <w:r>
-        <w:rPr>
-          <w:rStyle w:val="Hyperlink"/>
-          <w:noProof/>
-        </w:rPr>
-        <w:t>NOTES TO THE FINANCIAL STATEMENTS</w:t>
-      </w:r>
-      <w:r>
-        <w:rPr>
-          <w:noProof/>
-          <w:webHidden/>
-        </w:rPr>
-        <w:tab/>
-      </w:r>
-      <w:r>
-        <w:rPr>
-          <w:noProof/>
-          <w:webHidden/>
-        </w:rPr>
-        <w:fldChar w:fldCharType="begin"/>
-      </w:r>
-      <w:r>
-        <w:rPr>
-          <w:noProof/>
-          <w:webHidden/>
-        </w:rPr>
-        <w:instrText xml:space="preserve"> PAGEREF _Toc502011686 \h </w:instrText>
-      </w:r>
-      <w:r>
-        <w:rPr>
-          <w:noProof/>
-          <w:webHidden/>
-        </w:rPr>
-      </w:r>
-      <w:r>
-        <w:rPr>
-          <w:noProof/>
-          <w:webHidden/>
-        </w:rPr>
-        <w:fldChar w:fldCharType="separate"/>
-      </w:r>
-      <w:r>
-        <w:rPr>
-          <w:noProof/>
-          <w:webHidden/>
-        </w:rPr>
-        <w:t>7</w:t>
-      </w:r>
-      <w:r>
-        <w:rPr>
-          <w:noProof/>
-          <w:webHidden/>
-        </w:rPr>
-        <w:fldChar w:fldCharType="end"/>
-      </w:r>
-      <w:r>
-        <w:rPr>
-          <w:rStyle w:val="Hyperlink"/>
-          <w:noProof/>
-        </w:rPr>
-        <w:fldChar w:fldCharType="end"/>
-      </w:r>
-    </w:p>
-    <w:bookmarkEnd w:id="0"/>
+      <w:hyperlink w:anchor="_Toc502011686" w:history="1">
+        <w:r>
+          <w:rPr>
+            <w:rStyle w:val="Hyperlink"/>
+            <w:noProof/>
+          </w:rPr>
+          <w:t>NOTES TO THE FINANCIAL STATEMENTS</w:t>
+        </w:r>
+        <w:r>
+          <w:rPr>
+            <w:noProof/>
+            <w:webHidden/>
+          </w:rPr>
+          <w:tab/>
+        </w:r>
+        <w:r>
+          <w:rPr>
+            <w:noProof/>
+            <w:webHidden/>
+          </w:rPr>
+          <w:fldChar w:fldCharType="begin"/>
+        </w:r>
+        <w:r>
+          <w:rPr>
+            <w:noProof/>
+            <w:webHidden/>
+          </w:rPr>
+          <w:instrText xml:space="preserve"> PAGEREF _Toc502011686 \h </w:instrText>
+        </w:r>
+        <w:r>
+          <w:rPr>
+            <w:noProof/>
+            <w:webHidden/>
+          </w:rPr>
+        </w:r>
+        <w:r>
+          <w:rPr>
+            <w:noProof/>
+            <w:webHidden/>
+          </w:rPr>
+          <w:fldChar w:fldCharType="separate"/>
+        </w:r>
+        <w:r>
+          <w:rPr>
+            <w:noProof/>
+            <w:webHidden/>
+          </w:rPr>
+          <w:t>7</w:t>
+        </w:r>
+        <w:r>
+          <w:rPr>
+            <w:noProof/>
+            <w:webHidden/>
+          </w:rPr>
+          <w:fldChar w:fldCharType="end"/>
+        </w:r>
+      </w:hyperlink>
+    </w:p>
     <w:p>
       <w:pPr>
         <w:pageBreakBefore/>
@@ -640,16 +593,34 @@
     <w:p>
       <w:pPr>
         <w:pStyle w:val="Heading1"/>
-      </w:pPr>
-      <w:bookmarkStart w:id="1" w:name="_Toc502011681"/>
+        <w:rPr>
+          <w:szCs w:val="2"/>
+        </w:rPr>
+      </w:pPr>
+      <w:bookmarkStart w:id="0" w:name="_Toc502011681"/>
       <w:r>
+        <w:rPr>
+          <w:szCs w:val="2"/>
+        </w:rPr>
         <w:lastRenderedPageBreak/>
         <w:t>REPORT OF THE DIRECTOR</w:t>
       </w:r>
-      <w:bookmarkEnd w:id="1"/>
+      <w:bookmarkEnd w:id="0"/>
       <w:r>
+        <w:rPr>
+          <w:szCs w:val="2"/>
+        </w:rPr>
         <w:t xml:space="preserve"> </w:t>
       </w:r>
+    </w:p>
+    <w:p>
+      <w:r>
+        <w:t>SECTION1</w:t>
+      </w:r>
+    </w:p>
+    <w:p>
+      <w:bookmarkStart w:id="1" w:name="_GoBack"/>
+      <w:bookmarkEnd w:id="1"/>
     </w:p>
     <w:p/>
     <w:p/>
@@ -668,9 +639,6 @@
     <w:p/>
     <w:p/>
     <w:p/>
-    <w:p/>
-    <w:p/>
-    <w:p/>
     <w:p>
       <w:pPr>
         <w:rPr>
@@ -968,7 +936,7 @@
           <w:rPr>
             <w:noProof/>
           </w:rPr>
-          <w:t>7</w:t>
+          <w:t>1</w:t>
         </w:r>
         <w:r>
           <w:rPr>
@@ -1398,17 +1366,18 @@
     <w:link w:val="Heading1Char"/>
     <w:uiPriority w:val="9"/>
     <w:qFormat/>
-    <w:rsid w:val="00D95729"/>
+    <w:rsid w:val="00EC7F45"/>
     <w:pPr>
       <w:keepNext/>
       <w:keepLines/>
-      <w:spacing w:before="480" w:after="0" w:line="240" w:lineRule="auto"/>
+      <w:spacing w:after="0" w:line="20" w:lineRule="exact"/>
       <w:outlineLvl w:val="0"/>
     </w:pPr>
     <w:rPr>
       <w:rFonts w:eastAsiaTheme="majorEastAsia" w:cstheme="majorBidi"/>
-      <w:b/>
       <w:bCs/>
+      <w:color w:val="FFFFFF" w:themeColor="background1"/>
+      <w:sz w:val="2"/>
       <w:szCs w:val="28"/>
     </w:rPr>
   </w:style>
@@ -1488,11 +1457,12 @@
     <w:basedOn w:val="DefaultParagraphFont"/>
     <w:link w:val="Heading1"/>
     <w:uiPriority w:val="9"/>
-    <w:rsid w:val="00D95729"/>
+    <w:rsid w:val="00EC7F45"/>
     <w:rPr>
       <w:rFonts w:ascii="Times New Roman" w:eastAsiaTheme="majorEastAsia" w:hAnsi="Times New Roman" w:cstheme="majorBidi"/>
-      <w:b/>
       <w:bCs/>
+      <w:color w:val="FFFFFF" w:themeColor="background1"/>
+      <w:sz w:val="2"/>
       <w:szCs w:val="28"/>
     </w:rPr>
   </w:style>
@@ -1696,17 +1666,18 @@
     <w:link w:val="Heading1Char"/>
     <w:uiPriority w:val="9"/>
     <w:qFormat/>
-    <w:rsid w:val="00D95729"/>
+    <w:rsid w:val="00EC7F45"/>
     <w:pPr>
       <w:keepNext/>
       <w:keepLines/>
-      <w:spacing w:before="480" w:after="0" w:line="240" w:lineRule="auto"/>
+      <w:spacing w:after="0" w:line="20" w:lineRule="exact"/>
       <w:outlineLvl w:val="0"/>
     </w:pPr>
     <w:rPr>
       <w:rFonts w:eastAsiaTheme="majorEastAsia" w:cstheme="majorBidi"/>
-      <w:b/>
       <w:bCs/>
+      <w:color w:val="FFFFFF" w:themeColor="background1"/>
+      <w:sz w:val="2"/>
       <w:szCs w:val="28"/>
     </w:rPr>
   </w:style>
@@ -1786,11 +1757,12 @@
     <w:basedOn w:val="DefaultParagraphFont"/>
     <w:link w:val="Heading1"/>
     <w:uiPriority w:val="9"/>
-    <w:rsid w:val="00D95729"/>
+    <w:rsid w:val="00EC7F45"/>
     <w:rPr>
       <w:rFonts w:ascii="Times New Roman" w:eastAsiaTheme="majorEastAsia" w:hAnsi="Times New Roman" w:cstheme="majorBidi"/>
-      <w:b/>
       <w:bCs/>
+      <w:color w:val="FFFFFF" w:themeColor="background1"/>
+      <w:sz w:val="2"/>
       <w:szCs w:val="28"/>
     </w:rPr>
   </w:style>
@@ -2110,7 +2082,7 @@
 </file>
 
 <file path=customXml/itemProps1.xml><?xml version="1.0" encoding="utf-8"?>
-<ds:datastoreItem xmlns:ds="http://schemas.openxmlformats.org/officeDocument/2006/customXml" ds:itemID="{6EA9A667-3A05-445B-88A9-F004E637ECA6}">
+<ds:datastoreItem xmlns:ds="http://schemas.openxmlformats.org/officeDocument/2006/customXml" ds:itemID="{18F37813-F703-4EA0-BDA0-13F9B14F7F88}">
   <ds:schemaRefs>
     <ds:schemaRef ds:uri="http://schemas.openxmlformats.org/officeDocument/2006/bibliography"/>
   </ds:schemaRefs>

</xml_diff>

<commit_message>
Basic generation logic, initial Section/Paragraph/Table structures
</commit_message>
<xml_diff>
--- a/app/src/main/resources/template.docx
+++ b/app/src/main/resources/template.docx
@@ -615,12 +615,8 @@
     </w:p>
     <w:p>
       <w:r>
-        <w:t>SECTION1</w:t>
+        <w:t>Section1</w:t>
       </w:r>
-    </w:p>
-    <w:p>
-      <w:bookmarkStart w:id="1" w:name="_GoBack"/>
-      <w:bookmarkEnd w:id="1"/>
     </w:p>
     <w:p/>
     <w:p/>
@@ -632,6 +628,10 @@
     <w:p/>
     <w:p/>
     <w:p/>
+    <w:p>
+      <w:bookmarkStart w:id="1" w:name="_GoBack"/>
+      <w:bookmarkEnd w:id="1"/>
+    </w:p>
     <w:p/>
     <w:p/>
     <w:p/>
@@ -936,7 +936,7 @@
           <w:rPr>
             <w:noProof/>
           </w:rPr>
-          <w:t>1</w:t>
+          <w:t>8</w:t>
         </w:r>
         <w:r>
           <w:rPr>
@@ -2082,7 +2082,7 @@
 </file>
 
 <file path=customXml/itemProps1.xml><?xml version="1.0" encoding="utf-8"?>
-<ds:datastoreItem xmlns:ds="http://schemas.openxmlformats.org/officeDocument/2006/customXml" ds:itemID="{18F37813-F703-4EA0-BDA0-13F9B14F7F88}">
+<ds:datastoreItem xmlns:ds="http://schemas.openxmlformats.org/officeDocument/2006/customXml" ds:itemID="{69B132C4-DBFC-4BD6-B088-1A82632E8105}">
   <ds:schemaRefs>
     <ds:schemaRef ds:uri="http://schemas.openxmlformats.org/officeDocument/2006/bibliography"/>
   </ds:schemaRefs>

</xml_diff>

<commit_message>
Support for multiple sections
</commit_message>
<xml_diff>
--- a/app/src/main/resources/template.docx
+++ b/app/src/main/resources/template.docx
@@ -4,26 +4,30 @@
   <w:body>
     <w:p>
       <w:pPr>
+        <w:adjustRightInd w:val="0"/>
+        <w:snapToGrid w:val="0"/>
+        <w:spacing w:after="0" w:line="240" w:lineRule="auto"/>
         <w:jc w:val="center"/>
         <w:rPr>
-          <w:rFonts w:cs="Times New Roman"/>
+          <w:rFonts w:eastAsia="新細明體" w:cs="Times New Roman"/>
           <w:b/>
           <w:sz w:val="28"/>
-          <w:szCs w:val="28"/>
+          <w:szCs w:val="24"/>
         </w:rPr>
       </w:pPr>
       <w:r>
         <w:rPr>
-          <w:rFonts w:cs="Times New Roman"/>
+          <w:rFonts w:eastAsia="新細明體" w:cs="Times New Roman"/>
           <w:b/>
           <w:sz w:val="28"/>
-          <w:szCs w:val="28"/>
-        </w:rPr>
-        <w:t>COVER</w:t>
+          <w:szCs w:val="24"/>
+        </w:rPr>
+        <w:t>Cover</w:t>
       </w:r>
     </w:p>
     <w:p>
       <w:pPr>
+        <w:spacing w:after="0" w:line="240" w:lineRule="auto"/>
         <w:rPr>
           <w:rFonts w:cs="Times New Roman"/>
           <w:b/>
@@ -495,73 +499,6 @@
           <w:tab w:val="right" w:pos="8630"/>
         </w:tabs>
         <w:rPr>
-          <w:rFonts w:asciiTheme="minorHAnsi" w:hAnsiTheme="minorHAnsi"/>
-          <w:noProof/>
-          <w:lang w:eastAsia="zh-HK"/>
-        </w:rPr>
-      </w:pPr>
-      <w:hyperlink w:anchor="_Toc502011686" w:history="1">
-        <w:r>
-          <w:rPr>
-            <w:rStyle w:val="Hyperlink"/>
-            <w:noProof/>
-          </w:rPr>
-          <w:t>NOTES TO THE FINANCIAL STATEMENTS</w:t>
-        </w:r>
-        <w:r>
-          <w:rPr>
-            <w:noProof/>
-            <w:webHidden/>
-          </w:rPr>
-          <w:tab/>
-        </w:r>
-        <w:r>
-          <w:rPr>
-            <w:noProof/>
-            <w:webHidden/>
-          </w:rPr>
-          <w:fldChar w:fldCharType="begin"/>
-        </w:r>
-        <w:r>
-          <w:rPr>
-            <w:noProof/>
-            <w:webHidden/>
-          </w:rPr>
-          <w:instrText xml:space="preserve"> PAGEREF _Toc502011686 \h </w:instrText>
-        </w:r>
-        <w:r>
-          <w:rPr>
-            <w:noProof/>
-            <w:webHidden/>
-          </w:rPr>
-        </w:r>
-        <w:r>
-          <w:rPr>
-            <w:noProof/>
-            <w:webHidden/>
-          </w:rPr>
-          <w:fldChar w:fldCharType="separate"/>
-        </w:r>
-        <w:r>
-          <w:rPr>
-            <w:noProof/>
-            <w:webHidden/>
-          </w:rPr>
-          <w:t>7</w:t>
-        </w:r>
-        <w:r>
-          <w:rPr>
-            <w:noProof/>
-            <w:webHidden/>
-          </w:rPr>
-          <w:fldChar w:fldCharType="end"/>
-        </w:r>
-      </w:hyperlink>
-    </w:p>
-    <w:p>
-      <w:pPr>
-        <w:pageBreakBefore/>
-        <w:rPr>
           <w:rFonts w:cs="Times New Roman"/>
           <w:b/>
           <w:sz w:val="28"/>
@@ -576,18 +513,68 @@
           <w:docGrid w:linePitch="360"/>
         </w:sectPr>
       </w:pPr>
+      <w:hyperlink w:anchor="_Toc502011686" w:history="1">
+        <w:r>
+          <w:rPr>
+            <w:rStyle w:val="Hyperlink"/>
+            <w:noProof/>
+          </w:rPr>
+          <w:t>NOTES TO THE FINANCIAL STATEMENTS</w:t>
+        </w:r>
+        <w:r>
+          <w:rPr>
+            <w:noProof/>
+            <w:webHidden/>
+          </w:rPr>
+          <w:tab/>
+        </w:r>
+        <w:r>
+          <w:rPr>
+            <w:noProof/>
+            <w:webHidden/>
+          </w:rPr>
+          <w:fldChar w:fldCharType="begin"/>
+        </w:r>
+        <w:r>
+          <w:rPr>
+            <w:noProof/>
+            <w:webHidden/>
+          </w:rPr>
+          <w:instrText xml:space="preserve"> PAGEREF _Toc502011686 \h </w:instrText>
+        </w:r>
+        <w:r>
+          <w:rPr>
+            <w:noProof/>
+            <w:webHidden/>
+          </w:rPr>
+        </w:r>
+        <w:r>
+          <w:rPr>
+            <w:noProof/>
+            <w:webHidden/>
+          </w:rPr>
+          <w:fldChar w:fldCharType="separate"/>
+        </w:r>
+        <w:r>
+          <w:rPr>
+            <w:noProof/>
+            <w:webHidden/>
+          </w:rPr>
+          <w:t>7</w:t>
+        </w:r>
+        <w:r>
+          <w:rPr>
+            <w:noProof/>
+            <w:webHidden/>
+          </w:rPr>
+          <w:fldChar w:fldCharType="end"/>
+        </w:r>
+      </w:hyperlink>
       <w:r>
         <w:rPr>
           <w:rFonts w:cs="Times New Roman"/>
         </w:rPr>
-        <w:lastRenderedPageBreak/>
         <w:fldChar w:fldCharType="end"/>
-      </w:r>
-      <w:r>
-        <w:rPr>
-          <w:rFonts w:cs="Times New Roman"/>
-        </w:rPr>
-        <w:br/>
       </w:r>
     </w:p>
     <w:p>
@@ -614,33 +601,24 @@
       </w:r>
     </w:p>
     <w:p>
+      <w:pPr>
+        <w:spacing w:after="0" w:line="240" w:lineRule="auto"/>
+        <w:rPr>
+          <w:sz w:val="20"/>
+          <w:szCs w:val="20"/>
+        </w:rPr>
+      </w:pPr>
       <w:r>
+        <w:rPr>
+          <w:sz w:val="20"/>
+          <w:szCs w:val="20"/>
+        </w:rPr>
         <w:t>Section1</w:t>
       </w:r>
     </w:p>
-    <w:p/>
-    <w:p/>
-    <w:p/>
-    <w:p/>
-    <w:p/>
-    <w:p/>
-    <w:p/>
-    <w:p/>
-    <w:p/>
-    <w:p/>
-    <w:p>
-      <w:bookmarkStart w:id="1" w:name="_GoBack"/>
-      <w:bookmarkEnd w:id="1"/>
-    </w:p>
-    <w:p/>
-    <w:p/>
-    <w:p/>
-    <w:p/>
-    <w:p/>
-    <w:p/>
-    <w:p/>
-    <w:p>
-      <w:pPr>
+    <w:p>
+      <w:pPr>
+        <w:spacing w:after="0" w:line="240" w:lineRule="auto"/>
         <w:rPr>
           <w:rFonts w:cs="Times New Roman"/>
           <w:sz w:val="20"/>
@@ -668,15 +646,30 @@
       <w:pPr>
         <w:pStyle w:val="Heading1"/>
       </w:pPr>
-      <w:bookmarkStart w:id="2" w:name="_Toc502011682"/>
+      <w:bookmarkStart w:id="1" w:name="_Toc502011682"/>
       <w:r>
         <w:lastRenderedPageBreak/>
         <w:t>INDEPENDENT AUDITORS’ REPORT</w:t>
       </w:r>
-      <w:bookmarkEnd w:id="2"/>
-    </w:p>
-    <w:p>
-      <w:pPr>
+      <w:bookmarkEnd w:id="1"/>
+    </w:p>
+    <w:p>
+      <w:pPr>
+        <w:spacing w:after="0" w:line="240" w:lineRule="auto"/>
+        <w:rPr>
+          <w:rFonts w:cs="Times New Roman"/>
+        </w:rPr>
+      </w:pPr>
+      <w:r>
+        <w:rPr>
+          <w:rFonts w:cs="Times New Roman"/>
+        </w:rPr>
+        <w:t>Section2</w:t>
+      </w:r>
+    </w:p>
+    <w:p>
+      <w:pPr>
+        <w:spacing w:after="0" w:line="240" w:lineRule="auto"/>
         <w:rPr>
           <w:rFonts w:cs="Times New Roman"/>
         </w:rPr>
@@ -700,15 +693,30 @@
       <w:pPr>
         <w:pStyle w:val="Heading1"/>
       </w:pPr>
-      <w:bookmarkStart w:id="3" w:name="_Toc502011683"/>
+      <w:bookmarkStart w:id="2" w:name="_Toc502011683"/>
       <w:r>
         <w:lastRenderedPageBreak/>
         <w:t>INCOME STATEMENT</w:t>
       </w:r>
-      <w:bookmarkEnd w:id="3"/>
-    </w:p>
-    <w:p>
-      <w:pPr>
+      <w:bookmarkEnd w:id="2"/>
+    </w:p>
+    <w:p>
+      <w:pPr>
+        <w:spacing w:after="0" w:line="240" w:lineRule="auto"/>
+        <w:rPr>
+          <w:rFonts w:cs="Times New Roman"/>
+        </w:rPr>
+      </w:pPr>
+      <w:r>
+        <w:rPr>
+          <w:rFonts w:cs="Times New Roman"/>
+        </w:rPr>
+        <w:t>Section3</w:t>
+      </w:r>
+    </w:p>
+    <w:p>
+      <w:pPr>
+        <w:spacing w:after="0" w:line="240" w:lineRule="auto"/>
         <w:rPr>
           <w:rFonts w:cs="Times New Roman"/>
         </w:rPr>
@@ -732,15 +740,30 @@
       <w:pPr>
         <w:pStyle w:val="Heading1"/>
       </w:pPr>
-      <w:bookmarkStart w:id="4" w:name="_Toc502011684"/>
+      <w:bookmarkStart w:id="3" w:name="_Toc502011684"/>
       <w:r>
         <w:lastRenderedPageBreak/>
         <w:t>BALANCE SHEET</w:t>
       </w:r>
-      <w:bookmarkEnd w:id="4"/>
-    </w:p>
-    <w:p>
-      <w:pPr>
+      <w:bookmarkEnd w:id="3"/>
+    </w:p>
+    <w:p>
+      <w:pPr>
+        <w:spacing w:after="0" w:line="240" w:lineRule="auto"/>
+        <w:rPr>
+          <w:rFonts w:cs="Times New Roman"/>
+        </w:rPr>
+      </w:pPr>
+      <w:r>
+        <w:rPr>
+          <w:rFonts w:cs="Times New Roman"/>
+        </w:rPr>
+        <w:t>Section4</w:t>
+      </w:r>
+    </w:p>
+    <w:p>
+      <w:pPr>
+        <w:spacing w:after="0" w:line="240" w:lineRule="auto"/>
         <w:rPr>
           <w:rFonts w:cs="Times New Roman"/>
         </w:rPr>
@@ -764,15 +787,30 @@
       <w:pPr>
         <w:pStyle w:val="Heading1"/>
       </w:pPr>
-      <w:bookmarkStart w:id="5" w:name="_Toc502011685"/>
+      <w:bookmarkStart w:id="4" w:name="_Toc502011685"/>
       <w:r>
         <w:lastRenderedPageBreak/>
         <w:t>STATEMENT OF CHANGES IN EQUITY</w:t>
       </w:r>
-      <w:bookmarkEnd w:id="5"/>
-    </w:p>
-    <w:p>
-      <w:pPr>
+      <w:bookmarkEnd w:id="4"/>
+    </w:p>
+    <w:p>
+      <w:pPr>
+        <w:spacing w:after="0" w:line="240" w:lineRule="auto"/>
+        <w:rPr>
+          <w:rFonts w:cs="Times New Roman"/>
+        </w:rPr>
+      </w:pPr>
+      <w:r>
+        <w:rPr>
+          <w:rFonts w:cs="Times New Roman"/>
+        </w:rPr>
+        <w:t>Section5</w:t>
+      </w:r>
+    </w:p>
+    <w:p>
+      <w:pPr>
+        <w:spacing w:after="0" w:line="240" w:lineRule="auto"/>
         <w:rPr>
           <w:rFonts w:cs="Times New Roman"/>
         </w:rPr>
@@ -796,27 +834,28 @@
       <w:pPr>
         <w:pStyle w:val="Heading1"/>
       </w:pPr>
-      <w:bookmarkStart w:id="6" w:name="_Toc502011686"/>
+      <w:bookmarkStart w:id="5" w:name="_Toc502011686"/>
       <w:r>
         <w:lastRenderedPageBreak/>
         <w:t>NOTES TO THE FINANCIAL STATEMENTS</w:t>
       </w:r>
+      <w:bookmarkEnd w:id="5"/>
+    </w:p>
+    <w:p>
+      <w:pPr>
+        <w:spacing w:after="0" w:line="240" w:lineRule="auto"/>
+        <w:rPr>
+          <w:rFonts w:cs="Times New Roman"/>
+        </w:rPr>
+      </w:pPr>
+      <w:r>
+        <w:rPr>
+          <w:rFonts w:cs="Times New Roman"/>
+        </w:rPr>
+        <w:t>Section6</w:t>
+      </w:r>
+      <w:bookmarkStart w:id="6" w:name="_GoBack"/>
       <w:bookmarkEnd w:id="6"/>
-    </w:p>
-    <w:p>
-      <w:pPr>
-        <w:rPr>
-          <w:rFonts w:cs="Times New Roman"/>
-        </w:rPr>
-      </w:pPr>
-    </w:p>
-    <w:p>
-      <w:pPr>
-        <w:pageBreakBefore/>
-        <w:rPr>
-          <w:rFonts w:cs="Times New Roman"/>
-        </w:rPr>
-      </w:pPr>
     </w:p>
     <w:sectPr>
       <w:headerReference w:type="default" r:id="rId18"/>
@@ -936,7 +975,7 @@
           <w:rPr>
             <w:noProof/>
           </w:rPr>
-          <w:t>8</w:t>
+          <w:t>6</w:t>
         </w:r>
         <w:r>
           <w:rPr>
@@ -2082,7 +2121,7 @@
 </file>
 
 <file path=customXml/itemProps1.xml><?xml version="1.0" encoding="utf-8"?>
-<ds:datastoreItem xmlns:ds="http://schemas.openxmlformats.org/officeDocument/2006/customXml" ds:itemID="{69B132C4-DBFC-4BD6-B088-1A82632E8105}">
+<ds:datastoreItem xmlns:ds="http://schemas.openxmlformats.org/officeDocument/2006/customXml" ds:itemID="{BC0ED6E4-7693-4F8B-9830-B6399D67391E}">
   <ds:schemaRefs>
     <ds:schemaRef ds:uri="http://schemas.openxmlformats.org/officeDocument/2006/bibliography"/>
   </ds:schemaRefs>

</xml_diff>

<commit_message>
Header generation for different sections
</commit_message>
<xml_diff>
--- a/app/src/main/resources/template.docx
+++ b/app/src/main/resources/template.docx
@@ -46,16 +46,18 @@
           <w:szCs w:val="28"/>
         </w:rPr>
         <w:sectPr>
-          <w:headerReference w:type="default" r:id="rId8"/>
-          <w:footerReference w:type="default" r:id="rId9"/>
+          <w:headerReference w:type="even" r:id="rId8"/>
+          <w:headerReference w:type="default" r:id="rId9"/>
+          <w:footerReference w:type="even" r:id="rId10"/>
+          <w:footerReference w:type="default" r:id="rId11"/>
+          <w:headerReference w:type="first" r:id="rId12"/>
+          <w:footerReference w:type="first" r:id="rId13"/>
           <w:pgSz w:w="12240" w:h="15840"/>
           <w:pgMar w:top="1440" w:right="1800" w:bottom="1440" w:left="1800" w:header="720" w:footer="720" w:gutter="0"/>
           <w:cols w:space="720"/>
           <w:docGrid w:linePitch="360"/>
         </w:sectPr>
       </w:pPr>
-      <w:bookmarkStart w:id="0" w:name="_GoBack"/>
-      <w:bookmarkEnd w:id="0"/>
     </w:p>
     <w:tbl>
       <w:tblPr>
@@ -507,8 +509,8 @@
           <w:szCs w:val="28"/>
         </w:rPr>
         <w:sectPr>
-          <w:headerReference w:type="default" r:id="rId10"/>
-          <w:footerReference w:type="default" r:id="rId11"/>
+          <w:headerReference w:type="default" r:id="rId14"/>
+          <w:footerReference w:type="default" r:id="rId15"/>
           <w:pgSz w:w="12240" w:h="15840"/>
           <w:pgMar w:top="1440" w:right="1800" w:bottom="1440" w:left="1800" w:header="720" w:footer="720" w:gutter="0"/>
           <w:cols w:space="720"/>
@@ -634,8 +636,8 @@
           <w:rFonts w:cs="Times New Roman"/>
         </w:rPr>
         <w:sectPr>
-          <w:headerReference w:type="default" r:id="rId12"/>
-          <w:footerReference w:type="default" r:id="rId13"/>
+          <w:headerReference w:type="default" r:id="rId16"/>
+          <w:footerReference w:type="default" r:id="rId17"/>
           <w:pgSz w:w="12240" w:h="15840"/>
           <w:pgMar w:top="1440" w:right="1800" w:bottom="1440" w:left="1800" w:header="720" w:footer="720" w:gutter="0"/>
           <w:pgNumType w:start="1"/>
@@ -683,7 +685,7 @@
           <w:rFonts w:cs="Times New Roman"/>
         </w:rPr>
         <w:sectPr>
-          <w:headerReference w:type="default" r:id="rId14"/>
+          <w:headerReference w:type="default" r:id="rId18"/>
           <w:pgSz w:w="12240" w:h="15840"/>
           <w:pgMar w:top="1440" w:right="1800" w:bottom="1440" w:left="1800" w:header="720" w:footer="720" w:gutter="0"/>
           <w:cols w:space="720"/>
@@ -730,7 +732,7 @@
           <w:rFonts w:cs="Times New Roman"/>
         </w:rPr>
         <w:sectPr>
-          <w:headerReference w:type="default" r:id="rId15"/>
+          <w:headerReference w:type="default" r:id="rId19"/>
           <w:pgSz w:w="12240" w:h="15840"/>
           <w:pgMar w:top="1440" w:right="1800" w:bottom="1440" w:left="1800" w:header="720" w:footer="720" w:gutter="0"/>
           <w:cols w:space="720"/>
@@ -777,7 +779,7 @@
           <w:rFonts w:cs="Times New Roman"/>
         </w:rPr>
         <w:sectPr>
-          <w:headerReference w:type="default" r:id="rId16"/>
+          <w:headerReference w:type="default" r:id="rId20"/>
           <w:pgSz w:w="12240" w:h="15840"/>
           <w:pgMar w:top="1440" w:right="1800" w:bottom="1440" w:left="1800" w:header="720" w:footer="720" w:gutter="0"/>
           <w:cols w:space="720"/>
@@ -824,7 +826,7 @@
           <w:rFonts w:cs="Times New Roman"/>
         </w:rPr>
         <w:sectPr>
-          <w:headerReference w:type="default" r:id="rId17"/>
+          <w:headerReference w:type="default" r:id="rId21"/>
           <w:pgSz w:w="12240" w:h="15840"/>
           <w:pgMar w:top="1440" w:right="1800" w:bottom="1440" w:left="1800" w:header="720" w:footer="720" w:gutter="0"/>
           <w:cols w:space="720"/>
@@ -858,7 +860,7 @@
       </w:r>
     </w:p>
     <w:sectPr>
-      <w:headerReference w:type="default" r:id="rId18"/>
+      <w:headerReference w:type="default" r:id="rId22"/>
       <w:pgSz w:w="12240" w:h="15840"/>
       <w:pgMar w:top="1440" w:right="1800" w:bottom="1440" w:left="1800" w:header="720" w:footer="720" w:gutter="0"/>
       <w:cols w:space="720"/>
@@ -898,6 +900,16 @@
   <w:p>
     <w:pPr>
       <w:pStyle w:val="Footer"/>
+    </w:pPr>
+  </w:p>
+</w:ftr>
+</file>
+
+<file path=word/footer2.xml><?xml version="1.0" encoding="utf-8"?>
+<w:ftr xmlns:wpc="http://schemas.microsoft.com/office/word/2010/wordprocessingCanvas" xmlns:mc="http://schemas.openxmlformats.org/markup-compatibility/2006" xmlns:o="urn:schemas-microsoft-com:office:office" xmlns:r="http://schemas.openxmlformats.org/officeDocument/2006/relationships" xmlns:m="http://schemas.openxmlformats.org/officeDocument/2006/math" xmlns:v="urn:schemas-microsoft-com:vml" xmlns:wp14="http://schemas.microsoft.com/office/word/2010/wordprocessingDrawing" xmlns:wp="http://schemas.openxmlformats.org/drawingml/2006/wordprocessingDrawing" xmlns:w10="urn:schemas-microsoft-com:office:word" xmlns:w="http://schemas.openxmlformats.org/wordprocessingml/2006/main" xmlns:w14="http://schemas.microsoft.com/office/word/2010/wordml" xmlns:wpg="http://schemas.microsoft.com/office/word/2010/wordprocessingGroup" xmlns:wpi="http://schemas.microsoft.com/office/word/2010/wordprocessingInk" xmlns:wne="http://schemas.microsoft.com/office/word/2006/wordml" xmlns:wps="http://schemas.microsoft.com/office/word/2010/wordprocessingShape" mc:Ignorable="w14 wp14">
+  <w:p>
+    <w:pPr>
+      <w:pStyle w:val="Footer"/>
       <w:jc w:val="center"/>
       <w:rPr>
         <w:rFonts w:cs="Times New Roman"/>
@@ -905,7 +917,6 @@
         <w:szCs w:val="20"/>
       </w:rPr>
     </w:pPr>
-    <w:proofErr w:type="spellStart"/>
     <w:r>
       <w:rPr>
         <w:rFonts w:cs="Times New Roman"/>
@@ -922,12 +933,21 @@
       </w:rPr>
       <w:t>Cover</w:t>
     </w:r>
-    <w:proofErr w:type="spellEnd"/>
   </w:p>
 </w:ftr>
 </file>
 
-<file path=word/footer2.xml><?xml version="1.0" encoding="utf-8"?>
+<file path=word/footer3.xml><?xml version="1.0" encoding="utf-8"?>
+<w:ftr xmlns:wpc="http://schemas.microsoft.com/office/word/2010/wordprocessingCanvas" xmlns:mc="http://schemas.openxmlformats.org/markup-compatibility/2006" xmlns:o="urn:schemas-microsoft-com:office:office" xmlns:r="http://schemas.openxmlformats.org/officeDocument/2006/relationships" xmlns:m="http://schemas.openxmlformats.org/officeDocument/2006/math" xmlns:v="urn:schemas-microsoft-com:vml" xmlns:wp14="http://schemas.microsoft.com/office/word/2010/wordprocessingDrawing" xmlns:wp="http://schemas.openxmlformats.org/drawingml/2006/wordprocessingDrawing" xmlns:w10="urn:schemas-microsoft-com:office:word" xmlns:w="http://schemas.openxmlformats.org/wordprocessingml/2006/main" xmlns:w14="http://schemas.microsoft.com/office/word/2010/wordml" xmlns:wpg="http://schemas.microsoft.com/office/word/2010/wordprocessingGroup" xmlns:wpi="http://schemas.microsoft.com/office/word/2010/wordprocessingInk" xmlns:wne="http://schemas.microsoft.com/office/word/2006/wordml" xmlns:wps="http://schemas.microsoft.com/office/word/2010/wordprocessingShape" mc:Ignorable="w14 wp14">
+  <w:p>
+    <w:pPr>
+      <w:pStyle w:val="Footer"/>
+    </w:pPr>
+  </w:p>
+</w:ftr>
+</file>
+
+<file path=word/footer4.xml><?xml version="1.0" encoding="utf-8"?>
 <w:ftr xmlns:wpc="http://schemas.microsoft.com/office/word/2010/wordprocessingCanvas" xmlns:mc="http://schemas.openxmlformats.org/markup-compatibility/2006" xmlns:o="urn:schemas-microsoft-com:office:office" xmlns:r="http://schemas.openxmlformats.org/officeDocument/2006/relationships" xmlns:m="http://schemas.openxmlformats.org/officeDocument/2006/math" xmlns:v="urn:schemas-microsoft-com:vml" xmlns:wp14="http://schemas.microsoft.com/office/word/2010/wordprocessingDrawing" xmlns:wp="http://schemas.openxmlformats.org/drawingml/2006/wordprocessingDrawing" xmlns:w10="urn:schemas-microsoft-com:office:word" xmlns:w="http://schemas.openxmlformats.org/wordprocessingml/2006/main" xmlns:w14="http://schemas.microsoft.com/office/word/2010/wordml" xmlns:wpg="http://schemas.microsoft.com/office/word/2010/wordprocessingGroup" xmlns:wpi="http://schemas.microsoft.com/office/word/2010/wordprocessingInk" xmlns:wne="http://schemas.microsoft.com/office/word/2006/wordml" xmlns:wps="http://schemas.microsoft.com/office/word/2010/wordprocessingShape" mc:Ignorable="w14 wp14">
   <w:p>
     <w:pPr>
@@ -943,7 +963,7 @@
 </w:ftr>
 </file>
 
-<file path=word/footer3.xml><?xml version="1.0" encoding="utf-8"?>
+<file path=word/footer5.xml><?xml version="1.0" encoding="utf-8"?>
 <w:ftr xmlns:wpc="http://schemas.microsoft.com/office/word/2010/wordprocessingCanvas" xmlns:mc="http://schemas.openxmlformats.org/markup-compatibility/2006" xmlns:o="urn:schemas-microsoft-com:office:office" xmlns:r="http://schemas.openxmlformats.org/officeDocument/2006/relationships" xmlns:m="http://schemas.openxmlformats.org/officeDocument/2006/math" xmlns:v="urn:schemas-microsoft-com:vml" xmlns:wp14="http://schemas.microsoft.com/office/word/2010/wordprocessingDrawing" xmlns:wp="http://schemas.openxmlformats.org/drawingml/2006/wordprocessingDrawing" xmlns:w10="urn:schemas-microsoft-com:office:word" xmlns:w="http://schemas.openxmlformats.org/wordprocessingml/2006/main" xmlns:w14="http://schemas.microsoft.com/office/word/2010/wordml" xmlns:wpg="http://schemas.microsoft.com/office/word/2010/wordprocessingGroup" xmlns:wpi="http://schemas.microsoft.com/office/word/2010/wordprocessingInk" xmlns:wne="http://schemas.microsoft.com/office/word/2006/wordml" xmlns:wps="http://schemas.microsoft.com/office/word/2010/wordprocessingShape" mc:Ignorable="w14 wp14">
   <w:sdt>
     <w:sdtPr>
@@ -977,7 +997,7 @@
           <w:rPr>
             <w:noProof/>
           </w:rPr>
-          <w:t>1</w:t>
+          <w:t>6</w:t>
         </w:r>
         <w:r>
           <w:rPr>
@@ -1032,36 +1052,12 @@
   <w:p>
     <w:pPr>
       <w:pStyle w:val="Header"/>
-      <w:jc w:val="center"/>
-      <w:rPr>
-        <w:rFonts w:cs="Times New Roman"/>
-        <w:sz w:val="34"/>
-        <w:szCs w:val="34"/>
-      </w:rPr>
-    </w:pPr>
-    <w:proofErr w:type="spellStart"/>
-    <w:r>
-      <w:rPr>
-        <w:rFonts w:cs="Times New Roman"/>
-        <w:sz w:val="34"/>
-        <w:szCs w:val="34"/>
-      </w:rPr>
-      <w:t>Header</w:t>
-    </w:r>
-    <w:r>
-      <w:rPr>
-        <w:rFonts w:cs="Times New Roman"/>
-        <w:sz w:val="34"/>
-        <w:szCs w:val="34"/>
-      </w:rPr>
-      <w:t>Cover</w:t>
-    </w:r>
-    <w:proofErr w:type="spellEnd"/>
+    </w:pPr>
   </w:p>
 </w:hdr>
 </file>
 
-<file path=word/header2.xml><?xml version="1.0" encoding="utf-8"?>
+<file path=word/header10.xml><?xml version="1.0" encoding="utf-8"?>
 <w:hdr xmlns:wpc="http://schemas.microsoft.com/office/word/2010/wordprocessingCanvas" xmlns:mc="http://schemas.openxmlformats.org/markup-compatibility/2006" xmlns:o="urn:schemas-microsoft-com:office:office" xmlns:r="http://schemas.openxmlformats.org/officeDocument/2006/relationships" xmlns:m="http://schemas.openxmlformats.org/officeDocument/2006/math" xmlns:v="urn:schemas-microsoft-com:vml" xmlns:wp14="http://schemas.microsoft.com/office/word/2010/wordprocessingDrawing" xmlns:wp="http://schemas.openxmlformats.org/drawingml/2006/wordprocessingDrawing" xmlns:w10="urn:schemas-microsoft-com:office:word" xmlns:w="http://schemas.openxmlformats.org/wordprocessingml/2006/main" xmlns:w14="http://schemas.microsoft.com/office/word/2010/wordml" xmlns:wpg="http://schemas.microsoft.com/office/word/2010/wordprocessingGroup" xmlns:wpi="http://schemas.microsoft.com/office/word/2010/wordprocessingInk" xmlns:wne="http://schemas.microsoft.com/office/word/2006/wordml" xmlns:wps="http://schemas.microsoft.com/office/word/2010/wordprocessingShape" mc:Ignorable="w14 wp14">
   <w:p>
     <w:pPr>
@@ -1071,55 +1067,96 @@
         <w:b/>
       </w:rPr>
     </w:pPr>
-    <w:proofErr w:type="spellStart"/>
     <w:r>
       <w:rPr>
         <w:rFonts w:cs="Times New Roman"/>
         <w:b/>
       </w:rPr>
-      <w:t>Header</w:t>
-    </w:r>
-    <w:r>
-      <w:rPr>
-        <w:rFonts w:cs="Times New Roman"/>
-        <w:b/>
-      </w:rPr>
-      <w:t>Content</w:t>
-    </w:r>
-    <w:proofErr w:type="spellEnd"/>
-  </w:p>
-</w:hdr>
-</file>
-
-<file path=word/header3.xml><?xml version="1.0" encoding="utf-8"?>
-<w:hdr xmlns:wpc="http://schemas.microsoft.com/office/word/2010/wordprocessingCanvas" xmlns:mc="http://schemas.openxmlformats.org/markup-compatibility/2006" xmlns:o="urn:schemas-microsoft-com:office:office" xmlns:r="http://schemas.openxmlformats.org/officeDocument/2006/relationships" xmlns:m="http://schemas.openxmlformats.org/officeDocument/2006/math" xmlns:v="urn:schemas-microsoft-com:vml" xmlns:wp14="http://schemas.microsoft.com/office/word/2010/wordprocessingDrawing" xmlns:wp="http://schemas.openxmlformats.org/drawingml/2006/wordprocessingDrawing" xmlns:w10="urn:schemas-microsoft-com:office:word" xmlns:w="http://schemas.openxmlformats.org/wordprocessingml/2006/main" xmlns:w14="http://schemas.microsoft.com/office/word/2010/wordml" xmlns:wpg="http://schemas.microsoft.com/office/word/2010/wordprocessingGroup" xmlns:wpi="http://schemas.microsoft.com/office/word/2010/wordprocessingInk" xmlns:wne="http://schemas.microsoft.com/office/word/2006/wordml" xmlns:wps="http://schemas.microsoft.com/office/word/2010/wordprocessingShape" mc:Ignorable="w14 wp14">
-  <w:p>
-    <w:pPr>
-      <w:pStyle w:val="Header"/>
-      <w:rPr>
-        <w:rFonts w:cs="Times New Roman"/>
-        <w:b/>
-      </w:rPr>
-    </w:pPr>
-    <w:r>
-      <w:rPr>
-        <w:rFonts w:cs="Times New Roman"/>
-        <w:b/>
-      </w:rPr>
-      <w:t>Header</w:t>
-    </w:r>
-    <w:r>
-      <w:rPr>
-        <w:rFonts w:cs="Times New Roman"/>
-        <w:b/>
-      </w:rPr>
-      <w:t>Section1</w:t>
+      <w:t>HeaderSection6</w:t>
     </w:r>
   </w:p>
 </w:hdr>
 </file>
 
+<file path=word/header2.xml><?xml version="1.0" encoding="utf-8"?>
+<w:hdr xmlns:wpc="http://schemas.microsoft.com/office/word/2010/wordprocessingCanvas" xmlns:mc="http://schemas.openxmlformats.org/markup-compatibility/2006" xmlns:o="urn:schemas-microsoft-com:office:office" xmlns:r="http://schemas.openxmlformats.org/officeDocument/2006/relationships" xmlns:m="http://schemas.openxmlformats.org/officeDocument/2006/math" xmlns:v="urn:schemas-microsoft-com:vml" xmlns:wp14="http://schemas.microsoft.com/office/word/2010/wordprocessingDrawing" xmlns:wp="http://schemas.openxmlformats.org/drawingml/2006/wordprocessingDrawing" xmlns:w10="urn:schemas-microsoft-com:office:word" xmlns:w="http://schemas.openxmlformats.org/wordprocessingml/2006/main" xmlns:w14="http://schemas.microsoft.com/office/word/2010/wordml" xmlns:wpg="http://schemas.microsoft.com/office/word/2010/wordprocessingGroup" xmlns:wpi="http://schemas.microsoft.com/office/word/2010/wordprocessingInk" xmlns:wne="http://schemas.microsoft.com/office/word/2006/wordml" xmlns:wps="http://schemas.microsoft.com/office/word/2010/wordprocessingShape" mc:Ignorable="w14 wp14">
+  <w:p>
+    <w:pPr>
+      <w:pStyle w:val="Header"/>
+      <w:jc w:val="center"/>
+      <w:rPr>
+        <w:rFonts w:cs="Times New Roman"/>
+        <w:sz w:val="34"/>
+        <w:szCs w:val="34"/>
+      </w:rPr>
+    </w:pPr>
+    <w:r>
+      <w:rPr>
+        <w:rFonts w:cs="Times New Roman"/>
+        <w:sz w:val="34"/>
+        <w:szCs w:val="34"/>
+      </w:rPr>
+      <w:t>HeaderCover</w:t>
+    </w:r>
+    <w:bookmarkStart w:id="0" w:name="_GoBack"/>
+    <w:bookmarkEnd w:id="0"/>
+  </w:p>
+</w:hdr>
+</file>
+
+<file path=word/header3.xml><?xml version="1.0" encoding="utf-8"?>
+<w:hdr xmlns:wpc="http://schemas.microsoft.com/office/word/2010/wordprocessingCanvas" xmlns:mc="http://schemas.openxmlformats.org/markup-compatibility/2006" xmlns:o="urn:schemas-microsoft-com:office:office" xmlns:r="http://schemas.openxmlformats.org/officeDocument/2006/relationships" xmlns:m="http://schemas.openxmlformats.org/officeDocument/2006/math" xmlns:v="urn:schemas-microsoft-com:vml" xmlns:wp14="http://schemas.microsoft.com/office/word/2010/wordprocessingDrawing" xmlns:wp="http://schemas.openxmlformats.org/drawingml/2006/wordprocessingDrawing" xmlns:w10="urn:schemas-microsoft-com:office:word" xmlns:w="http://schemas.openxmlformats.org/wordprocessingml/2006/main" xmlns:w14="http://schemas.microsoft.com/office/word/2010/wordml" xmlns:wpg="http://schemas.microsoft.com/office/word/2010/wordprocessingGroup" xmlns:wpi="http://schemas.microsoft.com/office/word/2010/wordprocessingInk" xmlns:wne="http://schemas.microsoft.com/office/word/2006/wordml" xmlns:wps="http://schemas.microsoft.com/office/word/2010/wordprocessingShape" mc:Ignorable="w14 wp14">
+  <w:p>
+    <w:pPr>
+      <w:pStyle w:val="Header"/>
+    </w:pPr>
+  </w:p>
+</w:hdr>
+</file>
+
 <file path=word/header4.xml><?xml version="1.0" encoding="utf-8"?>
+<w:hdr xmlns:wpc="http://schemas.microsoft.com/office/word/2010/wordprocessingCanvas" xmlns:mc="http://schemas.openxmlformats.org/markup-compatibility/2006" xmlns:o="urn:schemas-microsoft-com:office:office" xmlns:r="http://schemas.openxmlformats.org/officeDocument/2006/relationships" xmlns:m="http://schemas.openxmlformats.org/officeDocument/2006/math" xmlns:v="urn:schemas-microsoft-com:vml" xmlns:wp14="http://schemas.microsoft.com/office/word/2010/wordprocessingDrawing" xmlns:wp="http://schemas.openxmlformats.org/drawingml/2006/wordprocessingDrawing" xmlns:w10="urn:schemas-microsoft-com:office:word" xmlns:w="http://schemas.openxmlformats.org/wordprocessingml/2006/main" xmlns:w14="http://schemas.microsoft.com/office/word/2010/wordml" xmlns:wpg="http://schemas.microsoft.com/office/word/2010/wordprocessingGroup" xmlns:wpi="http://schemas.microsoft.com/office/word/2010/wordprocessingInk" xmlns:wne="http://schemas.microsoft.com/office/word/2006/wordml" xmlns:wps="http://schemas.microsoft.com/office/word/2010/wordprocessingShape" mc:Ignorable="w14 wp14">
+  <w:p>
+    <w:pPr>
+      <w:pStyle w:val="Header"/>
+      <w:rPr>
+        <w:rFonts w:cs="Times New Roman"/>
+        <w:b/>
+      </w:rPr>
+    </w:pPr>
+    <w:r>
+      <w:rPr>
+        <w:rFonts w:cs="Times New Roman"/>
+        <w:b/>
+      </w:rPr>
+      <w:t>HeaderContent</w:t>
+    </w:r>
+  </w:p>
+</w:hdr>
+</file>
+
+<file path=word/header5.xml><?xml version="1.0" encoding="utf-8"?>
+<w:hdr xmlns:wpc="http://schemas.microsoft.com/office/word/2010/wordprocessingCanvas" xmlns:mc="http://schemas.openxmlformats.org/markup-compatibility/2006" xmlns:o="urn:schemas-microsoft-com:office:office" xmlns:r="http://schemas.openxmlformats.org/officeDocument/2006/relationships" xmlns:m="http://schemas.openxmlformats.org/officeDocument/2006/math" xmlns:v="urn:schemas-microsoft-com:vml" xmlns:wp14="http://schemas.microsoft.com/office/word/2010/wordprocessingDrawing" xmlns:wp="http://schemas.openxmlformats.org/drawingml/2006/wordprocessingDrawing" xmlns:w10="urn:schemas-microsoft-com:office:word" xmlns:w="http://schemas.openxmlformats.org/wordprocessingml/2006/main" xmlns:w14="http://schemas.microsoft.com/office/word/2010/wordml" xmlns:wpg="http://schemas.microsoft.com/office/word/2010/wordprocessingGroup" xmlns:wpi="http://schemas.microsoft.com/office/word/2010/wordprocessingInk" xmlns:wne="http://schemas.microsoft.com/office/word/2006/wordml" xmlns:wps="http://schemas.microsoft.com/office/word/2010/wordprocessingShape" mc:Ignorable="w14 wp14">
+  <w:p>
+    <w:pPr>
+      <w:pStyle w:val="Header"/>
+      <w:rPr>
+        <w:rFonts w:cs="Times New Roman"/>
+        <w:b/>
+      </w:rPr>
+    </w:pPr>
+    <w:r>
+      <w:rPr>
+        <w:rFonts w:cs="Times New Roman"/>
+        <w:b/>
+      </w:rPr>
+      <w:t>HeaderSection1</w:t>
+    </w:r>
+  </w:p>
+</w:hdr>
+</file>
+
+<file path=word/header6.xml><?xml version="1.0" encoding="utf-8"?>
 <w:hdr xmlns:wpc="http://schemas.microsoft.com/office/word/2010/wordprocessingCanvas" xmlns:mc="http://schemas.openxmlformats.org/markup-compatibility/2006" xmlns:o="urn:schemas-microsoft-com:office:office" xmlns:r="http://schemas.openxmlformats.org/officeDocument/2006/relationships" xmlns:m="http://schemas.openxmlformats.org/officeDocument/2006/math" xmlns:v="urn:schemas-microsoft-com:vml" xmlns:wp14="http://schemas.microsoft.com/office/word/2010/wordprocessingDrawing" xmlns:wp="http://schemas.openxmlformats.org/drawingml/2006/wordprocessingDrawing" xmlns:w10="urn:schemas-microsoft-com:office:word" xmlns:w="http://schemas.openxmlformats.org/wordprocessingml/2006/main" xmlns:w14="http://schemas.microsoft.com/office/word/2010/wordml" xmlns:wpg="http://schemas.microsoft.com/office/word/2010/wordprocessingGroup" xmlns:wpi="http://schemas.microsoft.com/office/word/2010/wordprocessingInk" xmlns:wne="http://schemas.microsoft.com/office/word/2006/wordml" xmlns:wps="http://schemas.microsoft.com/office/word/2010/wordprocessingShape" mc:Ignorable="w14 wp14">
   <w:p>
     <w:pPr>
@@ -1140,7 +1177,7 @@
 </w:hdr>
 </file>
 
-<file path=word/header5.xml><?xml version="1.0" encoding="utf-8"?>
+<file path=word/header7.xml><?xml version="1.0" encoding="utf-8"?>
 <w:hdr xmlns:wpc="http://schemas.microsoft.com/office/word/2010/wordprocessingCanvas" xmlns:mc="http://schemas.openxmlformats.org/markup-compatibility/2006" xmlns:o="urn:schemas-microsoft-com:office:office" xmlns:r="http://schemas.openxmlformats.org/officeDocument/2006/relationships" xmlns:m="http://schemas.openxmlformats.org/officeDocument/2006/math" xmlns:v="urn:schemas-microsoft-com:vml" xmlns:wp14="http://schemas.microsoft.com/office/word/2010/wordprocessingDrawing" xmlns:wp="http://schemas.openxmlformats.org/drawingml/2006/wordprocessingDrawing" xmlns:w10="urn:schemas-microsoft-com:office:word" xmlns:w="http://schemas.openxmlformats.org/wordprocessingml/2006/main" xmlns:w14="http://schemas.microsoft.com/office/word/2010/wordml" xmlns:wpg="http://schemas.microsoft.com/office/word/2010/wordprocessingGroup" xmlns:wpi="http://schemas.microsoft.com/office/word/2010/wordprocessingInk" xmlns:wne="http://schemas.microsoft.com/office/word/2006/wordml" xmlns:wps="http://schemas.microsoft.com/office/word/2010/wordprocessingShape" mc:Ignorable="w14 wp14">
   <w:p>
     <w:pPr>
@@ -1161,7 +1198,7 @@
 </w:hdr>
 </file>
 
-<file path=word/header6.xml><?xml version="1.0" encoding="utf-8"?>
+<file path=word/header8.xml><?xml version="1.0" encoding="utf-8"?>
 <w:hdr xmlns:wpc="http://schemas.microsoft.com/office/word/2010/wordprocessingCanvas" xmlns:mc="http://schemas.openxmlformats.org/markup-compatibility/2006" xmlns:o="urn:schemas-microsoft-com:office:office" xmlns:r="http://schemas.openxmlformats.org/officeDocument/2006/relationships" xmlns:m="http://schemas.openxmlformats.org/officeDocument/2006/math" xmlns:v="urn:schemas-microsoft-com:vml" xmlns:wp14="http://schemas.microsoft.com/office/word/2010/wordprocessingDrawing" xmlns:wp="http://schemas.openxmlformats.org/drawingml/2006/wordprocessingDrawing" xmlns:w10="urn:schemas-microsoft-com:office:word" xmlns:w="http://schemas.openxmlformats.org/wordprocessingml/2006/main" xmlns:w14="http://schemas.microsoft.com/office/word/2010/wordml" xmlns:wpg="http://schemas.microsoft.com/office/word/2010/wordprocessingGroup" xmlns:wpi="http://schemas.microsoft.com/office/word/2010/wordprocessingInk" xmlns:wne="http://schemas.microsoft.com/office/word/2006/wordml" xmlns:wps="http://schemas.microsoft.com/office/word/2010/wordprocessingShape" mc:Ignorable="w14 wp14">
   <w:p>
     <w:pPr>
@@ -1182,7 +1219,7 @@
 </w:hdr>
 </file>
 
-<file path=word/header7.xml><?xml version="1.0" encoding="utf-8"?>
+<file path=word/header9.xml><?xml version="1.0" encoding="utf-8"?>
 <w:hdr xmlns:wpc="http://schemas.microsoft.com/office/word/2010/wordprocessingCanvas" xmlns:mc="http://schemas.openxmlformats.org/markup-compatibility/2006" xmlns:o="urn:schemas-microsoft-com:office:office" xmlns:r="http://schemas.openxmlformats.org/officeDocument/2006/relationships" xmlns:m="http://schemas.openxmlformats.org/officeDocument/2006/math" xmlns:v="urn:schemas-microsoft-com:vml" xmlns:wp14="http://schemas.microsoft.com/office/word/2010/wordprocessingDrawing" xmlns:wp="http://schemas.openxmlformats.org/drawingml/2006/wordprocessingDrawing" xmlns:w10="urn:schemas-microsoft-com:office:word" xmlns:w="http://schemas.openxmlformats.org/wordprocessingml/2006/main" xmlns:w14="http://schemas.microsoft.com/office/word/2010/wordml" xmlns:wpg="http://schemas.microsoft.com/office/word/2010/wordprocessingGroup" xmlns:wpi="http://schemas.microsoft.com/office/word/2010/wordprocessingInk" xmlns:wne="http://schemas.microsoft.com/office/word/2006/wordml" xmlns:wps="http://schemas.microsoft.com/office/word/2010/wordprocessingShape" mc:Ignorable="w14 wp14">
   <w:p>
     <w:pPr>
@@ -1198,27 +1235,6 @@
         <w:b/>
       </w:rPr>
       <w:t>HeaderSection5</w:t>
-    </w:r>
-  </w:p>
-</w:hdr>
-</file>
-
-<file path=word/header8.xml><?xml version="1.0" encoding="utf-8"?>
-<w:hdr xmlns:wpc="http://schemas.microsoft.com/office/word/2010/wordprocessingCanvas" xmlns:mc="http://schemas.openxmlformats.org/markup-compatibility/2006" xmlns:o="urn:schemas-microsoft-com:office:office" xmlns:r="http://schemas.openxmlformats.org/officeDocument/2006/relationships" xmlns:m="http://schemas.openxmlformats.org/officeDocument/2006/math" xmlns:v="urn:schemas-microsoft-com:vml" xmlns:wp14="http://schemas.microsoft.com/office/word/2010/wordprocessingDrawing" xmlns:wp="http://schemas.openxmlformats.org/drawingml/2006/wordprocessingDrawing" xmlns:w10="urn:schemas-microsoft-com:office:word" xmlns:w="http://schemas.openxmlformats.org/wordprocessingml/2006/main" xmlns:w14="http://schemas.microsoft.com/office/word/2010/wordml" xmlns:wpg="http://schemas.microsoft.com/office/word/2010/wordprocessingGroup" xmlns:wpi="http://schemas.microsoft.com/office/word/2010/wordprocessingInk" xmlns:wne="http://schemas.microsoft.com/office/word/2006/wordml" xmlns:wps="http://schemas.microsoft.com/office/word/2010/wordprocessingShape" mc:Ignorable="w14 wp14">
-  <w:p>
-    <w:pPr>
-      <w:pStyle w:val="Header"/>
-      <w:rPr>
-        <w:rFonts w:cs="Times New Roman"/>
-        <w:b/>
-      </w:rPr>
-    </w:pPr>
-    <w:r>
-      <w:rPr>
-        <w:rFonts w:cs="Times New Roman"/>
-        <w:b/>
-      </w:rPr>
-      <w:t>HeaderSection6</w:t>
     </w:r>
   </w:p>
 </w:hdr>
@@ -2114,7 +2130,7 @@
 </file>
 
 <file path=customXml/itemProps1.xml><?xml version="1.0" encoding="utf-8"?>
-<ds:datastoreItem xmlns:ds="http://schemas.openxmlformats.org/officeDocument/2006/customXml" ds:itemID="{FC475D08-0C3A-4130-B573-0D7A4C0EFCF2}">
+<ds:datastoreItem xmlns:ds="http://schemas.openxmlformats.org/officeDocument/2006/customXml" ds:itemID="{41D2ADAE-C026-485C-B88C-839C6E794C8B}">
   <ds:schemaRefs>
     <ds:schemaRef ds:uri="http://schemas.openxmlformats.org/officeDocument/2006/bibliography"/>
   </ds:schemaRefs>

</xml_diff>

<commit_message>
headers and footers, text alignment changes in template
</commit_message>
<xml_diff>
--- a/app/src/main/resources/template.docx
+++ b/app/src/main/resources/template.docx
@@ -46,12 +46,8 @@
           <w:szCs w:val="28"/>
         </w:rPr>
         <w:sectPr>
-          <w:headerReference w:type="even" r:id="rId8"/>
-          <w:headerReference w:type="default" r:id="rId9"/>
-          <w:footerReference w:type="even" r:id="rId10"/>
-          <w:footerReference w:type="default" r:id="rId11"/>
-          <w:headerReference w:type="first" r:id="rId12"/>
-          <w:footerReference w:type="first" r:id="rId13"/>
+          <w:headerReference w:type="default" r:id="rId8"/>
+          <w:footerReference w:type="default" r:id="rId9"/>
           <w:pgSz w:w="12240" w:h="15840"/>
           <w:pgMar w:top="1440" w:right="1800" w:bottom="1440" w:left="1800" w:header="720" w:footer="720" w:gutter="0"/>
           <w:cols w:space="720"/>
@@ -509,6 +505,184 @@
           <w:szCs w:val="28"/>
         </w:rPr>
         <w:sectPr>
+          <w:headerReference w:type="default" r:id="rId10"/>
+          <w:footerReference w:type="default" r:id="rId11"/>
+          <w:pgSz w:w="12240" w:h="15840"/>
+          <w:pgMar w:top="1440" w:right="1800" w:bottom="1440" w:left="1800" w:header="720" w:footer="720" w:gutter="0"/>
+          <w:cols w:space="720"/>
+          <w:docGrid w:linePitch="360"/>
+        </w:sectPr>
+      </w:pPr>
+      <w:hyperlink w:anchor="_Toc502011686" w:history="1">
+        <w:r>
+          <w:rPr>
+            <w:rStyle w:val="Hyperlink"/>
+            <w:noProof/>
+          </w:rPr>
+          <w:t>NOTES TO THE FINANCIAL STATEMENTS</w:t>
+        </w:r>
+        <w:r>
+          <w:rPr>
+            <w:noProof/>
+            <w:webHidden/>
+          </w:rPr>
+          <w:tab/>
+        </w:r>
+        <w:r>
+          <w:rPr>
+            <w:noProof/>
+            <w:webHidden/>
+          </w:rPr>
+          <w:fldChar w:fldCharType="begin"/>
+        </w:r>
+        <w:r>
+          <w:rPr>
+            <w:noProof/>
+            <w:webHidden/>
+          </w:rPr>
+          <w:instrText xml:space="preserve"> PAGEREF _Toc502011686 \h </w:instrText>
+        </w:r>
+        <w:r>
+          <w:rPr>
+            <w:noProof/>
+            <w:webHidden/>
+          </w:rPr>
+        </w:r>
+        <w:r>
+          <w:rPr>
+            <w:noProof/>
+            <w:webHidden/>
+          </w:rPr>
+          <w:fldChar w:fldCharType="separate"/>
+        </w:r>
+        <w:r>
+          <w:rPr>
+            <w:noProof/>
+            <w:webHidden/>
+          </w:rPr>
+          <w:t>7</w:t>
+        </w:r>
+        <w:r>
+          <w:rPr>
+            <w:noProof/>
+            <w:webHidden/>
+          </w:rPr>
+          <w:fldChar w:fldCharType="end"/>
+        </w:r>
+      </w:hyperlink>
+      <w:r>
+        <w:rPr>
+          <w:rFonts w:cs="Times New Roman"/>
+        </w:rPr>
+        <w:fldChar w:fldCharType="end"/>
+      </w:r>
+    </w:p>
+    <w:p>
+      <w:pPr>
+        <w:pStyle w:val="Heading1"/>
+        <w:rPr>
+          <w:szCs w:val="2"/>
+        </w:rPr>
+      </w:pPr>
+      <w:bookmarkStart w:id="0" w:name="_Toc502011681"/>
+      <w:r>
+        <w:rPr>
+          <w:szCs w:val="2"/>
+        </w:rPr>
+        <w:lastRenderedPageBreak/>
+        <w:t>REPORT OF THE DIRECTOR</w:t>
+      </w:r>
+      <w:bookmarkEnd w:id="0"/>
+      <w:r>
+        <w:rPr>
+          <w:szCs w:val="2"/>
+        </w:rPr>
+        <w:t xml:space="preserve"> </w:t>
+      </w:r>
+    </w:p>
+    <w:p>
+      <w:pPr>
+        <w:spacing w:after="0" w:line="240" w:lineRule="auto"/>
+        <w:jc w:val="both"/>
+        <w:rPr>
+          <w:sz w:val="20"/>
+          <w:szCs w:val="20"/>
+        </w:rPr>
+      </w:pPr>
+      <w:r>
+        <w:rPr>
+          <w:sz w:val="20"/>
+          <w:szCs w:val="20"/>
+        </w:rPr>
+        <w:t>Section1</w:t>
+      </w:r>
+    </w:p>
+    <w:p>
+      <w:pPr>
+        <w:spacing w:after="0" w:line="240" w:lineRule="auto"/>
+        <w:rPr>
+          <w:rFonts w:cs="Times New Roman"/>
+          <w:sz w:val="20"/>
+          <w:szCs w:val="20"/>
+        </w:rPr>
+      </w:pPr>
+    </w:p>
+    <w:p>
+      <w:pPr>
+        <w:rPr>
+          <w:rFonts w:cs="Times New Roman"/>
+        </w:rPr>
+        <w:sectPr>
+          <w:headerReference w:type="default" r:id="rId12"/>
+          <w:footerReference w:type="default" r:id="rId13"/>
+          <w:pgSz w:w="12240" w:h="15840"/>
+          <w:pgMar w:top="1440" w:right="1800" w:bottom="1440" w:left="1800" w:header="720" w:footer="720" w:gutter="0"/>
+          <w:pgNumType w:start="1"/>
+          <w:cols w:space="720"/>
+          <w:docGrid w:linePitch="360"/>
+        </w:sectPr>
+      </w:pPr>
+    </w:p>
+    <w:p>
+      <w:pPr>
+        <w:pStyle w:val="Heading1"/>
+      </w:pPr>
+      <w:bookmarkStart w:id="1" w:name="_Toc502011682"/>
+      <w:r>
+        <w:lastRenderedPageBreak/>
+        <w:t>INDEPENDENT AUDITORS’ REPORT</w:t>
+      </w:r>
+      <w:bookmarkEnd w:id="1"/>
+    </w:p>
+    <w:p>
+      <w:pPr>
+        <w:spacing w:after="0" w:line="240" w:lineRule="auto"/>
+        <w:jc w:val="both"/>
+        <w:rPr>
+          <w:rFonts w:cs="Times New Roman"/>
+        </w:rPr>
+      </w:pPr>
+      <w:r>
+        <w:rPr>
+          <w:rFonts w:cs="Times New Roman"/>
+        </w:rPr>
+        <w:t>Section2</w:t>
+      </w:r>
+    </w:p>
+    <w:p>
+      <w:pPr>
+        <w:spacing w:after="0" w:line="240" w:lineRule="auto"/>
+        <w:rPr>
+          <w:rFonts w:cs="Times New Roman"/>
+        </w:rPr>
+      </w:pPr>
+    </w:p>
+    <w:p>
+      <w:pPr>
+        <w:rPr>
+          <w:rFonts w:cs="Times New Roman"/>
+        </w:rPr>
+        <w:sectPr>
           <w:headerReference w:type="default" r:id="rId14"/>
           <w:footerReference w:type="default" r:id="rId15"/>
           <w:pgSz w:w="12240" w:h="15840"/>
@@ -517,116 +691,38 @@
           <w:docGrid w:linePitch="360"/>
         </w:sectPr>
       </w:pPr>
-      <w:hyperlink w:anchor="_Toc502011686" w:history="1">
-        <w:r>
-          <w:rPr>
-            <w:rStyle w:val="Hyperlink"/>
-            <w:noProof/>
-          </w:rPr>
-          <w:t>NOTES TO THE FINANCIAL STATEMENTS</w:t>
-        </w:r>
-        <w:r>
-          <w:rPr>
-            <w:noProof/>
-            <w:webHidden/>
-          </w:rPr>
-          <w:tab/>
-        </w:r>
-        <w:r>
-          <w:rPr>
-            <w:noProof/>
-            <w:webHidden/>
-          </w:rPr>
-          <w:fldChar w:fldCharType="begin"/>
-        </w:r>
-        <w:r>
-          <w:rPr>
-            <w:noProof/>
-            <w:webHidden/>
-          </w:rPr>
-          <w:instrText xml:space="preserve"> PAGEREF _Toc502011686 \h </w:instrText>
-        </w:r>
-        <w:r>
-          <w:rPr>
-            <w:noProof/>
-            <w:webHidden/>
-          </w:rPr>
-        </w:r>
-        <w:r>
-          <w:rPr>
-            <w:noProof/>
-            <w:webHidden/>
-          </w:rPr>
-          <w:fldChar w:fldCharType="separate"/>
-        </w:r>
-        <w:r>
-          <w:rPr>
-            <w:noProof/>
-            <w:webHidden/>
-          </w:rPr>
-          <w:t>7</w:t>
-        </w:r>
-        <w:r>
-          <w:rPr>
-            <w:noProof/>
-            <w:webHidden/>
-          </w:rPr>
-          <w:fldChar w:fldCharType="end"/>
-        </w:r>
-      </w:hyperlink>
+    </w:p>
+    <w:p>
+      <w:pPr>
+        <w:pStyle w:val="Heading1"/>
+      </w:pPr>
+      <w:bookmarkStart w:id="2" w:name="_Toc502011683"/>
       <w:r>
-        <w:rPr>
-          <w:rFonts w:cs="Times New Roman"/>
-        </w:rPr>
-        <w:fldChar w:fldCharType="end"/>
+        <w:lastRenderedPageBreak/>
+        <w:t>INCOME STATEMENT</w:t>
       </w:r>
-    </w:p>
-    <w:p>
-      <w:pPr>
-        <w:pStyle w:val="Heading1"/>
-        <w:rPr>
-          <w:szCs w:val="2"/>
-        </w:rPr>
-      </w:pPr>
-      <w:bookmarkStart w:id="1" w:name="_Toc502011681"/>
+      <w:bookmarkEnd w:id="2"/>
+    </w:p>
+    <w:p>
+      <w:pPr>
+        <w:spacing w:after="0" w:line="240" w:lineRule="auto"/>
+        <w:jc w:val="both"/>
+        <w:rPr>
+          <w:rFonts w:cs="Times New Roman"/>
+        </w:rPr>
+      </w:pPr>
       <w:r>
         <w:rPr>
-          <w:szCs w:val="2"/>
-        </w:rPr>
-        <w:lastRenderedPageBreak/>
-        <w:t>REPORT OF THE DIRECTOR</w:t>
+          <w:rFonts w:cs="Times New Roman"/>
+        </w:rPr>
+        <w:t>Section3</w:t>
       </w:r>
-      <w:bookmarkEnd w:id="1"/>
-      <w:r>
-        <w:rPr>
-          <w:szCs w:val="2"/>
-        </w:rPr>
-        <w:t xml:space="preserve"> </w:t>
-      </w:r>
     </w:p>
     <w:p>
       <w:pPr>
         <w:spacing w:after="0" w:line="240" w:lineRule="auto"/>
         <w:rPr>
-          <w:sz w:val="20"/>
-          <w:szCs w:val="20"/>
-        </w:rPr>
-      </w:pPr>
-      <w:r>
-        <w:rPr>
-          <w:sz w:val="20"/>
-          <w:szCs w:val="20"/>
-        </w:rPr>
-        <w:t>Section1</w:t>
-      </w:r>
-    </w:p>
-    <w:p>
-      <w:pPr>
-        <w:spacing w:after="0" w:line="240" w:lineRule="auto"/>
-        <w:rPr>
-          <w:rFonts w:cs="Times New Roman"/>
-          <w:sz w:val="20"/>
-          <w:szCs w:val="20"/>
+          <w:rFonts w:cs="Times New Roman"/>
         </w:rPr>
       </w:pPr>
     </w:p>
@@ -640,7 +736,6 @@
           <w:footerReference w:type="default" r:id="rId17"/>
           <w:pgSz w:w="12240" w:h="15840"/>
           <w:pgMar w:top="1440" w:right="1800" w:bottom="1440" w:left="1800" w:header="720" w:footer="720" w:gutter="0"/>
-          <w:pgNumType w:start="1"/>
           <w:cols w:space="720"/>
           <w:docGrid w:linePitch="360"/>
         </w:sectPr>
@@ -650,16 +745,17 @@
       <w:pPr>
         <w:pStyle w:val="Heading1"/>
       </w:pPr>
-      <w:bookmarkStart w:id="2" w:name="_Toc502011682"/>
+      <w:bookmarkStart w:id="3" w:name="_Toc502011684"/>
       <w:r>
         <w:lastRenderedPageBreak/>
-        <w:t>INDEPENDENT AUDITORS’ REPORT</w:t>
+        <w:t>BALANCE SHEET</w:t>
       </w:r>
-      <w:bookmarkEnd w:id="2"/>
+      <w:bookmarkEnd w:id="3"/>
     </w:p>
     <w:p>
       <w:pPr>
         <w:spacing w:after="0" w:line="240" w:lineRule="auto"/>
+        <w:jc w:val="both"/>
         <w:rPr>
           <w:rFonts w:cs="Times New Roman"/>
         </w:rPr>
@@ -668,7 +764,7 @@
         <w:rPr>
           <w:rFonts w:cs="Times New Roman"/>
         </w:rPr>
-        <w:t>Section2</w:t>
+        <w:t>Section4</w:t>
       </w:r>
     </w:p>
     <w:p>
@@ -697,16 +793,17 @@
       <w:pPr>
         <w:pStyle w:val="Heading1"/>
       </w:pPr>
-      <w:bookmarkStart w:id="3" w:name="_Toc502011683"/>
+      <w:bookmarkStart w:id="4" w:name="_Toc502011685"/>
       <w:r>
         <w:lastRenderedPageBreak/>
-        <w:t>INCOME STATEMENT</w:t>
+        <w:t>STATEMENT OF CHANGES IN EQUITY</w:t>
       </w:r>
-      <w:bookmarkEnd w:id="3"/>
+      <w:bookmarkEnd w:id="4"/>
     </w:p>
     <w:p>
       <w:pPr>
         <w:spacing w:after="0" w:line="240" w:lineRule="auto"/>
+        <w:jc w:val="both"/>
         <w:rPr>
           <w:rFonts w:cs="Times New Roman"/>
         </w:rPr>
@@ -715,7 +812,7 @@
         <w:rPr>
           <w:rFonts w:cs="Times New Roman"/>
         </w:rPr>
-        <w:t>Section3</w:t>
+        <w:t>Section5</w:t>
       </w:r>
     </w:p>
     <w:p>
@@ -744,123 +841,32 @@
       <w:pPr>
         <w:pStyle w:val="Heading1"/>
       </w:pPr>
-      <w:bookmarkStart w:id="4" w:name="_Toc502011684"/>
-      <w:r>
-        <w:lastRenderedPageBreak/>
-        <w:t>BALANCE SHEET</w:t>
-      </w:r>
-      <w:bookmarkEnd w:id="4"/>
-    </w:p>
-    <w:p>
-      <w:pPr>
-        <w:spacing w:after="0" w:line="240" w:lineRule="auto"/>
-        <w:rPr>
-          <w:rFonts w:cs="Times New Roman"/>
-        </w:rPr>
-      </w:pPr>
-      <w:r>
-        <w:rPr>
-          <w:rFonts w:cs="Times New Roman"/>
-        </w:rPr>
-        <w:t>Section4</w:t>
-      </w:r>
-    </w:p>
-    <w:p>
-      <w:pPr>
-        <w:spacing w:after="0" w:line="240" w:lineRule="auto"/>
-        <w:rPr>
-          <w:rFonts w:cs="Times New Roman"/>
-        </w:rPr>
-      </w:pPr>
-    </w:p>
-    <w:p>
-      <w:pPr>
-        <w:rPr>
-          <w:rFonts w:cs="Times New Roman"/>
-        </w:rPr>
-        <w:sectPr>
-          <w:headerReference w:type="default" r:id="rId20"/>
-          <w:pgSz w:w="12240" w:h="15840"/>
-          <w:pgMar w:top="1440" w:right="1800" w:bottom="1440" w:left="1800" w:header="720" w:footer="720" w:gutter="0"/>
-          <w:cols w:space="720"/>
-          <w:docGrid w:linePitch="360"/>
-        </w:sectPr>
-      </w:pPr>
-    </w:p>
-    <w:p>
-      <w:pPr>
-        <w:pStyle w:val="Heading1"/>
-      </w:pPr>
-      <w:bookmarkStart w:id="5" w:name="_Toc502011685"/>
-      <w:r>
-        <w:lastRenderedPageBreak/>
-        <w:t>STATEMENT OF CHANGES IN EQUITY</w:t>
-      </w:r>
-      <w:bookmarkEnd w:id="5"/>
-    </w:p>
-    <w:p>
-      <w:pPr>
-        <w:spacing w:after="0" w:line="240" w:lineRule="auto"/>
-        <w:rPr>
-          <w:rFonts w:cs="Times New Roman"/>
-        </w:rPr>
-      </w:pPr>
-      <w:r>
-        <w:rPr>
-          <w:rFonts w:cs="Times New Roman"/>
-        </w:rPr>
-        <w:t>Section5</w:t>
-      </w:r>
-    </w:p>
-    <w:p>
-      <w:pPr>
-        <w:spacing w:after="0" w:line="240" w:lineRule="auto"/>
-        <w:rPr>
-          <w:rFonts w:cs="Times New Roman"/>
-        </w:rPr>
-      </w:pPr>
-    </w:p>
-    <w:p>
-      <w:pPr>
-        <w:rPr>
-          <w:rFonts w:cs="Times New Roman"/>
-        </w:rPr>
-        <w:sectPr>
-          <w:headerReference w:type="default" r:id="rId21"/>
-          <w:pgSz w:w="12240" w:h="15840"/>
-          <w:pgMar w:top="1440" w:right="1800" w:bottom="1440" w:left="1800" w:header="720" w:footer="720" w:gutter="0"/>
-          <w:cols w:space="720"/>
-          <w:docGrid w:linePitch="360"/>
-        </w:sectPr>
-      </w:pPr>
-    </w:p>
-    <w:p>
-      <w:pPr>
-        <w:pStyle w:val="Heading1"/>
-      </w:pPr>
-      <w:bookmarkStart w:id="6" w:name="_Toc502011686"/>
+      <w:bookmarkStart w:id="5" w:name="_Toc502011686"/>
       <w:r>
         <w:lastRenderedPageBreak/>
         <w:t>NOTES TO THE FINANCIAL STATEMENTS</w:t>
       </w:r>
-      <w:bookmarkEnd w:id="6"/>
+      <w:bookmarkEnd w:id="5"/>
     </w:p>
     <w:p>
       <w:pPr>
         <w:spacing w:after="0" w:line="240" w:lineRule="auto"/>
-        <w:rPr>
-          <w:rFonts w:cs="Times New Roman"/>
-        </w:rPr>
-      </w:pPr>
+        <w:jc w:val="both"/>
+        <w:rPr>
+          <w:rFonts w:cs="Times New Roman"/>
+        </w:rPr>
+      </w:pPr>
+      <w:bookmarkStart w:id="6" w:name="_GoBack"/>
       <w:r>
         <w:rPr>
           <w:rFonts w:cs="Times New Roman"/>
         </w:rPr>
         <w:t>Section6</w:t>
       </w:r>
+      <w:bookmarkEnd w:id="6"/>
     </w:p>
     <w:sectPr>
-      <w:headerReference w:type="default" r:id="rId22"/>
+      <w:headerReference w:type="default" r:id="rId20"/>
       <w:pgSz w:w="12240" w:h="15840"/>
       <w:pgMar w:top="1440" w:right="1800" w:bottom="1440" w:left="1800" w:header="720" w:footer="720" w:gutter="0"/>
       <w:cols w:space="720"/>
@@ -900,7 +906,23 @@
   <w:p>
     <w:pPr>
       <w:pStyle w:val="Footer"/>
+      <w:jc w:val="center"/>
+      <w:rPr>
+        <w:rFonts w:cs="Times New Roman"/>
+        <w:sz w:val="20"/>
+        <w:szCs w:val="20"/>
+      </w:rPr>
     </w:pPr>
+    <w:proofErr w:type="spellStart"/>
+    <w:r>
+      <w:rPr>
+        <w:rFonts w:cs="Times New Roman"/>
+        <w:sz w:val="20"/>
+        <w:szCs w:val="20"/>
+      </w:rPr>
+      <w:t>FooterCover</w:t>
+    </w:r>
+    <w:proofErr w:type="spellEnd"/>
   </w:p>
 </w:ftr>
 </file>
@@ -917,53 +939,11 @@
         <w:szCs w:val="20"/>
       </w:rPr>
     </w:pPr>
-    <w:r>
-      <w:rPr>
-        <w:rFonts w:cs="Times New Roman"/>
-        <w:sz w:val="20"/>
-        <w:szCs w:val="20"/>
-      </w:rPr>
-      <w:t>Footer</w:t>
-    </w:r>
-    <w:r>
-      <w:rPr>
-        <w:rFonts w:cs="Times New Roman"/>
-        <w:sz w:val="20"/>
-        <w:szCs w:val="20"/>
-      </w:rPr>
-      <w:t>Cover</w:t>
-    </w:r>
   </w:p>
 </w:ftr>
 </file>
 
 <file path=word/footer3.xml><?xml version="1.0" encoding="utf-8"?>
-<w:ftr xmlns:wpc="http://schemas.microsoft.com/office/word/2010/wordprocessingCanvas" xmlns:mc="http://schemas.openxmlformats.org/markup-compatibility/2006" xmlns:o="urn:schemas-microsoft-com:office:office" xmlns:r="http://schemas.openxmlformats.org/officeDocument/2006/relationships" xmlns:m="http://schemas.openxmlformats.org/officeDocument/2006/math" xmlns:v="urn:schemas-microsoft-com:vml" xmlns:wp14="http://schemas.microsoft.com/office/word/2010/wordprocessingDrawing" xmlns:wp="http://schemas.openxmlformats.org/drawingml/2006/wordprocessingDrawing" xmlns:w10="urn:schemas-microsoft-com:office:word" xmlns:w="http://schemas.openxmlformats.org/wordprocessingml/2006/main" xmlns:w14="http://schemas.microsoft.com/office/word/2010/wordml" xmlns:wpg="http://schemas.microsoft.com/office/word/2010/wordprocessingGroup" xmlns:wpi="http://schemas.microsoft.com/office/word/2010/wordprocessingInk" xmlns:wne="http://schemas.microsoft.com/office/word/2006/wordml" xmlns:wps="http://schemas.microsoft.com/office/word/2010/wordprocessingShape" mc:Ignorable="w14 wp14">
-  <w:p>
-    <w:pPr>
-      <w:pStyle w:val="Footer"/>
-    </w:pPr>
-  </w:p>
-</w:ftr>
-</file>
-
-<file path=word/footer4.xml><?xml version="1.0" encoding="utf-8"?>
-<w:ftr xmlns:wpc="http://schemas.microsoft.com/office/word/2010/wordprocessingCanvas" xmlns:mc="http://schemas.openxmlformats.org/markup-compatibility/2006" xmlns:o="urn:schemas-microsoft-com:office:office" xmlns:r="http://schemas.openxmlformats.org/officeDocument/2006/relationships" xmlns:m="http://schemas.openxmlformats.org/officeDocument/2006/math" xmlns:v="urn:schemas-microsoft-com:vml" xmlns:wp14="http://schemas.microsoft.com/office/word/2010/wordprocessingDrawing" xmlns:wp="http://schemas.openxmlformats.org/drawingml/2006/wordprocessingDrawing" xmlns:w10="urn:schemas-microsoft-com:office:word" xmlns:w="http://schemas.openxmlformats.org/wordprocessingml/2006/main" xmlns:w14="http://schemas.microsoft.com/office/word/2010/wordml" xmlns:wpg="http://schemas.microsoft.com/office/word/2010/wordprocessingGroup" xmlns:wpi="http://schemas.microsoft.com/office/word/2010/wordprocessingInk" xmlns:wne="http://schemas.microsoft.com/office/word/2006/wordml" xmlns:wps="http://schemas.microsoft.com/office/word/2010/wordprocessingShape" mc:Ignorable="w14 wp14">
-  <w:p>
-    <w:pPr>
-      <w:pStyle w:val="Footer"/>
-      <w:jc w:val="center"/>
-      <w:rPr>
-        <w:rFonts w:cs="Times New Roman"/>
-        <w:sz w:val="20"/>
-        <w:szCs w:val="20"/>
-      </w:rPr>
-    </w:pPr>
-  </w:p>
-</w:ftr>
-</file>
-
-<file path=word/footer5.xml><?xml version="1.0" encoding="utf-8"?>
 <w:ftr xmlns:wpc="http://schemas.microsoft.com/office/word/2010/wordprocessingCanvas" xmlns:mc="http://schemas.openxmlformats.org/markup-compatibility/2006" xmlns:o="urn:schemas-microsoft-com:office:office" xmlns:r="http://schemas.openxmlformats.org/officeDocument/2006/relationships" xmlns:m="http://schemas.openxmlformats.org/officeDocument/2006/math" xmlns:v="urn:schemas-microsoft-com:vml" xmlns:wp14="http://schemas.microsoft.com/office/word/2010/wordprocessingDrawing" xmlns:wp="http://schemas.openxmlformats.org/drawingml/2006/wordprocessingDrawing" xmlns:w10="urn:schemas-microsoft-com:office:word" xmlns:w="http://schemas.openxmlformats.org/wordprocessingml/2006/main" xmlns:w14="http://schemas.microsoft.com/office/word/2010/wordml" xmlns:wpg="http://schemas.microsoft.com/office/word/2010/wordprocessingGroup" xmlns:wpi="http://schemas.microsoft.com/office/word/2010/wordprocessingInk" xmlns:wne="http://schemas.microsoft.com/office/word/2006/wordml" xmlns:wps="http://schemas.microsoft.com/office/word/2010/wordprocessingShape" mc:Ignorable="w14 wp14">
   <w:sdt>
     <w:sdtPr>
@@ -997,7 +977,7 @@
           <w:rPr>
             <w:noProof/>
           </w:rPr>
-          <w:t>6</w:t>
+          <w:t>1</w:t>
         </w:r>
         <w:r>
           <w:rPr>
@@ -1011,7 +991,133 @@
   <w:p>
     <w:pPr>
       <w:pStyle w:val="Footer"/>
-      <w:jc w:val="right"/>
+      <w:jc w:val="center"/>
+      <w:rPr>
+        <w:rFonts w:cs="Times New Roman"/>
+        <w:sz w:val="20"/>
+        <w:szCs w:val="20"/>
+      </w:rPr>
+    </w:pPr>
+  </w:p>
+</w:ftr>
+</file>
+
+<file path=word/footer4.xml><?xml version="1.0" encoding="utf-8"?>
+<w:ftr xmlns:wpc="http://schemas.microsoft.com/office/word/2010/wordprocessingCanvas" xmlns:mc="http://schemas.openxmlformats.org/markup-compatibility/2006" xmlns:o="urn:schemas-microsoft-com:office:office" xmlns:r="http://schemas.openxmlformats.org/officeDocument/2006/relationships" xmlns:m="http://schemas.openxmlformats.org/officeDocument/2006/math" xmlns:v="urn:schemas-microsoft-com:vml" xmlns:wp14="http://schemas.microsoft.com/office/word/2010/wordprocessingDrawing" xmlns:wp="http://schemas.openxmlformats.org/drawingml/2006/wordprocessingDrawing" xmlns:w10="urn:schemas-microsoft-com:office:word" xmlns:w="http://schemas.openxmlformats.org/wordprocessingml/2006/main" xmlns:w14="http://schemas.microsoft.com/office/word/2010/wordml" xmlns:wpg="http://schemas.microsoft.com/office/word/2010/wordprocessingGroup" xmlns:wpi="http://schemas.microsoft.com/office/word/2010/wordprocessingInk" xmlns:wne="http://schemas.microsoft.com/office/word/2006/wordml" xmlns:wps="http://schemas.microsoft.com/office/word/2010/wordprocessingShape" mc:Ignorable="w14 wp14">
+  <w:sdt>
+    <w:sdtPr>
+      <w:id w:val="-1591308454"/>
+      <w:docPartObj>
+        <w:docPartGallery w:val="Page Numbers (Bottom of Page)"/>
+        <w:docPartUnique/>
+      </w:docPartObj>
+    </w:sdtPr>
+    <w:sdtEndPr>
+      <w:rPr>
+        <w:noProof/>
+      </w:rPr>
+    </w:sdtEndPr>
+    <w:sdtContent>
+      <w:p>
+        <w:pPr>
+          <w:pStyle w:val="Footer"/>
+          <w:jc w:val="right"/>
+        </w:pPr>
+        <w:r>
+          <w:fldChar w:fldCharType="begin"/>
+        </w:r>
+        <w:r>
+          <w:instrText xml:space="preserve"> PAGE   \* MERGEFORMAT </w:instrText>
+        </w:r>
+        <w:r>
+          <w:fldChar w:fldCharType="separate"/>
+        </w:r>
+        <w:r>
+          <w:rPr>
+            <w:noProof/>
+          </w:rPr>
+          <w:t>2</w:t>
+        </w:r>
+        <w:r>
+          <w:rPr>
+            <w:noProof/>
+          </w:rPr>
+          <w:fldChar w:fldCharType="end"/>
+        </w:r>
+      </w:p>
+    </w:sdtContent>
+  </w:sdt>
+  <w:p>
+    <w:pPr>
+      <w:pStyle w:val="Footer"/>
+      <w:jc w:val="center"/>
+      <w:rPr>
+        <w:rFonts w:cs="Times New Roman"/>
+        <w:sz w:val="20"/>
+        <w:szCs w:val="20"/>
+      </w:rPr>
+    </w:pPr>
+    <w:r>
+      <w:rPr>
+        <w:rFonts w:cs="Times New Roman"/>
+        <w:sz w:val="20"/>
+        <w:szCs w:val="20"/>
+      </w:rPr>
+      <w:t>FooterSection2</w:t>
+    </w:r>
+  </w:p>
+</w:ftr>
+</file>
+
+<file path=word/footer5.xml><?xml version="1.0" encoding="utf-8"?>
+<w:ftr xmlns:wpc="http://schemas.microsoft.com/office/word/2010/wordprocessingCanvas" xmlns:mc="http://schemas.openxmlformats.org/markup-compatibility/2006" xmlns:o="urn:schemas-microsoft-com:office:office" xmlns:r="http://schemas.openxmlformats.org/officeDocument/2006/relationships" xmlns:m="http://schemas.openxmlformats.org/officeDocument/2006/math" xmlns:v="urn:schemas-microsoft-com:vml" xmlns:wp14="http://schemas.microsoft.com/office/word/2010/wordprocessingDrawing" xmlns:wp="http://schemas.openxmlformats.org/drawingml/2006/wordprocessingDrawing" xmlns:w10="urn:schemas-microsoft-com:office:word" xmlns:w="http://schemas.openxmlformats.org/wordprocessingml/2006/main" xmlns:w14="http://schemas.microsoft.com/office/word/2010/wordml" xmlns:wpg="http://schemas.microsoft.com/office/word/2010/wordprocessingGroup" xmlns:wpi="http://schemas.microsoft.com/office/word/2010/wordprocessingInk" xmlns:wne="http://schemas.microsoft.com/office/word/2006/wordml" xmlns:wps="http://schemas.microsoft.com/office/word/2010/wordprocessingShape" mc:Ignorable="w14 wp14">
+  <w:sdt>
+    <w:sdtPr>
+      <w:id w:val="51130683"/>
+      <w:docPartObj>
+        <w:docPartGallery w:val="Page Numbers (Bottom of Page)"/>
+        <w:docPartUnique/>
+      </w:docPartObj>
+    </w:sdtPr>
+    <w:sdtEndPr>
+      <w:rPr>
+        <w:noProof/>
+      </w:rPr>
+    </w:sdtEndPr>
+    <w:sdtContent>
+      <w:p>
+        <w:pPr>
+          <w:pStyle w:val="Footer"/>
+          <w:jc w:val="right"/>
+        </w:pPr>
+        <w:r>
+          <w:fldChar w:fldCharType="begin"/>
+        </w:r>
+        <w:r>
+          <w:instrText xml:space="preserve"> PAGE   \* MERGEFORMAT </w:instrText>
+        </w:r>
+        <w:r>
+          <w:fldChar w:fldCharType="separate"/>
+        </w:r>
+        <w:r>
+          <w:rPr>
+            <w:noProof/>
+          </w:rPr>
+          <w:t>3</w:t>
+        </w:r>
+        <w:r>
+          <w:rPr>
+            <w:noProof/>
+          </w:rPr>
+          <w:fldChar w:fldCharType="end"/>
+        </w:r>
+      </w:p>
+    </w:sdtContent>
+  </w:sdt>
+  <w:p>
+    <w:pPr>
+      <w:pStyle w:val="Footer"/>
+      <w:jc w:val="center"/>
       <w:rPr>
         <w:rFonts w:cs="Times New Roman"/>
         <w:sz w:val="20"/>
@@ -1052,28 +1158,23 @@
   <w:p>
     <w:pPr>
       <w:pStyle w:val="Header"/>
+      <w:jc w:val="center"/>
+      <w:rPr>
+        <w:rFonts w:cs="Times New Roman"/>
+        <w:sz w:val="34"/>
+        <w:szCs w:val="34"/>
+      </w:rPr>
     </w:pPr>
-  </w:p>
-</w:hdr>
-</file>
-
-<file path=word/header10.xml><?xml version="1.0" encoding="utf-8"?>
-<w:hdr xmlns:wpc="http://schemas.microsoft.com/office/word/2010/wordprocessingCanvas" xmlns:mc="http://schemas.openxmlformats.org/markup-compatibility/2006" xmlns:o="urn:schemas-microsoft-com:office:office" xmlns:r="http://schemas.openxmlformats.org/officeDocument/2006/relationships" xmlns:m="http://schemas.openxmlformats.org/officeDocument/2006/math" xmlns:v="urn:schemas-microsoft-com:vml" xmlns:wp14="http://schemas.microsoft.com/office/word/2010/wordprocessingDrawing" xmlns:wp="http://schemas.openxmlformats.org/drawingml/2006/wordprocessingDrawing" xmlns:w10="urn:schemas-microsoft-com:office:word" xmlns:w="http://schemas.openxmlformats.org/wordprocessingml/2006/main" xmlns:w14="http://schemas.microsoft.com/office/word/2010/wordml" xmlns:wpg="http://schemas.microsoft.com/office/word/2010/wordprocessingGroup" xmlns:wpi="http://schemas.microsoft.com/office/word/2010/wordprocessingInk" xmlns:wne="http://schemas.microsoft.com/office/word/2006/wordml" xmlns:wps="http://schemas.microsoft.com/office/word/2010/wordprocessingShape" mc:Ignorable="w14 wp14">
-  <w:p>
-    <w:pPr>
-      <w:pStyle w:val="Header"/>
+    <w:proofErr w:type="spellStart"/>
+    <w:r>
       <w:rPr>
         <w:rFonts w:cs="Times New Roman"/>
-        <w:b/>
-      </w:rPr>
-    </w:pPr>
-    <w:r>
-      <w:rPr>
-        <w:rFonts w:cs="Times New Roman"/>
-        <w:b/>
-      </w:rPr>
-      <w:t>HeaderSection6</w:t>
+        <w:sz w:val="34"/>
+        <w:szCs w:val="34"/>
+      </w:rPr>
+      <w:t>HeaderCover</w:t>
     </w:r>
+    <w:proofErr w:type="spellEnd"/>
   </w:p>
 </w:hdr>
 </file>
@@ -1083,23 +1184,20 @@
   <w:p>
     <w:pPr>
       <w:pStyle w:val="Header"/>
-      <w:jc w:val="center"/>
       <w:rPr>
         <w:rFonts w:cs="Times New Roman"/>
-        <w:sz w:val="34"/>
-        <w:szCs w:val="34"/>
+        <w:b/>
       </w:rPr>
     </w:pPr>
+    <w:proofErr w:type="spellStart"/>
     <w:r>
       <w:rPr>
         <w:rFonts w:cs="Times New Roman"/>
-        <w:sz w:val="34"/>
-        <w:szCs w:val="34"/>
-      </w:rPr>
-      <w:t>HeaderCover</w:t>
+        <w:b/>
+      </w:rPr>
+      <w:t>HeaderContent</w:t>
     </w:r>
-    <w:bookmarkStart w:id="0" w:name="_GoBack"/>
-    <w:bookmarkEnd w:id="0"/>
+    <w:proofErr w:type="spellEnd"/>
   </w:p>
 </w:hdr>
 </file>
@@ -1109,7 +1207,18 @@
   <w:p>
     <w:pPr>
       <w:pStyle w:val="Header"/>
+      <w:rPr>
+        <w:rFonts w:cs="Times New Roman"/>
+        <w:b/>
+      </w:rPr>
     </w:pPr>
+    <w:r>
+      <w:rPr>
+        <w:rFonts w:cs="Times New Roman"/>
+        <w:b/>
+      </w:rPr>
+      <w:t>HeaderSection1</w:t>
+    </w:r>
   </w:p>
 </w:hdr>
 </file>
@@ -1129,7 +1238,7 @@
         <w:rFonts w:cs="Times New Roman"/>
         <w:b/>
       </w:rPr>
-      <w:t>HeaderContent</w:t>
+      <w:t>HeaderSection2</w:t>
     </w:r>
   </w:p>
 </w:hdr>
@@ -1150,7 +1259,7 @@
         <w:rFonts w:cs="Times New Roman"/>
         <w:b/>
       </w:rPr>
-      <w:t>HeaderSection1</w:t>
+      <w:t>HeaderSection3</w:t>
     </w:r>
   </w:p>
 </w:hdr>
@@ -1171,7 +1280,7 @@
         <w:rFonts w:cs="Times New Roman"/>
         <w:b/>
       </w:rPr>
-      <w:t>HeaderSection2</w:t>
+      <w:t>HeaderSection4</w:t>
     </w:r>
   </w:p>
 </w:hdr>
@@ -1192,7 +1301,7 @@
         <w:rFonts w:cs="Times New Roman"/>
         <w:b/>
       </w:rPr>
-      <w:t>HeaderSection3</w:t>
+      <w:t>HeaderSection5</w:t>
     </w:r>
   </w:p>
 </w:hdr>
@@ -1213,28 +1322,7 @@
         <w:rFonts w:cs="Times New Roman"/>
         <w:b/>
       </w:rPr>
-      <w:t>HeaderSection4</w:t>
-    </w:r>
-  </w:p>
-</w:hdr>
-</file>
-
-<file path=word/header9.xml><?xml version="1.0" encoding="utf-8"?>
-<w:hdr xmlns:wpc="http://schemas.microsoft.com/office/word/2010/wordprocessingCanvas" xmlns:mc="http://schemas.openxmlformats.org/markup-compatibility/2006" xmlns:o="urn:schemas-microsoft-com:office:office" xmlns:r="http://schemas.openxmlformats.org/officeDocument/2006/relationships" xmlns:m="http://schemas.openxmlformats.org/officeDocument/2006/math" xmlns:v="urn:schemas-microsoft-com:vml" xmlns:wp14="http://schemas.microsoft.com/office/word/2010/wordprocessingDrawing" xmlns:wp="http://schemas.openxmlformats.org/drawingml/2006/wordprocessingDrawing" xmlns:w10="urn:schemas-microsoft-com:office:word" xmlns:w="http://schemas.openxmlformats.org/wordprocessingml/2006/main" xmlns:w14="http://schemas.microsoft.com/office/word/2010/wordml" xmlns:wpg="http://schemas.microsoft.com/office/word/2010/wordprocessingGroup" xmlns:wpi="http://schemas.microsoft.com/office/word/2010/wordprocessingInk" xmlns:wne="http://schemas.microsoft.com/office/word/2006/wordml" xmlns:wps="http://schemas.microsoft.com/office/word/2010/wordprocessingShape" mc:Ignorable="w14 wp14">
-  <w:p>
-    <w:pPr>
-      <w:pStyle w:val="Header"/>
-      <w:rPr>
-        <w:rFonts w:cs="Times New Roman"/>
-        <w:b/>
-      </w:rPr>
-    </w:pPr>
-    <w:r>
-      <w:rPr>
-        <w:rFonts w:cs="Times New Roman"/>
-        <w:b/>
-      </w:rPr>
-      <w:t>HeaderSection5</w:t>
+      <w:t>HeaderSection6</w:t>
     </w:r>
   </w:p>
 </w:hdr>
@@ -2130,7 +2218,7 @@
 </file>
 
 <file path=customXml/itemProps1.xml><?xml version="1.0" encoding="utf-8"?>
-<ds:datastoreItem xmlns:ds="http://schemas.openxmlformats.org/officeDocument/2006/customXml" ds:itemID="{41D2ADAE-C026-485C-B88C-839C6E794C8B}">
+<ds:datastoreItem xmlns:ds="http://schemas.openxmlformats.org/officeDocument/2006/customXml" ds:itemID="{68F90016-AB6B-424D-A96F-5264EC7610B4}">
   <ds:schemaRefs>
     <ds:schemaRef ds:uri="http://schemas.openxmlformats.org/officeDocument/2006/bibliography"/>
   </ds:schemaRefs>

</xml_diff>

<commit_message>
correct paper sizing to A4
</commit_message>
<xml_diff>
--- a/app/src/main/resources/template.docx
+++ b/app/src/main/resources/template.docx
@@ -1,6 +1,6 @@
 
 <file path=word/document.xml><?xml version="1.0" encoding="utf-8"?>
-<w:document xmlns:wpc="http://schemas.microsoft.com/office/word/2010/wordprocessingCanvas" xmlns:mc="http://schemas.openxmlformats.org/markup-compatibility/2006" xmlns:o="urn:schemas-microsoft-com:office:office" xmlns:r="http://schemas.openxmlformats.org/officeDocument/2006/relationships" xmlns:m="http://schemas.openxmlformats.org/officeDocument/2006/math" xmlns:v="urn:schemas-microsoft-com:vml" xmlns:wp14="http://schemas.microsoft.com/office/word/2010/wordprocessingDrawing" xmlns:wp="http://schemas.openxmlformats.org/drawingml/2006/wordprocessingDrawing" xmlns:w10="urn:schemas-microsoft-com:office:word" xmlns:w="http://schemas.openxmlformats.org/wordprocessingml/2006/main" xmlns:w14="http://schemas.microsoft.com/office/word/2010/wordml" xmlns:wpg="http://schemas.microsoft.com/office/word/2010/wordprocessingGroup" xmlns:wpi="http://schemas.microsoft.com/office/word/2010/wordprocessingInk" xmlns:wne="http://schemas.microsoft.com/office/word/2006/wordml" xmlns:wps="http://schemas.microsoft.com/office/word/2010/wordprocessingShape" mc:Ignorable="w14 wp14">
+<w:document xmlns:wpc="http://schemas.microsoft.com/office/word/2010/wordprocessingCanvas" xmlns:cx="http://schemas.microsoft.com/office/drawing/2014/chartex" xmlns:cx1="http://schemas.microsoft.com/office/drawing/2015/9/8/chartex" xmlns:cx2="http://schemas.microsoft.com/office/drawing/2015/10/21/chartex" xmlns:cx3="http://schemas.microsoft.com/office/drawing/2016/5/9/chartex" xmlns:cx4="http://schemas.microsoft.com/office/drawing/2016/5/10/chartex" xmlns:cx5="http://schemas.microsoft.com/office/drawing/2016/5/11/chartex" xmlns:cx6="http://schemas.microsoft.com/office/drawing/2016/5/12/chartex" xmlns:cx7="http://schemas.microsoft.com/office/drawing/2016/5/13/chartex" xmlns:cx8="http://schemas.microsoft.com/office/drawing/2016/5/14/chartex" xmlns:mc="http://schemas.openxmlformats.org/markup-compatibility/2006" xmlns:aink="http://schemas.microsoft.com/office/drawing/2016/ink" xmlns:am3d="http://schemas.microsoft.com/office/drawing/2017/model3d" xmlns:o="urn:schemas-microsoft-com:office:office" xmlns:r="http://schemas.openxmlformats.org/officeDocument/2006/relationships" xmlns:m="http://schemas.openxmlformats.org/officeDocument/2006/math" xmlns:v="urn:schemas-microsoft-com:vml" xmlns:wp14="http://schemas.microsoft.com/office/word/2010/wordprocessingDrawing" xmlns:wp="http://schemas.openxmlformats.org/drawingml/2006/wordprocessingDrawing" xmlns:w10="urn:schemas-microsoft-com:office:word" xmlns:w="http://schemas.openxmlformats.org/wordprocessingml/2006/main" xmlns:w14="http://schemas.microsoft.com/office/word/2010/wordml" xmlns:w15="http://schemas.microsoft.com/office/word/2012/wordml" xmlns:w16cid="http://schemas.microsoft.com/office/word/2016/wordml/cid" xmlns:w16se="http://schemas.microsoft.com/office/word/2015/wordml/symex" xmlns:wpg="http://schemas.microsoft.com/office/word/2010/wordprocessingGroup" xmlns:wpi="http://schemas.microsoft.com/office/word/2010/wordprocessingInk" xmlns:wne="http://schemas.microsoft.com/office/word/2006/wordml" xmlns:wps="http://schemas.microsoft.com/office/word/2010/wordprocessingShape" mc:Ignorable="w14 w15 w16se w16cid wp14">
   <w:body>
     <w:p>
       <w:pPr>
@@ -46,9 +46,9 @@
           <w:szCs w:val="28"/>
         </w:rPr>
         <w:sectPr>
-          <w:headerReference w:type="default" r:id="rId8"/>
-          <w:footerReference w:type="default" r:id="rId9"/>
-          <w:pgSz w:w="12240" w:h="15840"/>
+          <w:headerReference w:type="default" r:id="rId7"/>
+          <w:footerReference w:type="default" r:id="rId8"/>
+          <w:pgSz w:w="11906" w:h="16838" w:code="9"/>
           <w:pgMar w:top="1440" w:right="1800" w:bottom="1440" w:left="1800" w:header="720" w:footer="720" w:gutter="0"/>
           <w:cols w:space="720"/>
           <w:docGrid w:linePitch="360"/>
@@ -80,7 +80,6 @@
                 <w:u w:val="single"/>
               </w:rPr>
             </w:pPr>
-            <w:bookmarkStart w:id="0" w:name="_GoBack" w:colFirst="0" w:colLast="1"/>
             <w:r>
               <w:rPr>
                 <w:u w:val="single"/>
@@ -113,7 +112,6 @@
           </w:p>
         </w:tc>
       </w:tr>
-      <w:bookmarkEnd w:id="0"/>
     </w:tbl>
     <w:p>
       <w:pPr>
@@ -507,9 +505,9 @@
           <w:szCs w:val="28"/>
         </w:rPr>
         <w:sectPr>
-          <w:headerReference w:type="default" r:id="rId10"/>
-          <w:footerReference w:type="default" r:id="rId11"/>
-          <w:pgSz w:w="12240" w:h="15840"/>
+          <w:headerReference w:type="default" r:id="rId9"/>
+          <w:footerReference w:type="default" r:id="rId10"/>
+          <w:pgSz w:w="11906" w:h="16838" w:code="9"/>
           <w:pgMar w:top="1440" w:right="1800" w:bottom="1440" w:left="1800" w:header="720" w:footer="720" w:gutter="0"/>
           <w:cols w:space="720"/>
           <w:docGrid w:linePitch="360"/>
@@ -586,7 +584,7 @@
           <w:szCs w:val="2"/>
         </w:rPr>
       </w:pPr>
-      <w:bookmarkStart w:id="1" w:name="_Toc502011681"/>
+      <w:bookmarkStart w:id="0" w:name="_Toc502011681"/>
       <w:r>
         <w:rPr>
           <w:szCs w:val="2"/>
@@ -594,7 +592,7 @@
         <w:lastRenderedPageBreak/>
         <w:t>REPORT OF THE DIRECTOR</w:t>
       </w:r>
-      <w:bookmarkEnd w:id="1"/>
+      <w:bookmarkEnd w:id="0"/>
       <w:r>
         <w:rPr>
           <w:szCs w:val="2"/>
@@ -635,9 +633,9 @@
           <w:rFonts w:cs="Times New Roman"/>
         </w:rPr>
         <w:sectPr>
-          <w:headerReference w:type="default" r:id="rId12"/>
-          <w:footerReference w:type="default" r:id="rId13"/>
-          <w:pgSz w:w="12240" w:h="15840"/>
+          <w:headerReference w:type="default" r:id="rId11"/>
+          <w:footerReference w:type="default" r:id="rId12"/>
+          <w:pgSz w:w="11906" w:h="16838" w:code="9"/>
           <w:pgMar w:top="1440" w:right="1800" w:bottom="1440" w:left="1800" w:header="720" w:footer="720" w:gutter="0"/>
           <w:pgNumType w:start="1"/>
           <w:cols w:space="720"/>
@@ -649,12 +647,12 @@
       <w:pPr>
         <w:pStyle w:val="Heading1"/>
       </w:pPr>
-      <w:bookmarkStart w:id="2" w:name="_Toc502011682"/>
+      <w:bookmarkStart w:id="1" w:name="_Toc502011682"/>
       <w:r>
         <w:lastRenderedPageBreak/>
         <w:t>INDEPENDENT AUDITORS’ REPORT</w:t>
       </w:r>
-      <w:bookmarkEnd w:id="2"/>
+      <w:bookmarkEnd w:id="1"/>
     </w:p>
     <w:p>
       <w:pPr>
@@ -685,9 +683,9 @@
           <w:rFonts w:cs="Times New Roman"/>
         </w:rPr>
         <w:sectPr>
-          <w:headerReference w:type="default" r:id="rId14"/>
-          <w:footerReference w:type="default" r:id="rId15"/>
-          <w:pgSz w:w="12240" w:h="15840"/>
+          <w:headerReference w:type="default" r:id="rId13"/>
+          <w:footerReference w:type="default" r:id="rId14"/>
+          <w:pgSz w:w="11906" w:h="16838" w:code="9"/>
           <w:pgMar w:top="1440" w:right="1800" w:bottom="1440" w:left="1800" w:header="720" w:footer="720" w:gutter="0"/>
           <w:cols w:space="720"/>
           <w:docGrid w:linePitch="360"/>
@@ -698,12 +696,12 @@
       <w:pPr>
         <w:pStyle w:val="Heading1"/>
       </w:pPr>
-      <w:bookmarkStart w:id="3" w:name="_Toc502011683"/>
+      <w:bookmarkStart w:id="2" w:name="_Toc502011683"/>
       <w:r>
         <w:lastRenderedPageBreak/>
         <w:t>INCOME STATEMENT</w:t>
       </w:r>
-      <w:bookmarkEnd w:id="3"/>
+      <w:bookmarkEnd w:id="2"/>
     </w:p>
     <w:p>
       <w:pPr>
@@ -734,9 +732,9 @@
           <w:rFonts w:cs="Times New Roman"/>
         </w:rPr>
         <w:sectPr>
-          <w:headerReference w:type="default" r:id="rId16"/>
-          <w:footerReference w:type="default" r:id="rId17"/>
-          <w:pgSz w:w="12240" w:h="15840"/>
+          <w:headerReference w:type="default" r:id="rId15"/>
+          <w:footerReference w:type="default" r:id="rId16"/>
+          <w:pgSz w:w="11906" w:h="16838" w:code="9"/>
           <w:pgMar w:top="1440" w:right="1800" w:bottom="1440" w:left="1800" w:header="720" w:footer="720" w:gutter="0"/>
           <w:cols w:space="720"/>
           <w:docGrid w:linePitch="360"/>
@@ -747,12 +745,12 @@
       <w:pPr>
         <w:pStyle w:val="Heading1"/>
       </w:pPr>
-      <w:bookmarkStart w:id="4" w:name="_Toc502011684"/>
+      <w:bookmarkStart w:id="3" w:name="_Toc502011684"/>
       <w:r>
         <w:lastRenderedPageBreak/>
         <w:t>BALANCE SHEET</w:t>
       </w:r>
-      <w:bookmarkEnd w:id="4"/>
+      <w:bookmarkEnd w:id="3"/>
     </w:p>
     <w:p>
       <w:pPr>
@@ -783,8 +781,8 @@
           <w:rFonts w:cs="Times New Roman"/>
         </w:rPr>
         <w:sectPr>
-          <w:headerReference w:type="default" r:id="rId18"/>
-          <w:pgSz w:w="12240" w:h="15840"/>
+          <w:headerReference w:type="default" r:id="rId17"/>
+          <w:pgSz w:w="11906" w:h="16838" w:code="9"/>
           <w:pgMar w:top="1440" w:right="1800" w:bottom="1440" w:left="1800" w:header="720" w:footer="720" w:gutter="0"/>
           <w:cols w:space="720"/>
           <w:docGrid w:linePitch="360"/>
@@ -795,12 +793,12 @@
       <w:pPr>
         <w:pStyle w:val="Heading1"/>
       </w:pPr>
-      <w:bookmarkStart w:id="5" w:name="_Toc502011685"/>
+      <w:bookmarkStart w:id="4" w:name="_Toc502011685"/>
       <w:r>
         <w:lastRenderedPageBreak/>
         <w:t>STATEMENT OF CHANGES IN EQUITY</w:t>
       </w:r>
-      <w:bookmarkEnd w:id="5"/>
+      <w:bookmarkEnd w:id="4"/>
     </w:p>
     <w:p>
       <w:pPr>
@@ -831,8 +829,8 @@
           <w:rFonts w:cs="Times New Roman"/>
         </w:rPr>
         <w:sectPr>
-          <w:headerReference w:type="default" r:id="rId19"/>
-          <w:pgSz w:w="12240" w:h="15840"/>
+          <w:headerReference w:type="default" r:id="rId18"/>
+          <w:pgSz w:w="11906" w:h="16838" w:code="9"/>
           <w:pgMar w:top="1440" w:right="1800" w:bottom="1440" w:left="1800" w:header="720" w:footer="720" w:gutter="0"/>
           <w:cols w:space="720"/>
           <w:docGrid w:linePitch="360"/>
@@ -843,12 +841,12 @@
       <w:pPr>
         <w:pStyle w:val="Heading1"/>
       </w:pPr>
-      <w:bookmarkStart w:id="6" w:name="_Toc502011686"/>
+      <w:bookmarkStart w:id="5" w:name="_Toc502011686"/>
       <w:r>
         <w:lastRenderedPageBreak/>
         <w:t>NOTES TO THE FINANCIAL STATEMENTS</w:t>
       </w:r>
-      <w:bookmarkEnd w:id="6"/>
+      <w:bookmarkEnd w:id="5"/>
     </w:p>
     <w:p>
       <w:pPr>
@@ -864,10 +862,12 @@
         </w:rPr>
         <w:t>Section6</w:t>
       </w:r>
+      <w:bookmarkStart w:id="6" w:name="_GoBack"/>
+      <w:bookmarkEnd w:id="6"/>
     </w:p>
     <w:sectPr>
-      <w:headerReference w:type="default" r:id="rId20"/>
-      <w:pgSz w:w="12240" w:h="15840"/>
+      <w:headerReference w:type="default" r:id="rId19"/>
+      <w:pgSz w:w="11906" w:h="16838" w:code="9"/>
       <w:pgMar w:top="1440" w:right="1800" w:bottom="1440" w:left="1800" w:header="720" w:footer="720" w:gutter="0"/>
       <w:cols w:space="720"/>
       <w:docGrid w:linePitch="360"/>
@@ -877,7 +877,7 @@
 </file>
 
 <file path=word/endnotes.xml><?xml version="1.0" encoding="utf-8"?>
-<w:endnotes xmlns:wpc="http://schemas.microsoft.com/office/word/2010/wordprocessingCanvas" xmlns:mc="http://schemas.openxmlformats.org/markup-compatibility/2006" xmlns:o="urn:schemas-microsoft-com:office:office" xmlns:r="http://schemas.openxmlformats.org/officeDocument/2006/relationships" xmlns:m="http://schemas.openxmlformats.org/officeDocument/2006/math" xmlns:v="urn:schemas-microsoft-com:vml" xmlns:wp14="http://schemas.microsoft.com/office/word/2010/wordprocessingDrawing" xmlns:wp="http://schemas.openxmlformats.org/drawingml/2006/wordprocessingDrawing" xmlns:w10="urn:schemas-microsoft-com:office:word" xmlns:w="http://schemas.openxmlformats.org/wordprocessingml/2006/main" xmlns:w14="http://schemas.microsoft.com/office/word/2010/wordml" xmlns:wpg="http://schemas.microsoft.com/office/word/2010/wordprocessingGroup" xmlns:wpi="http://schemas.microsoft.com/office/word/2010/wordprocessingInk" xmlns:wne="http://schemas.microsoft.com/office/word/2006/wordml" xmlns:wps="http://schemas.microsoft.com/office/word/2010/wordprocessingShape" mc:Ignorable="w14 wp14">
+<w:endnotes xmlns:wpc="http://schemas.microsoft.com/office/word/2010/wordprocessingCanvas" xmlns:cx="http://schemas.microsoft.com/office/drawing/2014/chartex" xmlns:cx1="http://schemas.microsoft.com/office/drawing/2015/9/8/chartex" xmlns:cx2="http://schemas.microsoft.com/office/drawing/2015/10/21/chartex" xmlns:cx3="http://schemas.microsoft.com/office/drawing/2016/5/9/chartex" xmlns:cx4="http://schemas.microsoft.com/office/drawing/2016/5/10/chartex" xmlns:cx5="http://schemas.microsoft.com/office/drawing/2016/5/11/chartex" xmlns:cx6="http://schemas.microsoft.com/office/drawing/2016/5/12/chartex" xmlns:cx7="http://schemas.microsoft.com/office/drawing/2016/5/13/chartex" xmlns:cx8="http://schemas.microsoft.com/office/drawing/2016/5/14/chartex" xmlns:mc="http://schemas.openxmlformats.org/markup-compatibility/2006" xmlns:aink="http://schemas.microsoft.com/office/drawing/2016/ink" xmlns:am3d="http://schemas.microsoft.com/office/drawing/2017/model3d" xmlns:o="urn:schemas-microsoft-com:office:office" xmlns:r="http://schemas.openxmlformats.org/officeDocument/2006/relationships" xmlns:m="http://schemas.openxmlformats.org/officeDocument/2006/math" xmlns:v="urn:schemas-microsoft-com:vml" xmlns:wp14="http://schemas.microsoft.com/office/word/2010/wordprocessingDrawing" xmlns:wp="http://schemas.openxmlformats.org/drawingml/2006/wordprocessingDrawing" xmlns:w10="urn:schemas-microsoft-com:office:word" xmlns:w="http://schemas.openxmlformats.org/wordprocessingml/2006/main" xmlns:w14="http://schemas.microsoft.com/office/word/2010/wordml" xmlns:w15="http://schemas.microsoft.com/office/word/2012/wordml" xmlns:w16cid="http://schemas.microsoft.com/office/word/2016/wordml/cid" xmlns:w16se="http://schemas.microsoft.com/office/word/2015/wordml/symex" xmlns:wpg="http://schemas.microsoft.com/office/word/2010/wordprocessingGroup" xmlns:wpi="http://schemas.microsoft.com/office/word/2010/wordprocessingInk" xmlns:wne="http://schemas.microsoft.com/office/word/2006/wordml" xmlns:wps="http://schemas.microsoft.com/office/word/2010/wordprocessingShape" mc:Ignorable="w14 w15 w16se w16cid wp14">
   <w:endnote w:type="separator" w:id="-1">
     <w:p>
       <w:pPr>
@@ -902,7 +902,7 @@
 </file>
 
 <file path=word/footer1.xml><?xml version="1.0" encoding="utf-8"?>
-<w:ftr xmlns:wpc="http://schemas.microsoft.com/office/word/2010/wordprocessingCanvas" xmlns:mc="http://schemas.openxmlformats.org/markup-compatibility/2006" xmlns:o="urn:schemas-microsoft-com:office:office" xmlns:r="http://schemas.openxmlformats.org/officeDocument/2006/relationships" xmlns:m="http://schemas.openxmlformats.org/officeDocument/2006/math" xmlns:v="urn:schemas-microsoft-com:vml" xmlns:wp14="http://schemas.microsoft.com/office/word/2010/wordprocessingDrawing" xmlns:wp="http://schemas.openxmlformats.org/drawingml/2006/wordprocessingDrawing" xmlns:w10="urn:schemas-microsoft-com:office:word" xmlns:w="http://schemas.openxmlformats.org/wordprocessingml/2006/main" xmlns:w14="http://schemas.microsoft.com/office/word/2010/wordml" xmlns:wpg="http://schemas.microsoft.com/office/word/2010/wordprocessingGroup" xmlns:wpi="http://schemas.microsoft.com/office/word/2010/wordprocessingInk" xmlns:wne="http://schemas.microsoft.com/office/word/2006/wordml" xmlns:wps="http://schemas.microsoft.com/office/word/2010/wordprocessingShape" mc:Ignorable="w14 wp14">
+<w:ftr xmlns:wpc="http://schemas.microsoft.com/office/word/2010/wordprocessingCanvas" xmlns:cx="http://schemas.microsoft.com/office/drawing/2014/chartex" xmlns:cx1="http://schemas.microsoft.com/office/drawing/2015/9/8/chartex" xmlns:cx2="http://schemas.microsoft.com/office/drawing/2015/10/21/chartex" xmlns:cx3="http://schemas.microsoft.com/office/drawing/2016/5/9/chartex" xmlns:cx4="http://schemas.microsoft.com/office/drawing/2016/5/10/chartex" xmlns:cx5="http://schemas.microsoft.com/office/drawing/2016/5/11/chartex" xmlns:cx6="http://schemas.microsoft.com/office/drawing/2016/5/12/chartex" xmlns:cx7="http://schemas.microsoft.com/office/drawing/2016/5/13/chartex" xmlns:cx8="http://schemas.microsoft.com/office/drawing/2016/5/14/chartex" xmlns:mc="http://schemas.openxmlformats.org/markup-compatibility/2006" xmlns:aink="http://schemas.microsoft.com/office/drawing/2016/ink" xmlns:am3d="http://schemas.microsoft.com/office/drawing/2017/model3d" xmlns:o="urn:schemas-microsoft-com:office:office" xmlns:r="http://schemas.openxmlformats.org/officeDocument/2006/relationships" xmlns:m="http://schemas.openxmlformats.org/officeDocument/2006/math" xmlns:v="urn:schemas-microsoft-com:vml" xmlns:wp14="http://schemas.microsoft.com/office/word/2010/wordprocessingDrawing" xmlns:wp="http://schemas.openxmlformats.org/drawingml/2006/wordprocessingDrawing" xmlns:w10="urn:schemas-microsoft-com:office:word" xmlns:w="http://schemas.openxmlformats.org/wordprocessingml/2006/main" xmlns:w14="http://schemas.microsoft.com/office/word/2010/wordml" xmlns:w15="http://schemas.microsoft.com/office/word/2012/wordml" xmlns:w16cid="http://schemas.microsoft.com/office/word/2016/wordml/cid" xmlns:w16se="http://schemas.microsoft.com/office/word/2015/wordml/symex" xmlns:wpg="http://schemas.microsoft.com/office/word/2010/wordprocessingGroup" xmlns:wpi="http://schemas.microsoft.com/office/word/2010/wordprocessingInk" xmlns:wne="http://schemas.microsoft.com/office/word/2006/wordml" xmlns:wps="http://schemas.microsoft.com/office/word/2010/wordprocessingShape" mc:Ignorable="w14 w15 w16se w16cid wp14">
   <w:p>
     <w:pPr>
       <w:pStyle w:val="Footer"/>
@@ -928,7 +928,7 @@
 </file>
 
 <file path=word/footer2.xml><?xml version="1.0" encoding="utf-8"?>
-<w:ftr xmlns:wpc="http://schemas.microsoft.com/office/word/2010/wordprocessingCanvas" xmlns:mc="http://schemas.openxmlformats.org/markup-compatibility/2006" xmlns:o="urn:schemas-microsoft-com:office:office" xmlns:r="http://schemas.openxmlformats.org/officeDocument/2006/relationships" xmlns:m="http://schemas.openxmlformats.org/officeDocument/2006/math" xmlns:v="urn:schemas-microsoft-com:vml" xmlns:wp14="http://schemas.microsoft.com/office/word/2010/wordprocessingDrawing" xmlns:wp="http://schemas.openxmlformats.org/drawingml/2006/wordprocessingDrawing" xmlns:w10="urn:schemas-microsoft-com:office:word" xmlns:w="http://schemas.openxmlformats.org/wordprocessingml/2006/main" xmlns:w14="http://schemas.microsoft.com/office/word/2010/wordml" xmlns:wpg="http://schemas.microsoft.com/office/word/2010/wordprocessingGroup" xmlns:wpi="http://schemas.microsoft.com/office/word/2010/wordprocessingInk" xmlns:wne="http://schemas.microsoft.com/office/word/2006/wordml" xmlns:wps="http://schemas.microsoft.com/office/word/2010/wordprocessingShape" mc:Ignorable="w14 wp14">
+<w:ftr xmlns:wpc="http://schemas.microsoft.com/office/word/2010/wordprocessingCanvas" xmlns:cx="http://schemas.microsoft.com/office/drawing/2014/chartex" xmlns:cx1="http://schemas.microsoft.com/office/drawing/2015/9/8/chartex" xmlns:cx2="http://schemas.microsoft.com/office/drawing/2015/10/21/chartex" xmlns:cx3="http://schemas.microsoft.com/office/drawing/2016/5/9/chartex" xmlns:cx4="http://schemas.microsoft.com/office/drawing/2016/5/10/chartex" xmlns:cx5="http://schemas.microsoft.com/office/drawing/2016/5/11/chartex" xmlns:cx6="http://schemas.microsoft.com/office/drawing/2016/5/12/chartex" xmlns:cx7="http://schemas.microsoft.com/office/drawing/2016/5/13/chartex" xmlns:cx8="http://schemas.microsoft.com/office/drawing/2016/5/14/chartex" xmlns:mc="http://schemas.openxmlformats.org/markup-compatibility/2006" xmlns:aink="http://schemas.microsoft.com/office/drawing/2016/ink" xmlns:am3d="http://schemas.microsoft.com/office/drawing/2017/model3d" xmlns:o="urn:schemas-microsoft-com:office:office" xmlns:r="http://schemas.openxmlformats.org/officeDocument/2006/relationships" xmlns:m="http://schemas.openxmlformats.org/officeDocument/2006/math" xmlns:v="urn:schemas-microsoft-com:vml" xmlns:wp14="http://schemas.microsoft.com/office/word/2010/wordprocessingDrawing" xmlns:wp="http://schemas.openxmlformats.org/drawingml/2006/wordprocessingDrawing" xmlns:w10="urn:schemas-microsoft-com:office:word" xmlns:w="http://schemas.openxmlformats.org/wordprocessingml/2006/main" xmlns:w14="http://schemas.microsoft.com/office/word/2010/wordml" xmlns:w15="http://schemas.microsoft.com/office/word/2012/wordml" xmlns:w16cid="http://schemas.microsoft.com/office/word/2016/wordml/cid" xmlns:w16se="http://schemas.microsoft.com/office/word/2015/wordml/symex" xmlns:wpg="http://schemas.microsoft.com/office/word/2010/wordprocessingGroup" xmlns:wpi="http://schemas.microsoft.com/office/word/2010/wordprocessingInk" xmlns:wne="http://schemas.microsoft.com/office/word/2006/wordml" xmlns:wps="http://schemas.microsoft.com/office/word/2010/wordprocessingShape" mc:Ignorable="w14 w15 w16se w16cid wp14">
   <w:p>
     <w:pPr>
       <w:pStyle w:val="Footer"/>
@@ -944,7 +944,7 @@
 </file>
 
 <file path=word/footer3.xml><?xml version="1.0" encoding="utf-8"?>
-<w:ftr xmlns:wpc="http://schemas.microsoft.com/office/word/2010/wordprocessingCanvas" xmlns:mc="http://schemas.openxmlformats.org/markup-compatibility/2006" xmlns:o="urn:schemas-microsoft-com:office:office" xmlns:r="http://schemas.openxmlformats.org/officeDocument/2006/relationships" xmlns:m="http://schemas.openxmlformats.org/officeDocument/2006/math" xmlns:v="urn:schemas-microsoft-com:vml" xmlns:wp14="http://schemas.microsoft.com/office/word/2010/wordprocessingDrawing" xmlns:wp="http://schemas.openxmlformats.org/drawingml/2006/wordprocessingDrawing" xmlns:w10="urn:schemas-microsoft-com:office:word" xmlns:w="http://schemas.openxmlformats.org/wordprocessingml/2006/main" xmlns:w14="http://schemas.microsoft.com/office/word/2010/wordml" xmlns:wpg="http://schemas.microsoft.com/office/word/2010/wordprocessingGroup" xmlns:wpi="http://schemas.microsoft.com/office/word/2010/wordprocessingInk" xmlns:wne="http://schemas.microsoft.com/office/word/2006/wordml" xmlns:wps="http://schemas.microsoft.com/office/word/2010/wordprocessingShape" mc:Ignorable="w14 wp14">
+<w:ftr xmlns:wpc="http://schemas.microsoft.com/office/word/2010/wordprocessingCanvas" xmlns:cx="http://schemas.microsoft.com/office/drawing/2014/chartex" xmlns:cx1="http://schemas.microsoft.com/office/drawing/2015/9/8/chartex" xmlns:cx2="http://schemas.microsoft.com/office/drawing/2015/10/21/chartex" xmlns:cx3="http://schemas.microsoft.com/office/drawing/2016/5/9/chartex" xmlns:cx4="http://schemas.microsoft.com/office/drawing/2016/5/10/chartex" xmlns:cx5="http://schemas.microsoft.com/office/drawing/2016/5/11/chartex" xmlns:cx6="http://schemas.microsoft.com/office/drawing/2016/5/12/chartex" xmlns:cx7="http://schemas.microsoft.com/office/drawing/2016/5/13/chartex" xmlns:cx8="http://schemas.microsoft.com/office/drawing/2016/5/14/chartex" xmlns:mc="http://schemas.openxmlformats.org/markup-compatibility/2006" xmlns:aink="http://schemas.microsoft.com/office/drawing/2016/ink" xmlns:am3d="http://schemas.microsoft.com/office/drawing/2017/model3d" xmlns:o="urn:schemas-microsoft-com:office:office" xmlns:r="http://schemas.openxmlformats.org/officeDocument/2006/relationships" xmlns:m="http://schemas.openxmlformats.org/officeDocument/2006/math" xmlns:v="urn:schemas-microsoft-com:vml" xmlns:wp14="http://schemas.microsoft.com/office/word/2010/wordprocessingDrawing" xmlns:wp="http://schemas.openxmlformats.org/drawingml/2006/wordprocessingDrawing" xmlns:w10="urn:schemas-microsoft-com:office:word" xmlns:w="http://schemas.openxmlformats.org/wordprocessingml/2006/main" xmlns:w14="http://schemas.microsoft.com/office/word/2010/wordml" xmlns:w15="http://schemas.microsoft.com/office/word/2012/wordml" xmlns:w16cid="http://schemas.microsoft.com/office/word/2016/wordml/cid" xmlns:w16se="http://schemas.microsoft.com/office/word/2015/wordml/symex" xmlns:wpg="http://schemas.microsoft.com/office/word/2010/wordprocessingGroup" xmlns:wpi="http://schemas.microsoft.com/office/word/2010/wordprocessingInk" xmlns:wne="http://schemas.microsoft.com/office/word/2006/wordml" xmlns:wps="http://schemas.microsoft.com/office/word/2010/wordprocessingShape" mc:Ignorable="w14 w15 w16se w16cid wp14">
   <w:sdt>
     <w:sdtPr>
       <w:id w:val="-638730163"/>
@@ -1003,7 +1003,7 @@
 </file>
 
 <file path=word/footer4.xml><?xml version="1.0" encoding="utf-8"?>
-<w:ftr xmlns:wpc="http://schemas.microsoft.com/office/word/2010/wordprocessingCanvas" xmlns:mc="http://schemas.openxmlformats.org/markup-compatibility/2006" xmlns:o="urn:schemas-microsoft-com:office:office" xmlns:r="http://schemas.openxmlformats.org/officeDocument/2006/relationships" xmlns:m="http://schemas.openxmlformats.org/officeDocument/2006/math" xmlns:v="urn:schemas-microsoft-com:vml" xmlns:wp14="http://schemas.microsoft.com/office/word/2010/wordprocessingDrawing" xmlns:wp="http://schemas.openxmlformats.org/drawingml/2006/wordprocessingDrawing" xmlns:w10="urn:schemas-microsoft-com:office:word" xmlns:w="http://schemas.openxmlformats.org/wordprocessingml/2006/main" xmlns:w14="http://schemas.microsoft.com/office/word/2010/wordml" xmlns:wpg="http://schemas.microsoft.com/office/word/2010/wordprocessingGroup" xmlns:wpi="http://schemas.microsoft.com/office/word/2010/wordprocessingInk" xmlns:wne="http://schemas.microsoft.com/office/word/2006/wordml" xmlns:wps="http://schemas.microsoft.com/office/word/2010/wordprocessingShape" mc:Ignorable="w14 wp14">
+<w:ftr xmlns:wpc="http://schemas.microsoft.com/office/word/2010/wordprocessingCanvas" xmlns:cx="http://schemas.microsoft.com/office/drawing/2014/chartex" xmlns:cx1="http://schemas.microsoft.com/office/drawing/2015/9/8/chartex" xmlns:cx2="http://schemas.microsoft.com/office/drawing/2015/10/21/chartex" xmlns:cx3="http://schemas.microsoft.com/office/drawing/2016/5/9/chartex" xmlns:cx4="http://schemas.microsoft.com/office/drawing/2016/5/10/chartex" xmlns:cx5="http://schemas.microsoft.com/office/drawing/2016/5/11/chartex" xmlns:cx6="http://schemas.microsoft.com/office/drawing/2016/5/12/chartex" xmlns:cx7="http://schemas.microsoft.com/office/drawing/2016/5/13/chartex" xmlns:cx8="http://schemas.microsoft.com/office/drawing/2016/5/14/chartex" xmlns:mc="http://schemas.openxmlformats.org/markup-compatibility/2006" xmlns:aink="http://schemas.microsoft.com/office/drawing/2016/ink" xmlns:am3d="http://schemas.microsoft.com/office/drawing/2017/model3d" xmlns:o="urn:schemas-microsoft-com:office:office" xmlns:r="http://schemas.openxmlformats.org/officeDocument/2006/relationships" xmlns:m="http://schemas.openxmlformats.org/officeDocument/2006/math" xmlns:v="urn:schemas-microsoft-com:vml" xmlns:wp14="http://schemas.microsoft.com/office/word/2010/wordprocessingDrawing" xmlns:wp="http://schemas.openxmlformats.org/drawingml/2006/wordprocessingDrawing" xmlns:w10="urn:schemas-microsoft-com:office:word" xmlns:w="http://schemas.openxmlformats.org/wordprocessingml/2006/main" xmlns:w14="http://schemas.microsoft.com/office/word/2010/wordml" xmlns:w15="http://schemas.microsoft.com/office/word/2012/wordml" xmlns:w16cid="http://schemas.microsoft.com/office/word/2016/wordml/cid" xmlns:w16se="http://schemas.microsoft.com/office/word/2015/wordml/symex" xmlns:wpg="http://schemas.microsoft.com/office/word/2010/wordprocessingGroup" xmlns:wpi="http://schemas.microsoft.com/office/word/2010/wordprocessingInk" xmlns:wne="http://schemas.microsoft.com/office/word/2006/wordml" xmlns:wps="http://schemas.microsoft.com/office/word/2010/wordprocessingShape" mc:Ignorable="w14 w15 w16se w16cid wp14">
   <w:sdt>
     <w:sdtPr>
       <w:id w:val="-1591308454"/>
@@ -1070,7 +1070,7 @@
 </file>
 
 <file path=word/footer5.xml><?xml version="1.0" encoding="utf-8"?>
-<w:ftr xmlns:wpc="http://schemas.microsoft.com/office/word/2010/wordprocessingCanvas" xmlns:mc="http://schemas.openxmlformats.org/markup-compatibility/2006" xmlns:o="urn:schemas-microsoft-com:office:office" xmlns:r="http://schemas.openxmlformats.org/officeDocument/2006/relationships" xmlns:m="http://schemas.openxmlformats.org/officeDocument/2006/math" xmlns:v="urn:schemas-microsoft-com:vml" xmlns:wp14="http://schemas.microsoft.com/office/word/2010/wordprocessingDrawing" xmlns:wp="http://schemas.openxmlformats.org/drawingml/2006/wordprocessingDrawing" xmlns:w10="urn:schemas-microsoft-com:office:word" xmlns:w="http://schemas.openxmlformats.org/wordprocessingml/2006/main" xmlns:w14="http://schemas.microsoft.com/office/word/2010/wordml" xmlns:wpg="http://schemas.microsoft.com/office/word/2010/wordprocessingGroup" xmlns:wpi="http://schemas.microsoft.com/office/word/2010/wordprocessingInk" xmlns:wne="http://schemas.microsoft.com/office/word/2006/wordml" xmlns:wps="http://schemas.microsoft.com/office/word/2010/wordprocessingShape" mc:Ignorable="w14 wp14">
+<w:ftr xmlns:wpc="http://schemas.microsoft.com/office/word/2010/wordprocessingCanvas" xmlns:cx="http://schemas.microsoft.com/office/drawing/2014/chartex" xmlns:cx1="http://schemas.microsoft.com/office/drawing/2015/9/8/chartex" xmlns:cx2="http://schemas.microsoft.com/office/drawing/2015/10/21/chartex" xmlns:cx3="http://schemas.microsoft.com/office/drawing/2016/5/9/chartex" xmlns:cx4="http://schemas.microsoft.com/office/drawing/2016/5/10/chartex" xmlns:cx5="http://schemas.microsoft.com/office/drawing/2016/5/11/chartex" xmlns:cx6="http://schemas.microsoft.com/office/drawing/2016/5/12/chartex" xmlns:cx7="http://schemas.microsoft.com/office/drawing/2016/5/13/chartex" xmlns:cx8="http://schemas.microsoft.com/office/drawing/2016/5/14/chartex" xmlns:mc="http://schemas.openxmlformats.org/markup-compatibility/2006" xmlns:aink="http://schemas.microsoft.com/office/drawing/2016/ink" xmlns:am3d="http://schemas.microsoft.com/office/drawing/2017/model3d" xmlns:o="urn:schemas-microsoft-com:office:office" xmlns:r="http://schemas.openxmlformats.org/officeDocument/2006/relationships" xmlns:m="http://schemas.openxmlformats.org/officeDocument/2006/math" xmlns:v="urn:schemas-microsoft-com:vml" xmlns:wp14="http://schemas.microsoft.com/office/word/2010/wordprocessingDrawing" xmlns:wp="http://schemas.openxmlformats.org/drawingml/2006/wordprocessingDrawing" xmlns:w10="urn:schemas-microsoft-com:office:word" xmlns:w="http://schemas.openxmlformats.org/wordprocessingml/2006/main" xmlns:w14="http://schemas.microsoft.com/office/word/2010/wordml" xmlns:w15="http://schemas.microsoft.com/office/word/2012/wordml" xmlns:w16cid="http://schemas.microsoft.com/office/word/2016/wordml/cid" xmlns:w16se="http://schemas.microsoft.com/office/word/2015/wordml/symex" xmlns:wpg="http://schemas.microsoft.com/office/word/2010/wordprocessingGroup" xmlns:wpi="http://schemas.microsoft.com/office/word/2010/wordprocessingInk" xmlns:wne="http://schemas.microsoft.com/office/word/2006/wordml" xmlns:wps="http://schemas.microsoft.com/office/word/2010/wordprocessingShape" mc:Ignorable="w14 w15 w16se w16cid wp14">
   <w:sdt>
     <w:sdtPr>
       <w:id w:val="51130683"/>
@@ -1129,7 +1129,7 @@
 </file>
 
 <file path=word/footnotes.xml><?xml version="1.0" encoding="utf-8"?>
-<w:footnotes xmlns:wpc="http://schemas.microsoft.com/office/word/2010/wordprocessingCanvas" xmlns:mc="http://schemas.openxmlformats.org/markup-compatibility/2006" xmlns:o="urn:schemas-microsoft-com:office:office" xmlns:r="http://schemas.openxmlformats.org/officeDocument/2006/relationships" xmlns:m="http://schemas.openxmlformats.org/officeDocument/2006/math" xmlns:v="urn:schemas-microsoft-com:vml" xmlns:wp14="http://schemas.microsoft.com/office/word/2010/wordprocessingDrawing" xmlns:wp="http://schemas.openxmlformats.org/drawingml/2006/wordprocessingDrawing" xmlns:w10="urn:schemas-microsoft-com:office:word" xmlns:w="http://schemas.openxmlformats.org/wordprocessingml/2006/main" xmlns:w14="http://schemas.microsoft.com/office/word/2010/wordml" xmlns:wpg="http://schemas.microsoft.com/office/word/2010/wordprocessingGroup" xmlns:wpi="http://schemas.microsoft.com/office/word/2010/wordprocessingInk" xmlns:wne="http://schemas.microsoft.com/office/word/2006/wordml" xmlns:wps="http://schemas.microsoft.com/office/word/2010/wordprocessingShape" mc:Ignorable="w14 wp14">
+<w:footnotes xmlns:wpc="http://schemas.microsoft.com/office/word/2010/wordprocessingCanvas" xmlns:cx="http://schemas.microsoft.com/office/drawing/2014/chartex" xmlns:cx1="http://schemas.microsoft.com/office/drawing/2015/9/8/chartex" xmlns:cx2="http://schemas.microsoft.com/office/drawing/2015/10/21/chartex" xmlns:cx3="http://schemas.microsoft.com/office/drawing/2016/5/9/chartex" xmlns:cx4="http://schemas.microsoft.com/office/drawing/2016/5/10/chartex" xmlns:cx5="http://schemas.microsoft.com/office/drawing/2016/5/11/chartex" xmlns:cx6="http://schemas.microsoft.com/office/drawing/2016/5/12/chartex" xmlns:cx7="http://schemas.microsoft.com/office/drawing/2016/5/13/chartex" xmlns:cx8="http://schemas.microsoft.com/office/drawing/2016/5/14/chartex" xmlns:mc="http://schemas.openxmlformats.org/markup-compatibility/2006" xmlns:aink="http://schemas.microsoft.com/office/drawing/2016/ink" xmlns:am3d="http://schemas.microsoft.com/office/drawing/2017/model3d" xmlns:o="urn:schemas-microsoft-com:office:office" xmlns:r="http://schemas.openxmlformats.org/officeDocument/2006/relationships" xmlns:m="http://schemas.openxmlformats.org/officeDocument/2006/math" xmlns:v="urn:schemas-microsoft-com:vml" xmlns:wp14="http://schemas.microsoft.com/office/word/2010/wordprocessingDrawing" xmlns:wp="http://schemas.openxmlformats.org/drawingml/2006/wordprocessingDrawing" xmlns:w10="urn:schemas-microsoft-com:office:word" xmlns:w="http://schemas.openxmlformats.org/wordprocessingml/2006/main" xmlns:w14="http://schemas.microsoft.com/office/word/2010/wordml" xmlns:w15="http://schemas.microsoft.com/office/word/2012/wordml" xmlns:w16cid="http://schemas.microsoft.com/office/word/2016/wordml/cid" xmlns:w16se="http://schemas.microsoft.com/office/word/2015/wordml/symex" xmlns:wpg="http://schemas.microsoft.com/office/word/2010/wordprocessingGroup" xmlns:wpi="http://schemas.microsoft.com/office/word/2010/wordprocessingInk" xmlns:wne="http://schemas.microsoft.com/office/word/2006/wordml" xmlns:wps="http://schemas.microsoft.com/office/word/2010/wordprocessingShape" mc:Ignorable="w14 w15 w16se w16cid wp14">
   <w:footnote w:type="separator" w:id="-1">
     <w:p>
       <w:pPr>
@@ -1154,7 +1154,7 @@
 </file>
 
 <file path=word/header1.xml><?xml version="1.0" encoding="utf-8"?>
-<w:hdr xmlns:wpc="http://schemas.microsoft.com/office/word/2010/wordprocessingCanvas" xmlns:mc="http://schemas.openxmlformats.org/markup-compatibility/2006" xmlns:o="urn:schemas-microsoft-com:office:office" xmlns:r="http://schemas.openxmlformats.org/officeDocument/2006/relationships" xmlns:m="http://schemas.openxmlformats.org/officeDocument/2006/math" xmlns:v="urn:schemas-microsoft-com:vml" xmlns:wp14="http://schemas.microsoft.com/office/word/2010/wordprocessingDrawing" xmlns:wp="http://schemas.openxmlformats.org/drawingml/2006/wordprocessingDrawing" xmlns:w10="urn:schemas-microsoft-com:office:word" xmlns:w="http://schemas.openxmlformats.org/wordprocessingml/2006/main" xmlns:w14="http://schemas.microsoft.com/office/word/2010/wordml" xmlns:wpg="http://schemas.microsoft.com/office/word/2010/wordprocessingGroup" xmlns:wpi="http://schemas.microsoft.com/office/word/2010/wordprocessingInk" xmlns:wne="http://schemas.microsoft.com/office/word/2006/wordml" xmlns:wps="http://schemas.microsoft.com/office/word/2010/wordprocessingShape" mc:Ignorable="w14 wp14">
+<w:hdr xmlns:wpc="http://schemas.microsoft.com/office/word/2010/wordprocessingCanvas" xmlns:cx="http://schemas.microsoft.com/office/drawing/2014/chartex" xmlns:cx1="http://schemas.microsoft.com/office/drawing/2015/9/8/chartex" xmlns:cx2="http://schemas.microsoft.com/office/drawing/2015/10/21/chartex" xmlns:cx3="http://schemas.microsoft.com/office/drawing/2016/5/9/chartex" xmlns:cx4="http://schemas.microsoft.com/office/drawing/2016/5/10/chartex" xmlns:cx5="http://schemas.microsoft.com/office/drawing/2016/5/11/chartex" xmlns:cx6="http://schemas.microsoft.com/office/drawing/2016/5/12/chartex" xmlns:cx7="http://schemas.microsoft.com/office/drawing/2016/5/13/chartex" xmlns:cx8="http://schemas.microsoft.com/office/drawing/2016/5/14/chartex" xmlns:mc="http://schemas.openxmlformats.org/markup-compatibility/2006" xmlns:aink="http://schemas.microsoft.com/office/drawing/2016/ink" xmlns:am3d="http://schemas.microsoft.com/office/drawing/2017/model3d" xmlns:o="urn:schemas-microsoft-com:office:office" xmlns:r="http://schemas.openxmlformats.org/officeDocument/2006/relationships" xmlns:m="http://schemas.openxmlformats.org/officeDocument/2006/math" xmlns:v="urn:schemas-microsoft-com:vml" xmlns:wp14="http://schemas.microsoft.com/office/word/2010/wordprocessingDrawing" xmlns:wp="http://schemas.openxmlformats.org/drawingml/2006/wordprocessingDrawing" xmlns:w10="urn:schemas-microsoft-com:office:word" xmlns:w="http://schemas.openxmlformats.org/wordprocessingml/2006/main" xmlns:w14="http://schemas.microsoft.com/office/word/2010/wordml" xmlns:w15="http://schemas.microsoft.com/office/word/2012/wordml" xmlns:w16cid="http://schemas.microsoft.com/office/word/2016/wordml/cid" xmlns:w16se="http://schemas.microsoft.com/office/word/2015/wordml/symex" xmlns:wpg="http://schemas.microsoft.com/office/word/2010/wordprocessingGroup" xmlns:wpi="http://schemas.microsoft.com/office/word/2010/wordprocessingInk" xmlns:wne="http://schemas.microsoft.com/office/word/2006/wordml" xmlns:wps="http://schemas.microsoft.com/office/word/2010/wordprocessingShape" mc:Ignorable="w14 w15 w16se w16cid wp14">
   <w:p>
     <w:pPr>
       <w:pStyle w:val="Header"/>
@@ -1180,7 +1180,7 @@
 </file>
 
 <file path=word/header2.xml><?xml version="1.0" encoding="utf-8"?>
-<w:hdr xmlns:wpc="http://schemas.microsoft.com/office/word/2010/wordprocessingCanvas" xmlns:mc="http://schemas.openxmlformats.org/markup-compatibility/2006" xmlns:o="urn:schemas-microsoft-com:office:office" xmlns:r="http://schemas.openxmlformats.org/officeDocument/2006/relationships" xmlns:m="http://schemas.openxmlformats.org/officeDocument/2006/math" xmlns:v="urn:schemas-microsoft-com:vml" xmlns:wp14="http://schemas.microsoft.com/office/word/2010/wordprocessingDrawing" xmlns:wp="http://schemas.openxmlformats.org/drawingml/2006/wordprocessingDrawing" xmlns:w10="urn:schemas-microsoft-com:office:word" xmlns:w="http://schemas.openxmlformats.org/wordprocessingml/2006/main" xmlns:w14="http://schemas.microsoft.com/office/word/2010/wordml" xmlns:wpg="http://schemas.microsoft.com/office/word/2010/wordprocessingGroup" xmlns:wpi="http://schemas.microsoft.com/office/word/2010/wordprocessingInk" xmlns:wne="http://schemas.microsoft.com/office/word/2006/wordml" xmlns:wps="http://schemas.microsoft.com/office/word/2010/wordprocessingShape" mc:Ignorable="w14 wp14">
+<w:hdr xmlns:wpc="http://schemas.microsoft.com/office/word/2010/wordprocessingCanvas" xmlns:cx="http://schemas.microsoft.com/office/drawing/2014/chartex" xmlns:cx1="http://schemas.microsoft.com/office/drawing/2015/9/8/chartex" xmlns:cx2="http://schemas.microsoft.com/office/drawing/2015/10/21/chartex" xmlns:cx3="http://schemas.microsoft.com/office/drawing/2016/5/9/chartex" xmlns:cx4="http://schemas.microsoft.com/office/drawing/2016/5/10/chartex" xmlns:cx5="http://schemas.microsoft.com/office/drawing/2016/5/11/chartex" xmlns:cx6="http://schemas.microsoft.com/office/drawing/2016/5/12/chartex" xmlns:cx7="http://schemas.microsoft.com/office/drawing/2016/5/13/chartex" xmlns:cx8="http://schemas.microsoft.com/office/drawing/2016/5/14/chartex" xmlns:mc="http://schemas.openxmlformats.org/markup-compatibility/2006" xmlns:aink="http://schemas.microsoft.com/office/drawing/2016/ink" xmlns:am3d="http://schemas.microsoft.com/office/drawing/2017/model3d" xmlns:o="urn:schemas-microsoft-com:office:office" xmlns:r="http://schemas.openxmlformats.org/officeDocument/2006/relationships" xmlns:m="http://schemas.openxmlformats.org/officeDocument/2006/math" xmlns:v="urn:schemas-microsoft-com:vml" xmlns:wp14="http://schemas.microsoft.com/office/word/2010/wordprocessingDrawing" xmlns:wp="http://schemas.openxmlformats.org/drawingml/2006/wordprocessingDrawing" xmlns:w10="urn:schemas-microsoft-com:office:word" xmlns:w="http://schemas.openxmlformats.org/wordprocessingml/2006/main" xmlns:w14="http://schemas.microsoft.com/office/word/2010/wordml" xmlns:w15="http://schemas.microsoft.com/office/word/2012/wordml" xmlns:w16cid="http://schemas.microsoft.com/office/word/2016/wordml/cid" xmlns:w16se="http://schemas.microsoft.com/office/word/2015/wordml/symex" xmlns:wpg="http://schemas.microsoft.com/office/word/2010/wordprocessingGroup" xmlns:wpi="http://schemas.microsoft.com/office/word/2010/wordprocessingInk" xmlns:wne="http://schemas.microsoft.com/office/word/2006/wordml" xmlns:wps="http://schemas.microsoft.com/office/word/2010/wordprocessingShape" mc:Ignorable="w14 w15 w16se w16cid wp14">
   <w:p>
     <w:pPr>
       <w:pStyle w:val="Header"/>
@@ -1203,7 +1203,7 @@
 </file>
 
 <file path=word/header3.xml><?xml version="1.0" encoding="utf-8"?>
-<w:hdr xmlns:wpc="http://schemas.microsoft.com/office/word/2010/wordprocessingCanvas" xmlns:mc="http://schemas.openxmlformats.org/markup-compatibility/2006" xmlns:o="urn:schemas-microsoft-com:office:office" xmlns:r="http://schemas.openxmlformats.org/officeDocument/2006/relationships" xmlns:m="http://schemas.openxmlformats.org/officeDocument/2006/math" xmlns:v="urn:schemas-microsoft-com:vml" xmlns:wp14="http://schemas.microsoft.com/office/word/2010/wordprocessingDrawing" xmlns:wp="http://schemas.openxmlformats.org/drawingml/2006/wordprocessingDrawing" xmlns:w10="urn:schemas-microsoft-com:office:word" xmlns:w="http://schemas.openxmlformats.org/wordprocessingml/2006/main" xmlns:w14="http://schemas.microsoft.com/office/word/2010/wordml" xmlns:wpg="http://schemas.microsoft.com/office/word/2010/wordprocessingGroup" xmlns:wpi="http://schemas.microsoft.com/office/word/2010/wordprocessingInk" xmlns:wne="http://schemas.microsoft.com/office/word/2006/wordml" xmlns:wps="http://schemas.microsoft.com/office/word/2010/wordprocessingShape" mc:Ignorable="w14 wp14">
+<w:hdr xmlns:wpc="http://schemas.microsoft.com/office/word/2010/wordprocessingCanvas" xmlns:cx="http://schemas.microsoft.com/office/drawing/2014/chartex" xmlns:cx1="http://schemas.microsoft.com/office/drawing/2015/9/8/chartex" xmlns:cx2="http://schemas.microsoft.com/office/drawing/2015/10/21/chartex" xmlns:cx3="http://schemas.microsoft.com/office/drawing/2016/5/9/chartex" xmlns:cx4="http://schemas.microsoft.com/office/drawing/2016/5/10/chartex" xmlns:cx5="http://schemas.microsoft.com/office/drawing/2016/5/11/chartex" xmlns:cx6="http://schemas.microsoft.com/office/drawing/2016/5/12/chartex" xmlns:cx7="http://schemas.microsoft.com/office/drawing/2016/5/13/chartex" xmlns:cx8="http://schemas.microsoft.com/office/drawing/2016/5/14/chartex" xmlns:mc="http://schemas.openxmlformats.org/markup-compatibility/2006" xmlns:aink="http://schemas.microsoft.com/office/drawing/2016/ink" xmlns:am3d="http://schemas.microsoft.com/office/drawing/2017/model3d" xmlns:o="urn:schemas-microsoft-com:office:office" xmlns:r="http://schemas.openxmlformats.org/officeDocument/2006/relationships" xmlns:m="http://schemas.openxmlformats.org/officeDocument/2006/math" xmlns:v="urn:schemas-microsoft-com:vml" xmlns:wp14="http://schemas.microsoft.com/office/word/2010/wordprocessingDrawing" xmlns:wp="http://schemas.openxmlformats.org/drawingml/2006/wordprocessingDrawing" xmlns:w10="urn:schemas-microsoft-com:office:word" xmlns:w="http://schemas.openxmlformats.org/wordprocessingml/2006/main" xmlns:w14="http://schemas.microsoft.com/office/word/2010/wordml" xmlns:w15="http://schemas.microsoft.com/office/word/2012/wordml" xmlns:w16cid="http://schemas.microsoft.com/office/word/2016/wordml/cid" xmlns:w16se="http://schemas.microsoft.com/office/word/2015/wordml/symex" xmlns:wpg="http://schemas.microsoft.com/office/word/2010/wordprocessingGroup" xmlns:wpi="http://schemas.microsoft.com/office/word/2010/wordprocessingInk" xmlns:wne="http://schemas.microsoft.com/office/word/2006/wordml" xmlns:wps="http://schemas.microsoft.com/office/word/2010/wordprocessingShape" mc:Ignorable="w14 w15 w16se w16cid wp14">
   <w:p>
     <w:pPr>
       <w:pStyle w:val="Header"/>
@@ -1224,7 +1224,7 @@
 </file>
 
 <file path=word/header4.xml><?xml version="1.0" encoding="utf-8"?>
-<w:hdr xmlns:wpc="http://schemas.microsoft.com/office/word/2010/wordprocessingCanvas" xmlns:mc="http://schemas.openxmlformats.org/markup-compatibility/2006" xmlns:o="urn:schemas-microsoft-com:office:office" xmlns:r="http://schemas.openxmlformats.org/officeDocument/2006/relationships" xmlns:m="http://schemas.openxmlformats.org/officeDocument/2006/math" xmlns:v="urn:schemas-microsoft-com:vml" xmlns:wp14="http://schemas.microsoft.com/office/word/2010/wordprocessingDrawing" xmlns:wp="http://schemas.openxmlformats.org/drawingml/2006/wordprocessingDrawing" xmlns:w10="urn:schemas-microsoft-com:office:word" xmlns:w="http://schemas.openxmlformats.org/wordprocessingml/2006/main" xmlns:w14="http://schemas.microsoft.com/office/word/2010/wordml" xmlns:wpg="http://schemas.microsoft.com/office/word/2010/wordprocessingGroup" xmlns:wpi="http://schemas.microsoft.com/office/word/2010/wordprocessingInk" xmlns:wne="http://schemas.microsoft.com/office/word/2006/wordml" xmlns:wps="http://schemas.microsoft.com/office/word/2010/wordprocessingShape" mc:Ignorable="w14 wp14">
+<w:hdr xmlns:wpc="http://schemas.microsoft.com/office/word/2010/wordprocessingCanvas" xmlns:cx="http://schemas.microsoft.com/office/drawing/2014/chartex" xmlns:cx1="http://schemas.microsoft.com/office/drawing/2015/9/8/chartex" xmlns:cx2="http://schemas.microsoft.com/office/drawing/2015/10/21/chartex" xmlns:cx3="http://schemas.microsoft.com/office/drawing/2016/5/9/chartex" xmlns:cx4="http://schemas.microsoft.com/office/drawing/2016/5/10/chartex" xmlns:cx5="http://schemas.microsoft.com/office/drawing/2016/5/11/chartex" xmlns:cx6="http://schemas.microsoft.com/office/drawing/2016/5/12/chartex" xmlns:cx7="http://schemas.microsoft.com/office/drawing/2016/5/13/chartex" xmlns:cx8="http://schemas.microsoft.com/office/drawing/2016/5/14/chartex" xmlns:mc="http://schemas.openxmlformats.org/markup-compatibility/2006" xmlns:aink="http://schemas.microsoft.com/office/drawing/2016/ink" xmlns:am3d="http://schemas.microsoft.com/office/drawing/2017/model3d" xmlns:o="urn:schemas-microsoft-com:office:office" xmlns:r="http://schemas.openxmlformats.org/officeDocument/2006/relationships" xmlns:m="http://schemas.openxmlformats.org/officeDocument/2006/math" xmlns:v="urn:schemas-microsoft-com:vml" xmlns:wp14="http://schemas.microsoft.com/office/word/2010/wordprocessingDrawing" xmlns:wp="http://schemas.openxmlformats.org/drawingml/2006/wordprocessingDrawing" xmlns:w10="urn:schemas-microsoft-com:office:word" xmlns:w="http://schemas.openxmlformats.org/wordprocessingml/2006/main" xmlns:w14="http://schemas.microsoft.com/office/word/2010/wordml" xmlns:w15="http://schemas.microsoft.com/office/word/2012/wordml" xmlns:w16cid="http://schemas.microsoft.com/office/word/2016/wordml/cid" xmlns:w16se="http://schemas.microsoft.com/office/word/2015/wordml/symex" xmlns:wpg="http://schemas.microsoft.com/office/word/2010/wordprocessingGroup" xmlns:wpi="http://schemas.microsoft.com/office/word/2010/wordprocessingInk" xmlns:wne="http://schemas.microsoft.com/office/word/2006/wordml" xmlns:wps="http://schemas.microsoft.com/office/word/2010/wordprocessingShape" mc:Ignorable="w14 w15 w16se w16cid wp14">
   <w:p>
     <w:pPr>
       <w:pStyle w:val="Header"/>
@@ -1245,7 +1245,7 @@
 </file>
 
 <file path=word/header5.xml><?xml version="1.0" encoding="utf-8"?>
-<w:hdr xmlns:wpc="http://schemas.microsoft.com/office/word/2010/wordprocessingCanvas" xmlns:mc="http://schemas.openxmlformats.org/markup-compatibility/2006" xmlns:o="urn:schemas-microsoft-com:office:office" xmlns:r="http://schemas.openxmlformats.org/officeDocument/2006/relationships" xmlns:m="http://schemas.openxmlformats.org/officeDocument/2006/math" xmlns:v="urn:schemas-microsoft-com:vml" xmlns:wp14="http://schemas.microsoft.com/office/word/2010/wordprocessingDrawing" xmlns:wp="http://schemas.openxmlformats.org/drawingml/2006/wordprocessingDrawing" xmlns:w10="urn:schemas-microsoft-com:office:word" xmlns:w="http://schemas.openxmlformats.org/wordprocessingml/2006/main" xmlns:w14="http://schemas.microsoft.com/office/word/2010/wordml" xmlns:wpg="http://schemas.microsoft.com/office/word/2010/wordprocessingGroup" xmlns:wpi="http://schemas.microsoft.com/office/word/2010/wordprocessingInk" xmlns:wne="http://schemas.microsoft.com/office/word/2006/wordml" xmlns:wps="http://schemas.microsoft.com/office/word/2010/wordprocessingShape" mc:Ignorable="w14 wp14">
+<w:hdr xmlns:wpc="http://schemas.microsoft.com/office/word/2010/wordprocessingCanvas" xmlns:cx="http://schemas.microsoft.com/office/drawing/2014/chartex" xmlns:cx1="http://schemas.microsoft.com/office/drawing/2015/9/8/chartex" xmlns:cx2="http://schemas.microsoft.com/office/drawing/2015/10/21/chartex" xmlns:cx3="http://schemas.microsoft.com/office/drawing/2016/5/9/chartex" xmlns:cx4="http://schemas.microsoft.com/office/drawing/2016/5/10/chartex" xmlns:cx5="http://schemas.microsoft.com/office/drawing/2016/5/11/chartex" xmlns:cx6="http://schemas.microsoft.com/office/drawing/2016/5/12/chartex" xmlns:cx7="http://schemas.microsoft.com/office/drawing/2016/5/13/chartex" xmlns:cx8="http://schemas.microsoft.com/office/drawing/2016/5/14/chartex" xmlns:mc="http://schemas.openxmlformats.org/markup-compatibility/2006" xmlns:aink="http://schemas.microsoft.com/office/drawing/2016/ink" xmlns:am3d="http://schemas.microsoft.com/office/drawing/2017/model3d" xmlns:o="urn:schemas-microsoft-com:office:office" xmlns:r="http://schemas.openxmlformats.org/officeDocument/2006/relationships" xmlns:m="http://schemas.openxmlformats.org/officeDocument/2006/math" xmlns:v="urn:schemas-microsoft-com:vml" xmlns:wp14="http://schemas.microsoft.com/office/word/2010/wordprocessingDrawing" xmlns:wp="http://schemas.openxmlformats.org/drawingml/2006/wordprocessingDrawing" xmlns:w10="urn:schemas-microsoft-com:office:word" xmlns:w="http://schemas.openxmlformats.org/wordprocessingml/2006/main" xmlns:w14="http://schemas.microsoft.com/office/word/2010/wordml" xmlns:w15="http://schemas.microsoft.com/office/word/2012/wordml" xmlns:w16cid="http://schemas.microsoft.com/office/word/2016/wordml/cid" xmlns:w16se="http://schemas.microsoft.com/office/word/2015/wordml/symex" xmlns:wpg="http://schemas.microsoft.com/office/word/2010/wordprocessingGroup" xmlns:wpi="http://schemas.microsoft.com/office/word/2010/wordprocessingInk" xmlns:wne="http://schemas.microsoft.com/office/word/2006/wordml" xmlns:wps="http://schemas.microsoft.com/office/word/2010/wordprocessingShape" mc:Ignorable="w14 w15 w16se w16cid wp14">
   <w:p>
     <w:pPr>
       <w:pStyle w:val="Header"/>
@@ -1266,7 +1266,7 @@
 </file>
 
 <file path=word/header6.xml><?xml version="1.0" encoding="utf-8"?>
-<w:hdr xmlns:wpc="http://schemas.microsoft.com/office/word/2010/wordprocessingCanvas" xmlns:mc="http://schemas.openxmlformats.org/markup-compatibility/2006" xmlns:o="urn:schemas-microsoft-com:office:office" xmlns:r="http://schemas.openxmlformats.org/officeDocument/2006/relationships" xmlns:m="http://schemas.openxmlformats.org/officeDocument/2006/math" xmlns:v="urn:schemas-microsoft-com:vml" xmlns:wp14="http://schemas.microsoft.com/office/word/2010/wordprocessingDrawing" xmlns:wp="http://schemas.openxmlformats.org/drawingml/2006/wordprocessingDrawing" xmlns:w10="urn:schemas-microsoft-com:office:word" xmlns:w="http://schemas.openxmlformats.org/wordprocessingml/2006/main" xmlns:w14="http://schemas.microsoft.com/office/word/2010/wordml" xmlns:wpg="http://schemas.microsoft.com/office/word/2010/wordprocessingGroup" xmlns:wpi="http://schemas.microsoft.com/office/word/2010/wordprocessingInk" xmlns:wne="http://schemas.microsoft.com/office/word/2006/wordml" xmlns:wps="http://schemas.microsoft.com/office/word/2010/wordprocessingShape" mc:Ignorable="w14 wp14">
+<w:hdr xmlns:wpc="http://schemas.microsoft.com/office/word/2010/wordprocessingCanvas" xmlns:cx="http://schemas.microsoft.com/office/drawing/2014/chartex" xmlns:cx1="http://schemas.microsoft.com/office/drawing/2015/9/8/chartex" xmlns:cx2="http://schemas.microsoft.com/office/drawing/2015/10/21/chartex" xmlns:cx3="http://schemas.microsoft.com/office/drawing/2016/5/9/chartex" xmlns:cx4="http://schemas.microsoft.com/office/drawing/2016/5/10/chartex" xmlns:cx5="http://schemas.microsoft.com/office/drawing/2016/5/11/chartex" xmlns:cx6="http://schemas.microsoft.com/office/drawing/2016/5/12/chartex" xmlns:cx7="http://schemas.microsoft.com/office/drawing/2016/5/13/chartex" xmlns:cx8="http://schemas.microsoft.com/office/drawing/2016/5/14/chartex" xmlns:mc="http://schemas.openxmlformats.org/markup-compatibility/2006" xmlns:aink="http://schemas.microsoft.com/office/drawing/2016/ink" xmlns:am3d="http://schemas.microsoft.com/office/drawing/2017/model3d" xmlns:o="urn:schemas-microsoft-com:office:office" xmlns:r="http://schemas.openxmlformats.org/officeDocument/2006/relationships" xmlns:m="http://schemas.openxmlformats.org/officeDocument/2006/math" xmlns:v="urn:schemas-microsoft-com:vml" xmlns:wp14="http://schemas.microsoft.com/office/word/2010/wordprocessingDrawing" xmlns:wp="http://schemas.openxmlformats.org/drawingml/2006/wordprocessingDrawing" xmlns:w10="urn:schemas-microsoft-com:office:word" xmlns:w="http://schemas.openxmlformats.org/wordprocessingml/2006/main" xmlns:w14="http://schemas.microsoft.com/office/word/2010/wordml" xmlns:w15="http://schemas.microsoft.com/office/word/2012/wordml" xmlns:w16cid="http://schemas.microsoft.com/office/word/2016/wordml/cid" xmlns:w16se="http://schemas.microsoft.com/office/word/2015/wordml/symex" xmlns:wpg="http://schemas.microsoft.com/office/word/2010/wordprocessingGroup" xmlns:wpi="http://schemas.microsoft.com/office/word/2010/wordprocessingInk" xmlns:wne="http://schemas.microsoft.com/office/word/2006/wordml" xmlns:wps="http://schemas.microsoft.com/office/word/2010/wordprocessingShape" mc:Ignorable="w14 w15 w16se w16cid wp14">
   <w:p>
     <w:pPr>
       <w:pStyle w:val="Header"/>
@@ -1287,7 +1287,7 @@
 </file>
 
 <file path=word/header7.xml><?xml version="1.0" encoding="utf-8"?>
-<w:hdr xmlns:wpc="http://schemas.microsoft.com/office/word/2010/wordprocessingCanvas" xmlns:mc="http://schemas.openxmlformats.org/markup-compatibility/2006" xmlns:o="urn:schemas-microsoft-com:office:office" xmlns:r="http://schemas.openxmlformats.org/officeDocument/2006/relationships" xmlns:m="http://schemas.openxmlformats.org/officeDocument/2006/math" xmlns:v="urn:schemas-microsoft-com:vml" xmlns:wp14="http://schemas.microsoft.com/office/word/2010/wordprocessingDrawing" xmlns:wp="http://schemas.openxmlformats.org/drawingml/2006/wordprocessingDrawing" xmlns:w10="urn:schemas-microsoft-com:office:word" xmlns:w="http://schemas.openxmlformats.org/wordprocessingml/2006/main" xmlns:w14="http://schemas.microsoft.com/office/word/2010/wordml" xmlns:wpg="http://schemas.microsoft.com/office/word/2010/wordprocessingGroup" xmlns:wpi="http://schemas.microsoft.com/office/word/2010/wordprocessingInk" xmlns:wne="http://schemas.microsoft.com/office/word/2006/wordml" xmlns:wps="http://schemas.microsoft.com/office/word/2010/wordprocessingShape" mc:Ignorable="w14 wp14">
+<w:hdr xmlns:wpc="http://schemas.microsoft.com/office/word/2010/wordprocessingCanvas" xmlns:cx="http://schemas.microsoft.com/office/drawing/2014/chartex" xmlns:cx1="http://schemas.microsoft.com/office/drawing/2015/9/8/chartex" xmlns:cx2="http://schemas.microsoft.com/office/drawing/2015/10/21/chartex" xmlns:cx3="http://schemas.microsoft.com/office/drawing/2016/5/9/chartex" xmlns:cx4="http://schemas.microsoft.com/office/drawing/2016/5/10/chartex" xmlns:cx5="http://schemas.microsoft.com/office/drawing/2016/5/11/chartex" xmlns:cx6="http://schemas.microsoft.com/office/drawing/2016/5/12/chartex" xmlns:cx7="http://schemas.microsoft.com/office/drawing/2016/5/13/chartex" xmlns:cx8="http://schemas.microsoft.com/office/drawing/2016/5/14/chartex" xmlns:mc="http://schemas.openxmlformats.org/markup-compatibility/2006" xmlns:aink="http://schemas.microsoft.com/office/drawing/2016/ink" xmlns:am3d="http://schemas.microsoft.com/office/drawing/2017/model3d" xmlns:o="urn:schemas-microsoft-com:office:office" xmlns:r="http://schemas.openxmlformats.org/officeDocument/2006/relationships" xmlns:m="http://schemas.openxmlformats.org/officeDocument/2006/math" xmlns:v="urn:schemas-microsoft-com:vml" xmlns:wp14="http://schemas.microsoft.com/office/word/2010/wordprocessingDrawing" xmlns:wp="http://schemas.openxmlformats.org/drawingml/2006/wordprocessingDrawing" xmlns:w10="urn:schemas-microsoft-com:office:word" xmlns:w="http://schemas.openxmlformats.org/wordprocessingml/2006/main" xmlns:w14="http://schemas.microsoft.com/office/word/2010/wordml" xmlns:w15="http://schemas.microsoft.com/office/word/2012/wordml" xmlns:w16cid="http://schemas.microsoft.com/office/word/2016/wordml/cid" xmlns:w16se="http://schemas.microsoft.com/office/word/2015/wordml/symex" xmlns:wpg="http://schemas.microsoft.com/office/word/2010/wordprocessingGroup" xmlns:wpi="http://schemas.microsoft.com/office/word/2010/wordprocessingInk" xmlns:wne="http://schemas.microsoft.com/office/word/2006/wordml" xmlns:wps="http://schemas.microsoft.com/office/word/2010/wordprocessingShape" mc:Ignorable="w14 w15 w16se w16cid wp14">
   <w:p>
     <w:pPr>
       <w:pStyle w:val="Header"/>
@@ -1308,7 +1308,7 @@
 </file>
 
 <file path=word/header8.xml><?xml version="1.0" encoding="utf-8"?>
-<w:hdr xmlns:wpc="http://schemas.microsoft.com/office/word/2010/wordprocessingCanvas" xmlns:mc="http://schemas.openxmlformats.org/markup-compatibility/2006" xmlns:o="urn:schemas-microsoft-com:office:office" xmlns:r="http://schemas.openxmlformats.org/officeDocument/2006/relationships" xmlns:m="http://schemas.openxmlformats.org/officeDocument/2006/math" xmlns:v="urn:schemas-microsoft-com:vml" xmlns:wp14="http://schemas.microsoft.com/office/word/2010/wordprocessingDrawing" xmlns:wp="http://schemas.openxmlformats.org/drawingml/2006/wordprocessingDrawing" xmlns:w10="urn:schemas-microsoft-com:office:word" xmlns:w="http://schemas.openxmlformats.org/wordprocessingml/2006/main" xmlns:w14="http://schemas.microsoft.com/office/word/2010/wordml" xmlns:wpg="http://schemas.microsoft.com/office/word/2010/wordprocessingGroup" xmlns:wpi="http://schemas.microsoft.com/office/word/2010/wordprocessingInk" xmlns:wne="http://schemas.microsoft.com/office/word/2006/wordml" xmlns:wps="http://schemas.microsoft.com/office/word/2010/wordprocessingShape" mc:Ignorable="w14 wp14">
+<w:hdr xmlns:wpc="http://schemas.microsoft.com/office/word/2010/wordprocessingCanvas" xmlns:cx="http://schemas.microsoft.com/office/drawing/2014/chartex" xmlns:cx1="http://schemas.microsoft.com/office/drawing/2015/9/8/chartex" xmlns:cx2="http://schemas.microsoft.com/office/drawing/2015/10/21/chartex" xmlns:cx3="http://schemas.microsoft.com/office/drawing/2016/5/9/chartex" xmlns:cx4="http://schemas.microsoft.com/office/drawing/2016/5/10/chartex" xmlns:cx5="http://schemas.microsoft.com/office/drawing/2016/5/11/chartex" xmlns:cx6="http://schemas.microsoft.com/office/drawing/2016/5/12/chartex" xmlns:cx7="http://schemas.microsoft.com/office/drawing/2016/5/13/chartex" xmlns:cx8="http://schemas.microsoft.com/office/drawing/2016/5/14/chartex" xmlns:mc="http://schemas.openxmlformats.org/markup-compatibility/2006" xmlns:aink="http://schemas.microsoft.com/office/drawing/2016/ink" xmlns:am3d="http://schemas.microsoft.com/office/drawing/2017/model3d" xmlns:o="urn:schemas-microsoft-com:office:office" xmlns:r="http://schemas.openxmlformats.org/officeDocument/2006/relationships" xmlns:m="http://schemas.openxmlformats.org/officeDocument/2006/math" xmlns:v="urn:schemas-microsoft-com:vml" xmlns:wp14="http://schemas.microsoft.com/office/word/2010/wordprocessingDrawing" xmlns:wp="http://schemas.openxmlformats.org/drawingml/2006/wordprocessingDrawing" xmlns:w10="urn:schemas-microsoft-com:office:word" xmlns:w="http://schemas.openxmlformats.org/wordprocessingml/2006/main" xmlns:w14="http://schemas.microsoft.com/office/word/2010/wordml" xmlns:w15="http://schemas.microsoft.com/office/word/2012/wordml" xmlns:w16cid="http://schemas.microsoft.com/office/word/2016/wordml/cid" xmlns:w16se="http://schemas.microsoft.com/office/word/2015/wordml/symex" xmlns:wpg="http://schemas.microsoft.com/office/word/2010/wordprocessingGroup" xmlns:wpi="http://schemas.microsoft.com/office/word/2010/wordprocessingInk" xmlns:wne="http://schemas.microsoft.com/office/word/2006/wordml" xmlns:wps="http://schemas.microsoft.com/office/word/2010/wordprocessingShape" mc:Ignorable="w14 w15 w16se w16cid wp14">
   <w:p>
     <w:pPr>
       <w:pStyle w:val="Header"/>
@@ -1329,7 +1329,7 @@
 </file>
 
 <file path=word/styles.xml><?xml version="1.0" encoding="utf-8"?>
-<w:styles xmlns:mc="http://schemas.openxmlformats.org/markup-compatibility/2006" xmlns:r="http://schemas.openxmlformats.org/officeDocument/2006/relationships" xmlns:w="http://schemas.openxmlformats.org/wordprocessingml/2006/main" xmlns:w14="http://schemas.microsoft.com/office/word/2010/wordml" mc:Ignorable="w14">
+<w:styles xmlns:mc="http://schemas.openxmlformats.org/markup-compatibility/2006" xmlns:r="http://schemas.openxmlformats.org/officeDocument/2006/relationships" xmlns:w="http://schemas.openxmlformats.org/wordprocessingml/2006/main" xmlns:w14="http://schemas.microsoft.com/office/word/2010/wordml" xmlns:w15="http://schemas.microsoft.com/office/word/2012/wordml" xmlns:w16cid="http://schemas.microsoft.com/office/word/2016/wordml/cid" xmlns:w16se="http://schemas.microsoft.com/office/word/2015/wordml/symex" mc:Ignorable="w14 w15 w16se w16cid">
   <w:docDefaults>
     <w:rPrDefault>
       <w:rPr>
@@ -1345,444 +1345,382 @@
       </w:pPr>
     </w:pPrDefault>
   </w:docDefaults>
-  <w:latentStyles w:defLockedState="0" w:defUIPriority="99" w:defSemiHidden="1" w:defUnhideWhenUsed="1" w:defQFormat="0" w:count="267">
-    <w:lsdException w:name="Normal" w:semiHidden="0" w:uiPriority="0" w:unhideWhenUsed="0" w:qFormat="1"/>
-    <w:lsdException w:name="heading 1" w:semiHidden="0" w:uiPriority="9" w:unhideWhenUsed="0" w:qFormat="1"/>
-    <w:lsdException w:name="heading 2" w:uiPriority="9" w:qFormat="1"/>
-    <w:lsdException w:name="heading 3" w:uiPriority="9" w:qFormat="1"/>
-    <w:lsdException w:name="heading 4" w:uiPriority="9" w:qFormat="1"/>
-    <w:lsdException w:name="heading 5" w:uiPriority="9" w:qFormat="1"/>
-    <w:lsdException w:name="heading 6" w:uiPriority="9" w:qFormat="1"/>
-    <w:lsdException w:name="heading 7" w:uiPriority="9" w:qFormat="1"/>
-    <w:lsdException w:name="heading 8" w:uiPriority="9" w:qFormat="1"/>
-    <w:lsdException w:name="heading 9" w:uiPriority="9" w:qFormat="1"/>
-    <w:lsdException w:name="toc 1" w:uiPriority="39"/>
-    <w:lsdException w:name="toc 2" w:uiPriority="39"/>
-    <w:lsdException w:name="toc 3" w:uiPriority="39"/>
-    <w:lsdException w:name="toc 4" w:uiPriority="39"/>
-    <w:lsdException w:name="toc 5" w:uiPriority="39"/>
-    <w:lsdException w:name="toc 6" w:uiPriority="39"/>
-    <w:lsdException w:name="toc 7" w:uiPriority="39"/>
-    <w:lsdException w:name="toc 8" w:uiPriority="39"/>
-    <w:lsdException w:name="toc 9" w:uiPriority="39"/>
-    <w:lsdException w:name="caption" w:uiPriority="35" w:qFormat="1"/>
-    <w:lsdException w:name="Title" w:semiHidden="0" w:uiPriority="10" w:unhideWhenUsed="0" w:qFormat="1"/>
-    <w:lsdException w:name="Default Paragraph Font" w:uiPriority="1"/>
-    <w:lsdException w:name="Subtitle" w:semiHidden="0" w:uiPriority="11" w:unhideWhenUsed="0" w:qFormat="1"/>
-    <w:lsdException w:name="Strong" w:semiHidden="0" w:uiPriority="22" w:unhideWhenUsed="0" w:qFormat="1"/>
-    <w:lsdException w:name="Emphasis" w:semiHidden="0" w:uiPriority="20" w:unhideWhenUsed="0" w:qFormat="1"/>
-    <w:lsdException w:name="Table Grid" w:semiHidden="0" w:uiPriority="59" w:unhideWhenUsed="0"/>
-    <w:lsdException w:name="Placeholder Text" w:unhideWhenUsed="0"/>
-    <w:lsdException w:name="No Spacing" w:semiHidden="0" w:uiPriority="1" w:unhideWhenUsed="0" w:qFormat="1"/>
-    <w:lsdException w:name="Light Shading" w:semiHidden="0" w:uiPriority="60" w:unhideWhenUsed="0"/>
-    <w:lsdException w:name="Light List" w:semiHidden="0" w:uiPriority="61" w:unhideWhenUsed="0"/>
-    <w:lsdException w:name="Light Grid" w:semiHidden="0" w:uiPriority="62" w:unhideWhenUsed="0"/>
-    <w:lsdException w:name="Medium Shading 1" w:semiHidden="0" w:uiPriority="63" w:unhideWhenUsed="0"/>
-    <w:lsdException w:name="Medium Shading 2" w:semiHidden="0" w:uiPriority="64" w:unhideWhenUsed="0"/>
-    <w:lsdException w:name="Medium List 1" w:semiHidden="0" w:uiPriority="65" w:unhideWhenUsed="0"/>
-    <w:lsdException w:name="Medium List 2" w:semiHidden="0" w:uiPriority="66" w:unhideWhenUsed="0"/>
-    <w:lsdException w:name="Medium Grid 1" w:semiHidden="0" w:uiPriority="67" w:unhideWhenUsed="0"/>
-    <w:lsdException w:name="Medium Grid 2" w:semiHidden="0" w:uiPriority="68" w:unhideWhenUsed="0"/>
-    <w:lsdException w:name="Medium Grid 3" w:semiHidden="0" w:uiPriority="69" w:unhideWhenUsed="0"/>
-    <w:lsdException w:name="Dark List" w:semiHidden="0" w:uiPriority="70" w:unhideWhenUsed="0"/>
-    <w:lsdException w:name="Colorful Shading" w:semiHidden="0" w:uiPriority="71" w:unhideWhenUsed="0"/>
-    <w:lsdException w:name="Colorful List" w:semiHidden="0" w:uiPriority="72" w:unhideWhenUsed="0"/>
-    <w:lsdException w:name="Colorful Grid" w:semiHidden="0" w:uiPriority="73" w:unhideWhenUsed="0"/>
-    <w:lsdException w:name="Light Shading Accent 1" w:semiHidden="0" w:uiPriority="60" w:unhideWhenUsed="0"/>
-    <w:lsdException w:name="Light List Accent 1" w:semiHidden="0" w:uiPriority="61" w:unhideWhenUsed="0"/>
-    <w:lsdException w:name="Light Grid Accent 1" w:semiHidden="0" w:uiPriority="62" w:unhideWhenUsed="0"/>
-    <w:lsdException w:name="Medium Shading 1 Accent 1" w:semiHidden="0" w:uiPriority="63" w:unhideWhenUsed="0"/>
-    <w:lsdException w:name="Medium Shading 2 Accent 1" w:semiHidden="0" w:uiPriority="64" w:unhideWhenUsed="0"/>
-    <w:lsdException w:name="Medium List 1 Accent 1" w:semiHidden="0" w:uiPriority="65" w:unhideWhenUsed="0"/>
-    <w:lsdException w:name="Revision" w:unhideWhenUsed="0"/>
-    <w:lsdException w:name="List Paragraph" w:semiHidden="0" w:uiPriority="34" w:unhideWhenUsed="0" w:qFormat="1"/>
-    <w:lsdException w:name="Quote" w:semiHidden="0" w:uiPriority="29" w:unhideWhenUsed="0" w:qFormat="1"/>
-    <w:lsdException w:name="Intense Quote" w:semiHidden="0" w:uiPriority="30" w:unhideWhenUsed="0" w:qFormat="1"/>
-    <w:lsdException w:name="Medium List 2 Accent 1" w:semiHidden="0" w:uiPriority="66" w:unhideWhenUsed="0"/>
-    <w:lsdException w:name="Medium Grid 1 Accent 1" w:semiHidden="0" w:uiPriority="67" w:unhideWhenUsed="0"/>
-    <w:lsdException w:name="Medium Grid 2 Accent 1" w:semiHidden="0" w:uiPriority="68" w:unhideWhenUsed="0"/>
-    <w:lsdException w:name="Medium Grid 3 Accent 1" w:semiHidden="0" w:uiPriority="69" w:unhideWhenUsed="0"/>
-    <w:lsdException w:name="Dark List Accent 1" w:semiHidden="0" w:uiPriority="70" w:unhideWhenUsed="0"/>
-    <w:lsdException w:name="Colorful Shading Accent 1" w:semiHidden="0" w:uiPriority="71" w:unhideWhenUsed="0"/>
-    <w:lsdException w:name="Colorful List Accent 1" w:semiHidden="0" w:uiPriority="72" w:unhideWhenUsed="0"/>
-    <w:lsdException w:name="Colorful Grid Accent 1" w:semiHidden="0" w:uiPriority="73" w:unhideWhenUsed="0"/>
-    <w:lsdException w:name="Light Shading Accent 2" w:semiHidden="0" w:uiPriority="60" w:unhideWhenUsed="0"/>
-    <w:lsdException w:name="Light List Accent 2" w:semiHidden="0" w:uiPriority="61" w:unhideWhenUsed="0"/>
-    <w:lsdException w:name="Light Grid Accent 2" w:semiHidden="0" w:uiPriority="62" w:unhideWhenUsed="0"/>
-    <w:lsdException w:name="Medium Shading 1 Accent 2" w:semiHidden="0" w:uiPriority="63" w:unhideWhenUsed="0"/>
-    <w:lsdException w:name="Medium Shading 2 Accent 2" w:semiHidden="0" w:uiPriority="64" w:unhideWhenUsed="0"/>
-    <w:lsdException w:name="Medium List 1 Accent 2" w:semiHidden="0" w:uiPriority="65" w:unhideWhenUsed="0"/>
-    <w:lsdException w:name="Medium List 2 Accent 2" w:semiHidden="0" w:uiPriority="66" w:unhideWhenUsed="0"/>
-    <w:lsdException w:name="Medium Grid 1 Accent 2" w:semiHidden="0" w:uiPriority="67" w:unhideWhenUsed="0"/>
-    <w:lsdException w:name="Medium Grid 2 Accent 2" w:semiHidden="0" w:uiPriority="68" w:unhideWhenUsed="0"/>
-    <w:lsdException w:name="Medium Grid 3 Accent 2" w:semiHidden="0" w:uiPriority="69" w:unhideWhenUsed="0"/>
-    <w:lsdException w:name="Dark List Accent 2" w:semiHidden="0" w:uiPriority="70" w:unhideWhenUsed="0"/>
-    <w:lsdException w:name="Colorful Shading Accent 2" w:semiHidden="0" w:uiPriority="71" w:unhideWhenUsed="0"/>
-    <w:lsdException w:name="Colorful List Accent 2" w:semiHidden="0" w:uiPriority="72" w:unhideWhenUsed="0"/>
-    <w:lsdException w:name="Colorful Grid Accent 2" w:semiHidden="0" w:uiPriority="73" w:unhideWhenUsed="0"/>
-    <w:lsdException w:name="Light Shading Accent 3" w:semiHidden="0" w:uiPriority="60" w:unhideWhenUsed="0"/>
-    <w:lsdException w:name="Light List Accent 3" w:semiHidden="0" w:uiPriority="61" w:unhideWhenUsed="0"/>
-    <w:lsdException w:name="Light Grid Accent 3" w:semiHidden="0" w:uiPriority="62" w:unhideWhenUsed="0"/>
-    <w:lsdException w:name="Medium Shading 1 Accent 3" w:semiHidden="0" w:uiPriority="63" w:unhideWhenUsed="0"/>
-    <w:lsdException w:name="Medium Shading 2 Accent 3" w:semiHidden="0" w:uiPriority="64" w:unhideWhenUsed="0"/>
-    <w:lsdException w:name="Medium List 1 Accent 3" w:semiHidden="0" w:uiPriority="65" w:unhideWhenUsed="0"/>
-    <w:lsdException w:name="Medium List 2 Accent 3" w:semiHidden="0" w:uiPriority="66" w:unhideWhenUsed="0"/>
-    <w:lsdException w:name="Medium Grid 1 Accent 3" w:semiHidden="0" w:uiPriority="67" w:unhideWhenUsed="0"/>
-    <w:lsdException w:name="Medium Grid 2 Accent 3" w:semiHidden="0" w:uiPriority="68" w:unhideWhenUsed="0"/>
-    <w:lsdException w:name="Medium Grid 3 Accent 3" w:semiHidden="0" w:uiPriority="69" w:unhideWhenUsed="0"/>
-    <w:lsdException w:name="Dark List Accent 3" w:semiHidden="0" w:uiPriority="70" w:unhideWhenUsed="0"/>
-    <w:lsdException w:name="Colorful Shading Accent 3" w:semiHidden="0" w:uiPriority="71" w:unhideWhenUsed="0"/>
-    <w:lsdException w:name="Colorful List Accent 3" w:semiHidden="0" w:uiPriority="72" w:unhideWhenUsed="0"/>
-    <w:lsdException w:name="Colorful Grid Accent 3" w:semiHidden="0" w:uiPriority="73" w:unhideWhenUsed="0"/>
-    <w:lsdException w:name="Light Shading Accent 4" w:semiHidden="0" w:uiPriority="60" w:unhideWhenUsed="0"/>
-    <w:lsdException w:name="Light List Accent 4" w:semiHidden="0" w:uiPriority="61" w:unhideWhenUsed="0"/>
-    <w:lsdException w:name="Light Grid Accent 4" w:semiHidden="0" w:uiPriority="62" w:unhideWhenUsed="0"/>
-    <w:lsdException w:name="Medium Shading 1 Accent 4" w:semiHidden="0" w:uiPriority="63" w:unhideWhenUsed="0"/>
-    <w:lsdException w:name="Medium Shading 2 Accent 4" w:semiHidden="0" w:uiPriority="64" w:unhideWhenUsed="0"/>
-    <w:lsdException w:name="Medium List 1 Accent 4" w:semiHidden="0" w:uiPriority="65" w:unhideWhenUsed="0"/>
-    <w:lsdException w:name="Medium List 2 Accent 4" w:semiHidden="0" w:uiPriority="66" w:unhideWhenUsed="0"/>
-    <w:lsdException w:name="Medium Grid 1 Accent 4" w:semiHidden="0" w:uiPriority="67" w:unhideWhenUsed="0"/>
-    <w:lsdException w:name="Medium Grid 2 Accent 4" w:semiHidden="0" w:uiPriority="68" w:unhideWhenUsed="0"/>
-    <w:lsdException w:name="Medium Grid 3 Accent 4" w:semiHidden="0" w:uiPriority="69" w:unhideWhenUsed="0"/>
-    <w:lsdException w:name="Dark List Accent 4" w:semiHidden="0" w:uiPriority="70" w:unhideWhenUsed="0"/>
-    <w:lsdException w:name="Colorful Shading Accent 4" w:semiHidden="0" w:uiPriority="71" w:unhideWhenUsed="0"/>
-    <w:lsdException w:name="Colorful List Accent 4" w:semiHidden="0" w:uiPriority="72" w:unhideWhenUsed="0"/>
-    <w:lsdException w:name="Colorful Grid Accent 4" w:semiHidden="0" w:uiPriority="73" w:unhideWhenUsed="0"/>
-    <w:lsdException w:name="Light Shading Accent 5" w:semiHidden="0" w:uiPriority="60" w:unhideWhenUsed="0"/>
-    <w:lsdException w:name="Light List Accent 5" w:semiHidden="0" w:uiPriority="61" w:unhideWhenUsed="0"/>
-    <w:lsdException w:name="Light Grid Accent 5" w:semiHidden="0" w:uiPriority="62" w:unhideWhenUsed="0"/>
-    <w:lsdException w:name="Medium Shading 1 Accent 5" w:semiHidden="0" w:uiPriority="63" w:unhideWhenUsed="0"/>
-    <w:lsdException w:name="Medium Shading 2 Accent 5" w:semiHidden="0" w:uiPriority="64" w:unhideWhenUsed="0"/>
-    <w:lsdException w:name="Medium List 1 Accent 5" w:semiHidden="0" w:uiPriority="65" w:unhideWhenUsed="0"/>
-    <w:lsdException w:name="Medium List 2 Accent 5" w:semiHidden="0" w:uiPriority="66" w:unhideWhenUsed="0"/>
-    <w:lsdException w:name="Medium Grid 1 Accent 5" w:semiHidden="0" w:uiPriority="67" w:unhideWhenUsed="0"/>
-    <w:lsdException w:name="Medium Grid 2 Accent 5" w:semiHidden="0" w:uiPriority="68" w:unhideWhenUsed="0"/>
-    <w:lsdException w:name="Medium Grid 3 Accent 5" w:semiHidden="0" w:uiPriority="69" w:unhideWhenUsed="0"/>
-    <w:lsdException w:name="Dark List Accent 5" w:semiHidden="0" w:uiPriority="70" w:unhideWhenUsed="0"/>
-    <w:lsdException w:name="Colorful Shading Accent 5" w:semiHidden="0" w:uiPriority="71" w:unhideWhenUsed="0"/>
-    <w:lsdException w:name="Colorful List Accent 5" w:semiHidden="0" w:uiPriority="72" w:unhideWhenUsed="0"/>
-    <w:lsdException w:name="Colorful Grid Accent 5" w:semiHidden="0" w:uiPriority="73" w:unhideWhenUsed="0"/>
-    <w:lsdException w:name="Light Shading Accent 6" w:semiHidden="0" w:uiPriority="60" w:unhideWhenUsed="0"/>
-    <w:lsdException w:name="Light List Accent 6" w:semiHidden="0" w:uiPriority="61" w:unhideWhenUsed="0"/>
-    <w:lsdException w:name="Light Grid Accent 6" w:semiHidden="0" w:uiPriority="62" w:unhideWhenUsed="0"/>
-    <w:lsdException w:name="Medium Shading 1 Accent 6" w:semiHidden="0" w:uiPriority="63" w:unhideWhenUsed="0"/>
-    <w:lsdException w:name="Medium Shading 2 Accent 6" w:semiHidden="0" w:uiPriority="64" w:unhideWhenUsed="0"/>
-    <w:lsdException w:name="Medium List 1 Accent 6" w:semiHidden="0" w:uiPriority="65" w:unhideWhenUsed="0"/>
-    <w:lsdException w:name="Medium List 2 Accent 6" w:semiHidden="0" w:uiPriority="66" w:unhideWhenUsed="0"/>
-    <w:lsdException w:name="Medium Grid 1 Accent 6" w:semiHidden="0" w:uiPriority="67" w:unhideWhenUsed="0"/>
-    <w:lsdException w:name="Medium Grid 2 Accent 6" w:semiHidden="0" w:uiPriority="68" w:unhideWhenUsed="0"/>
-    <w:lsdException w:name="Medium Grid 3 Accent 6" w:semiHidden="0" w:uiPriority="69" w:unhideWhenUsed="0"/>
-    <w:lsdException w:name="Dark List Accent 6" w:semiHidden="0" w:uiPriority="70" w:unhideWhenUsed="0"/>
-    <w:lsdException w:name="Colorful Shading Accent 6" w:semiHidden="0" w:uiPriority="71" w:unhideWhenUsed="0"/>
-    <w:lsdException w:name="Colorful List Accent 6" w:semiHidden="0" w:uiPriority="72" w:unhideWhenUsed="0"/>
-    <w:lsdException w:name="Colorful Grid Accent 6" w:semiHidden="0" w:uiPriority="73" w:unhideWhenUsed="0"/>
-    <w:lsdException w:name="Subtle Emphasis" w:semiHidden="0" w:uiPriority="19" w:unhideWhenUsed="0" w:qFormat="1"/>
-    <w:lsdException w:name="Intense Emphasis" w:semiHidden="0" w:uiPriority="21" w:unhideWhenUsed="0" w:qFormat="1"/>
-    <w:lsdException w:name="Subtle Reference" w:semiHidden="0" w:uiPriority="31" w:unhideWhenUsed="0" w:qFormat="1"/>
-    <w:lsdException w:name="Intense Reference" w:semiHidden="0" w:uiPriority="32" w:unhideWhenUsed="0" w:qFormat="1"/>
-    <w:lsdException w:name="Book Title" w:semiHidden="0" w:uiPriority="33" w:unhideWhenUsed="0" w:qFormat="1"/>
-    <w:lsdException w:name="Bibliography" w:uiPriority="37"/>
-    <w:lsdException w:name="TOC Heading" w:uiPriority="39" w:qFormat="1"/>
-  </w:latentStyles>
-  <w:style w:type="paragraph" w:default="1" w:styleId="Normal">
-    <w:name w:val="Normal"/>
-    <w:qFormat/>
-    <w:rsid w:val="00D95729"/>
-    <w:pPr>
-      <w:spacing w:line="480" w:lineRule="exact"/>
-    </w:pPr>
-    <w:rPr>
-      <w:rFonts w:ascii="Times New Roman" w:hAnsi="Times New Roman"/>
-    </w:rPr>
-  </w:style>
-  <w:style w:type="paragraph" w:styleId="Heading1">
-    <w:name w:val="heading 1"/>
-    <w:basedOn w:val="Normal"/>
-    <w:next w:val="Normal"/>
-    <w:link w:val="Heading1Char"/>
-    <w:uiPriority w:val="9"/>
-    <w:qFormat/>
-    <w:rsid w:val="00EC7F45"/>
-    <w:pPr>
-      <w:keepNext/>
-      <w:keepLines/>
-      <w:spacing w:after="0" w:line="20" w:lineRule="exact"/>
-      <w:outlineLvl w:val="0"/>
-    </w:pPr>
-    <w:rPr>
-      <w:rFonts w:eastAsiaTheme="majorEastAsia" w:cstheme="majorBidi"/>
-      <w:bCs/>
-      <w:color w:val="FFFFFF" w:themeColor="background1"/>
-      <w:sz w:val="2"/>
-      <w:szCs w:val="28"/>
-    </w:rPr>
-  </w:style>
-  <w:style w:type="character" w:default="1" w:styleId="DefaultParagraphFont">
-    <w:name w:val="Default Paragraph Font"/>
-    <w:uiPriority w:val="1"/>
-    <w:semiHidden/>
-    <w:unhideWhenUsed/>
-  </w:style>
-  <w:style w:type="table" w:default="1" w:styleId="TableNormal">
-    <w:name w:val="Normal Table"/>
-    <w:uiPriority w:val="99"/>
-    <w:semiHidden/>
-    <w:unhideWhenUsed/>
-    <w:tblPr>
-      <w:tblInd w:w="0" w:type="dxa"/>
-      <w:tblCellMar>
-        <w:top w:w="0" w:type="dxa"/>
-        <w:left w:w="108" w:type="dxa"/>
-        <w:bottom w:w="0" w:type="dxa"/>
-        <w:right w:w="108" w:type="dxa"/>
-      </w:tblCellMar>
-    </w:tblPr>
-  </w:style>
-  <w:style w:type="numbering" w:default="1" w:styleId="NoList">
-    <w:name w:val="No List"/>
-    <w:uiPriority w:val="99"/>
-    <w:semiHidden/>
-    <w:unhideWhenUsed/>
-  </w:style>
-  <w:style w:type="paragraph" w:styleId="Header">
-    <w:name w:val="header"/>
-    <w:basedOn w:val="Normal"/>
-    <w:link w:val="HeaderChar"/>
-    <w:uiPriority w:val="99"/>
-    <w:unhideWhenUsed/>
-    <w:rsid w:val="00654121"/>
-    <w:pPr>
-      <w:tabs>
-        <w:tab w:val="center" w:pos="4320"/>
-        <w:tab w:val="right" w:pos="8640"/>
-      </w:tabs>
-      <w:spacing w:after="0" w:line="240" w:lineRule="auto"/>
-    </w:pPr>
-  </w:style>
-  <w:style w:type="character" w:customStyle="1" w:styleId="HeaderChar">
-    <w:name w:val="Header Char"/>
-    <w:basedOn w:val="DefaultParagraphFont"/>
-    <w:link w:val="Header"/>
-    <w:uiPriority w:val="99"/>
-    <w:rsid w:val="00654121"/>
-  </w:style>
-  <w:style w:type="paragraph" w:styleId="Footer">
-    <w:name w:val="footer"/>
-    <w:basedOn w:val="Normal"/>
-    <w:link w:val="FooterChar"/>
-    <w:uiPriority w:val="99"/>
-    <w:unhideWhenUsed/>
-    <w:rsid w:val="00654121"/>
-    <w:pPr>
-      <w:tabs>
-        <w:tab w:val="center" w:pos="4320"/>
-        <w:tab w:val="right" w:pos="8640"/>
-      </w:tabs>
-      <w:spacing w:after="0" w:line="240" w:lineRule="auto"/>
-    </w:pPr>
-  </w:style>
-  <w:style w:type="character" w:customStyle="1" w:styleId="FooterChar">
-    <w:name w:val="Footer Char"/>
-    <w:basedOn w:val="DefaultParagraphFont"/>
-    <w:link w:val="Footer"/>
-    <w:uiPriority w:val="99"/>
-    <w:rsid w:val="00654121"/>
-  </w:style>
-  <w:style w:type="character" w:customStyle="1" w:styleId="Heading1Char">
-    <w:name w:val="Heading 1 Char"/>
-    <w:basedOn w:val="DefaultParagraphFont"/>
-    <w:link w:val="Heading1"/>
-    <w:uiPriority w:val="9"/>
-    <w:rsid w:val="00EC7F45"/>
-    <w:rPr>
-      <w:rFonts w:ascii="Times New Roman" w:eastAsiaTheme="majorEastAsia" w:hAnsi="Times New Roman" w:cstheme="majorBidi"/>
-      <w:bCs/>
-      <w:color w:val="FFFFFF" w:themeColor="background1"/>
-      <w:sz w:val="2"/>
-      <w:szCs w:val="28"/>
-    </w:rPr>
-  </w:style>
-  <w:style w:type="paragraph" w:styleId="TOC1">
-    <w:name w:val="toc 1"/>
-    <w:basedOn w:val="Normal"/>
-    <w:next w:val="Normal"/>
-    <w:autoRedefine/>
-    <w:uiPriority w:val="39"/>
-    <w:unhideWhenUsed/>
-    <w:rsid w:val="00D95729"/>
-    <w:pPr>
-      <w:spacing w:after="100"/>
-    </w:pPr>
-  </w:style>
-  <w:style w:type="character" w:styleId="Hyperlink">
-    <w:name w:val="Hyperlink"/>
-    <w:basedOn w:val="DefaultParagraphFont"/>
-    <w:uiPriority w:val="99"/>
-    <w:unhideWhenUsed/>
-    <w:rsid w:val="00D95729"/>
-    <w:rPr>
-      <w:color w:val="0000FF" w:themeColor="hyperlink"/>
-      <w:u w:val="single"/>
-    </w:rPr>
-  </w:style>
-</w:styles>
-</file>
-
-<file path=word/stylesWithEffects.xml><?xml version="1.0" encoding="utf-8"?>
-<w:styles xmlns:wpc="http://schemas.microsoft.com/office/word/2010/wordprocessingCanvas" xmlns:mc="http://schemas.openxmlformats.org/markup-compatibility/2006" xmlns:o="urn:schemas-microsoft-com:office:office" xmlns:r="http://schemas.openxmlformats.org/officeDocument/2006/relationships" xmlns:m="http://schemas.openxmlformats.org/officeDocument/2006/math" xmlns:v="urn:schemas-microsoft-com:vml" xmlns:wp14="http://schemas.microsoft.com/office/word/2010/wordprocessingDrawing" xmlns:wp="http://schemas.openxmlformats.org/drawingml/2006/wordprocessingDrawing" xmlns:w10="urn:schemas-microsoft-com:office:word" xmlns:w="http://schemas.openxmlformats.org/wordprocessingml/2006/main" xmlns:w14="http://schemas.microsoft.com/office/word/2010/wordml" xmlns:wpg="http://schemas.microsoft.com/office/word/2010/wordprocessingGroup" xmlns:wpi="http://schemas.microsoft.com/office/word/2010/wordprocessingInk" xmlns:wne="http://schemas.microsoft.com/office/word/2006/wordml" xmlns:wps="http://schemas.microsoft.com/office/word/2010/wordprocessingShape" mc:Ignorable="w14 wp14">
-  <w:docDefaults>
-    <w:rPrDefault>
-      <w:rPr>
-        <w:rFonts w:asciiTheme="minorHAnsi" w:eastAsiaTheme="minorEastAsia" w:hAnsiTheme="minorHAnsi" w:cstheme="minorBidi"/>
-        <w:sz w:val="22"/>
-        <w:szCs w:val="22"/>
-        <w:lang w:val="en-US" w:eastAsia="zh-TW" w:bidi="ar-SA"/>
-      </w:rPr>
-    </w:rPrDefault>
-    <w:pPrDefault>
-      <w:pPr>
-        <w:spacing w:after="200" w:line="276" w:lineRule="auto"/>
-      </w:pPr>
-    </w:pPrDefault>
-  </w:docDefaults>
-  <w:latentStyles w:defLockedState="0" w:defUIPriority="99" w:defSemiHidden="1" w:defUnhideWhenUsed="1" w:defQFormat="0" w:count="267">
-    <w:lsdException w:name="Normal" w:semiHidden="0" w:uiPriority="0" w:unhideWhenUsed="0" w:qFormat="1"/>
-    <w:lsdException w:name="heading 1" w:semiHidden="0" w:uiPriority="9" w:unhideWhenUsed="0" w:qFormat="1"/>
-    <w:lsdException w:name="heading 2" w:uiPriority="9" w:qFormat="1"/>
-    <w:lsdException w:name="heading 3" w:uiPriority="9" w:qFormat="1"/>
-    <w:lsdException w:name="heading 4" w:uiPriority="9" w:qFormat="1"/>
-    <w:lsdException w:name="heading 5" w:uiPriority="9" w:qFormat="1"/>
-    <w:lsdException w:name="heading 6" w:uiPriority="9" w:qFormat="1"/>
-    <w:lsdException w:name="heading 7" w:uiPriority="9" w:qFormat="1"/>
-    <w:lsdException w:name="heading 8" w:uiPriority="9" w:qFormat="1"/>
-    <w:lsdException w:name="heading 9" w:uiPriority="9" w:qFormat="1"/>
-    <w:lsdException w:name="toc 1" w:uiPriority="39"/>
-    <w:lsdException w:name="toc 2" w:uiPriority="39"/>
-    <w:lsdException w:name="toc 3" w:uiPriority="39"/>
-    <w:lsdException w:name="toc 4" w:uiPriority="39"/>
-    <w:lsdException w:name="toc 5" w:uiPriority="39"/>
-    <w:lsdException w:name="toc 6" w:uiPriority="39"/>
-    <w:lsdException w:name="toc 7" w:uiPriority="39"/>
-    <w:lsdException w:name="toc 8" w:uiPriority="39"/>
-    <w:lsdException w:name="toc 9" w:uiPriority="39"/>
-    <w:lsdException w:name="caption" w:uiPriority="35" w:qFormat="1"/>
-    <w:lsdException w:name="Title" w:semiHidden="0" w:uiPriority="10" w:unhideWhenUsed="0" w:qFormat="1"/>
-    <w:lsdException w:name="Default Paragraph Font" w:uiPriority="1"/>
-    <w:lsdException w:name="Subtitle" w:semiHidden="0" w:uiPriority="11" w:unhideWhenUsed="0" w:qFormat="1"/>
-    <w:lsdException w:name="Strong" w:semiHidden="0" w:uiPriority="22" w:unhideWhenUsed="0" w:qFormat="1"/>
-    <w:lsdException w:name="Emphasis" w:semiHidden="0" w:uiPriority="20" w:unhideWhenUsed="0" w:qFormat="1"/>
-    <w:lsdException w:name="Table Grid" w:semiHidden="0" w:uiPriority="59" w:unhideWhenUsed="0"/>
-    <w:lsdException w:name="Placeholder Text" w:unhideWhenUsed="0"/>
-    <w:lsdException w:name="No Spacing" w:semiHidden="0" w:uiPriority="1" w:unhideWhenUsed="0" w:qFormat="1"/>
-    <w:lsdException w:name="Light Shading" w:semiHidden="0" w:uiPriority="60" w:unhideWhenUsed="0"/>
-    <w:lsdException w:name="Light List" w:semiHidden="0" w:uiPriority="61" w:unhideWhenUsed="0"/>
-    <w:lsdException w:name="Light Grid" w:semiHidden="0" w:uiPriority="62" w:unhideWhenUsed="0"/>
-    <w:lsdException w:name="Medium Shading 1" w:semiHidden="0" w:uiPriority="63" w:unhideWhenUsed="0"/>
-    <w:lsdException w:name="Medium Shading 2" w:semiHidden="0" w:uiPriority="64" w:unhideWhenUsed="0"/>
-    <w:lsdException w:name="Medium List 1" w:semiHidden="0" w:uiPriority="65" w:unhideWhenUsed="0"/>
-    <w:lsdException w:name="Medium List 2" w:semiHidden="0" w:uiPriority="66" w:unhideWhenUsed="0"/>
-    <w:lsdException w:name="Medium Grid 1" w:semiHidden="0" w:uiPriority="67" w:unhideWhenUsed="0"/>
-    <w:lsdException w:name="Medium Grid 2" w:semiHidden="0" w:uiPriority="68" w:unhideWhenUsed="0"/>
-    <w:lsdException w:name="Medium Grid 3" w:semiHidden="0" w:uiPriority="69" w:unhideWhenUsed="0"/>
-    <w:lsdException w:name="Dark List" w:semiHidden="0" w:uiPriority="70" w:unhideWhenUsed="0"/>
-    <w:lsdException w:name="Colorful Shading" w:semiHidden="0" w:uiPriority="71" w:unhideWhenUsed="0"/>
-    <w:lsdException w:name="Colorful List" w:semiHidden="0" w:uiPriority="72" w:unhideWhenUsed="0"/>
-    <w:lsdException w:name="Colorful Grid" w:semiHidden="0" w:uiPriority="73" w:unhideWhenUsed="0"/>
-    <w:lsdException w:name="Light Shading Accent 1" w:semiHidden="0" w:uiPriority="60" w:unhideWhenUsed="0"/>
-    <w:lsdException w:name="Light List Accent 1" w:semiHidden="0" w:uiPriority="61" w:unhideWhenUsed="0"/>
-    <w:lsdException w:name="Light Grid Accent 1" w:semiHidden="0" w:uiPriority="62" w:unhideWhenUsed="0"/>
-    <w:lsdException w:name="Medium Shading 1 Accent 1" w:semiHidden="0" w:uiPriority="63" w:unhideWhenUsed="0"/>
-    <w:lsdException w:name="Medium Shading 2 Accent 1" w:semiHidden="0" w:uiPriority="64" w:unhideWhenUsed="0"/>
-    <w:lsdException w:name="Medium List 1 Accent 1" w:semiHidden="0" w:uiPriority="65" w:unhideWhenUsed="0"/>
-    <w:lsdException w:name="Revision" w:unhideWhenUsed="0"/>
-    <w:lsdException w:name="List Paragraph" w:semiHidden="0" w:uiPriority="34" w:unhideWhenUsed="0" w:qFormat="1"/>
-    <w:lsdException w:name="Quote" w:semiHidden="0" w:uiPriority="29" w:unhideWhenUsed="0" w:qFormat="1"/>
-    <w:lsdException w:name="Intense Quote" w:semiHidden="0" w:uiPriority="30" w:unhideWhenUsed="0" w:qFormat="1"/>
-    <w:lsdException w:name="Medium List 2 Accent 1" w:semiHidden="0" w:uiPriority="66" w:unhideWhenUsed="0"/>
-    <w:lsdException w:name="Medium Grid 1 Accent 1" w:semiHidden="0" w:uiPriority="67" w:unhideWhenUsed="0"/>
-    <w:lsdException w:name="Medium Grid 2 Accent 1" w:semiHidden="0" w:uiPriority="68" w:unhideWhenUsed="0"/>
-    <w:lsdException w:name="Medium Grid 3 Accent 1" w:semiHidden="0" w:uiPriority="69" w:unhideWhenUsed="0"/>
-    <w:lsdException w:name="Dark List Accent 1" w:semiHidden="0" w:uiPriority="70" w:unhideWhenUsed="0"/>
-    <w:lsdException w:name="Colorful Shading Accent 1" w:semiHidden="0" w:uiPriority="71" w:unhideWhenUsed="0"/>
-    <w:lsdException w:name="Colorful List Accent 1" w:semiHidden="0" w:uiPriority="72" w:unhideWhenUsed="0"/>
-    <w:lsdException w:name="Colorful Grid Accent 1" w:semiHidden="0" w:uiPriority="73" w:unhideWhenUsed="0"/>
-    <w:lsdException w:name="Light Shading Accent 2" w:semiHidden="0" w:uiPriority="60" w:unhideWhenUsed="0"/>
-    <w:lsdException w:name="Light List Accent 2" w:semiHidden="0" w:uiPriority="61" w:unhideWhenUsed="0"/>
-    <w:lsdException w:name="Light Grid Accent 2" w:semiHidden="0" w:uiPriority="62" w:unhideWhenUsed="0"/>
-    <w:lsdException w:name="Medium Shading 1 Accent 2" w:semiHidden="0" w:uiPriority="63" w:unhideWhenUsed="0"/>
-    <w:lsdException w:name="Medium Shading 2 Accent 2" w:semiHidden="0" w:uiPriority="64" w:unhideWhenUsed="0"/>
-    <w:lsdException w:name="Medium List 1 Accent 2" w:semiHidden="0" w:uiPriority="65" w:unhideWhenUsed="0"/>
-    <w:lsdException w:name="Medium List 2 Accent 2" w:semiHidden="0" w:uiPriority="66" w:unhideWhenUsed="0"/>
-    <w:lsdException w:name="Medium Grid 1 Accent 2" w:semiHidden="0" w:uiPriority="67" w:unhideWhenUsed="0"/>
-    <w:lsdException w:name="Medium Grid 2 Accent 2" w:semiHidden="0" w:uiPriority="68" w:unhideWhenUsed="0"/>
-    <w:lsdException w:name="Medium Grid 3 Accent 2" w:semiHidden="0" w:uiPriority="69" w:unhideWhenUsed="0"/>
-    <w:lsdException w:name="Dark List Accent 2" w:semiHidden="0" w:uiPriority="70" w:unhideWhenUsed="0"/>
-    <w:lsdException w:name="Colorful Shading Accent 2" w:semiHidden="0" w:uiPriority="71" w:unhideWhenUsed="0"/>
-    <w:lsdException w:name="Colorful List Accent 2" w:semiHidden="0" w:uiPriority="72" w:unhideWhenUsed="0"/>
-    <w:lsdException w:name="Colorful Grid Accent 2" w:semiHidden="0" w:uiPriority="73" w:unhideWhenUsed="0"/>
-    <w:lsdException w:name="Light Shading Accent 3" w:semiHidden="0" w:uiPriority="60" w:unhideWhenUsed="0"/>
-    <w:lsdException w:name="Light List Accent 3" w:semiHidden="0" w:uiPriority="61" w:unhideWhenUsed="0"/>
-    <w:lsdException w:name="Light Grid Accent 3" w:semiHidden="0" w:uiPriority="62" w:unhideWhenUsed="0"/>
-    <w:lsdException w:name="Medium Shading 1 Accent 3" w:semiHidden="0" w:uiPriority="63" w:unhideWhenUsed="0"/>
-    <w:lsdException w:name="Medium Shading 2 Accent 3" w:semiHidden="0" w:uiPriority="64" w:unhideWhenUsed="0"/>
-    <w:lsdException w:name="Medium List 1 Accent 3" w:semiHidden="0" w:uiPriority="65" w:unhideWhenUsed="0"/>
-    <w:lsdException w:name="Medium List 2 Accent 3" w:semiHidden="0" w:uiPriority="66" w:unhideWhenUsed="0"/>
-    <w:lsdException w:name="Medium Grid 1 Accent 3" w:semiHidden="0" w:uiPriority="67" w:unhideWhenUsed="0"/>
-    <w:lsdException w:name="Medium Grid 2 Accent 3" w:semiHidden="0" w:uiPriority="68" w:unhideWhenUsed="0"/>
-    <w:lsdException w:name="Medium Grid 3 Accent 3" w:semiHidden="0" w:uiPriority="69" w:unhideWhenUsed="0"/>
-    <w:lsdException w:name="Dark List Accent 3" w:semiHidden="0" w:uiPriority="70" w:unhideWhenUsed="0"/>
-    <w:lsdException w:name="Colorful Shading Accent 3" w:semiHidden="0" w:uiPriority="71" w:unhideWhenUsed="0"/>
-    <w:lsdException w:name="Colorful List Accent 3" w:semiHidden="0" w:uiPriority="72" w:unhideWhenUsed="0"/>
-    <w:lsdException w:name="Colorful Grid Accent 3" w:semiHidden="0" w:uiPriority="73" w:unhideWhenUsed="0"/>
-    <w:lsdException w:name="Light Shading Accent 4" w:semiHidden="0" w:uiPriority="60" w:unhideWhenUsed="0"/>
-    <w:lsdException w:name="Light List Accent 4" w:semiHidden="0" w:uiPriority="61" w:unhideWhenUsed="0"/>
-    <w:lsdException w:name="Light Grid Accent 4" w:semiHidden="0" w:uiPriority="62" w:unhideWhenUsed="0"/>
-    <w:lsdException w:name="Medium Shading 1 Accent 4" w:semiHidden="0" w:uiPriority="63" w:unhideWhenUsed="0"/>
-    <w:lsdException w:name="Medium Shading 2 Accent 4" w:semiHidden="0" w:uiPriority="64" w:unhideWhenUsed="0"/>
-    <w:lsdException w:name="Medium List 1 Accent 4" w:semiHidden="0" w:uiPriority="65" w:unhideWhenUsed="0"/>
-    <w:lsdException w:name="Medium List 2 Accent 4" w:semiHidden="0" w:uiPriority="66" w:unhideWhenUsed="0"/>
-    <w:lsdException w:name="Medium Grid 1 Accent 4" w:semiHidden="0" w:uiPriority="67" w:unhideWhenUsed="0"/>
-    <w:lsdException w:name="Medium Grid 2 Accent 4" w:semiHidden="0" w:uiPriority="68" w:unhideWhenUsed="0"/>
-    <w:lsdException w:name="Medium Grid 3 Accent 4" w:semiHidden="0" w:uiPriority="69" w:unhideWhenUsed="0"/>
-    <w:lsdException w:name="Dark List Accent 4" w:semiHidden="0" w:uiPriority="70" w:unhideWhenUsed="0"/>
-    <w:lsdException w:name="Colorful Shading Accent 4" w:semiHidden="0" w:uiPriority="71" w:unhideWhenUsed="0"/>
-    <w:lsdException w:name="Colorful List Accent 4" w:semiHidden="0" w:uiPriority="72" w:unhideWhenUsed="0"/>
-    <w:lsdException w:name="Colorful Grid Accent 4" w:semiHidden="0" w:uiPriority="73" w:unhideWhenUsed="0"/>
-    <w:lsdException w:name="Light Shading Accent 5" w:semiHidden="0" w:uiPriority="60" w:unhideWhenUsed="0"/>
-    <w:lsdException w:name="Light List Accent 5" w:semiHidden="0" w:uiPriority="61" w:unhideWhenUsed="0"/>
-    <w:lsdException w:name="Light Grid Accent 5" w:semiHidden="0" w:uiPriority="62" w:unhideWhenUsed="0"/>
-    <w:lsdException w:name="Medium Shading 1 Accent 5" w:semiHidden="0" w:uiPriority="63" w:unhideWhenUsed="0"/>
-    <w:lsdException w:name="Medium Shading 2 Accent 5" w:semiHidden="0" w:uiPriority="64" w:unhideWhenUsed="0"/>
-    <w:lsdException w:name="Medium List 1 Accent 5" w:semiHidden="0" w:uiPriority="65" w:unhideWhenUsed="0"/>
-    <w:lsdException w:name="Medium List 2 Accent 5" w:semiHidden="0" w:uiPriority="66" w:unhideWhenUsed="0"/>
-    <w:lsdException w:name="Medium Grid 1 Accent 5" w:semiHidden="0" w:uiPriority="67" w:unhideWhenUsed="0"/>
-    <w:lsdException w:name="Medium Grid 2 Accent 5" w:semiHidden="0" w:uiPriority="68" w:unhideWhenUsed="0"/>
-    <w:lsdException w:name="Medium Grid 3 Accent 5" w:semiHidden="0" w:uiPriority="69" w:unhideWhenUsed="0"/>
-    <w:lsdException w:name="Dark List Accent 5" w:semiHidden="0" w:uiPriority="70" w:unhideWhenUsed="0"/>
-    <w:lsdException w:name="Colorful Shading Accent 5" w:semiHidden="0" w:uiPriority="71" w:unhideWhenUsed="0"/>
-    <w:lsdException w:name="Colorful List Accent 5" w:semiHidden="0" w:uiPriority="72" w:unhideWhenUsed="0"/>
-    <w:lsdException w:name="Colorful Grid Accent 5" w:semiHidden="0" w:uiPriority="73" w:unhideWhenUsed="0"/>
-    <w:lsdException w:name="Light Shading Accent 6" w:semiHidden="0" w:uiPriority="60" w:unhideWhenUsed="0"/>
-    <w:lsdException w:name="Light List Accent 6" w:semiHidden="0" w:uiPriority="61" w:unhideWhenUsed="0"/>
-    <w:lsdException w:name="Light Grid Accent 6" w:semiHidden="0" w:uiPriority="62" w:unhideWhenUsed="0"/>
-    <w:lsdException w:name="Medium Shading 1 Accent 6" w:semiHidden="0" w:uiPriority="63" w:unhideWhenUsed="0"/>
-    <w:lsdException w:name="Medium Shading 2 Accent 6" w:semiHidden="0" w:uiPriority="64" w:unhideWhenUsed="0"/>
-    <w:lsdException w:name="Medium List 1 Accent 6" w:semiHidden="0" w:uiPriority="65" w:unhideWhenUsed="0"/>
-    <w:lsdException w:name="Medium List 2 Accent 6" w:semiHidden="0" w:uiPriority="66" w:unhideWhenUsed="0"/>
-    <w:lsdException w:name="Medium Grid 1 Accent 6" w:semiHidden="0" w:uiPriority="67" w:unhideWhenUsed="0"/>
-    <w:lsdException w:name="Medium Grid 2 Accent 6" w:semiHidden="0" w:uiPriority="68" w:unhideWhenUsed="0"/>
-    <w:lsdException w:name="Medium Grid 3 Accent 6" w:semiHidden="0" w:uiPriority="69" w:unhideWhenUsed="0"/>
-    <w:lsdException w:name="Dark List Accent 6" w:semiHidden="0" w:uiPriority="70" w:unhideWhenUsed="0"/>
-    <w:lsdException w:name="Colorful Shading Accent 6" w:semiHidden="0" w:uiPriority="71" w:unhideWhenUsed="0"/>
-    <w:lsdException w:name="Colorful List Accent 6" w:semiHidden="0" w:uiPriority="72" w:unhideWhenUsed="0"/>
-    <w:lsdException w:name="Colorful Grid Accent 6" w:semiHidden="0" w:uiPriority="73" w:unhideWhenUsed="0"/>
-    <w:lsdException w:name="Subtle Emphasis" w:semiHidden="0" w:uiPriority="19" w:unhideWhenUsed="0" w:qFormat="1"/>
-    <w:lsdException w:name="Intense Emphasis" w:semiHidden="0" w:uiPriority="21" w:unhideWhenUsed="0" w:qFormat="1"/>
-    <w:lsdException w:name="Subtle Reference" w:semiHidden="0" w:uiPriority="31" w:unhideWhenUsed="0" w:qFormat="1"/>
-    <w:lsdException w:name="Intense Reference" w:semiHidden="0" w:uiPriority="32" w:unhideWhenUsed="0" w:qFormat="1"/>
-    <w:lsdException w:name="Book Title" w:semiHidden="0" w:uiPriority="33" w:unhideWhenUsed="0" w:qFormat="1"/>
-    <w:lsdException w:name="Bibliography" w:uiPriority="37"/>
-    <w:lsdException w:name="TOC Heading" w:uiPriority="39" w:qFormat="1"/>
+  <w:latentStyles w:defLockedState="0" w:defUIPriority="99" w:defSemiHidden="0" w:defUnhideWhenUsed="0" w:defQFormat="0" w:count="375">
+    <w:lsdException w:name="Normal" w:uiPriority="0" w:qFormat="1"/>
+    <w:lsdException w:name="heading 1" w:uiPriority="9" w:qFormat="1"/>
+    <w:lsdException w:name="heading 2" w:semiHidden="1" w:uiPriority="9" w:unhideWhenUsed="1" w:qFormat="1"/>
+    <w:lsdException w:name="heading 3" w:semiHidden="1" w:uiPriority="9" w:unhideWhenUsed="1" w:qFormat="1"/>
+    <w:lsdException w:name="heading 4" w:semiHidden="1" w:uiPriority="9" w:unhideWhenUsed="1" w:qFormat="1"/>
+    <w:lsdException w:name="heading 5" w:semiHidden="1" w:uiPriority="9" w:unhideWhenUsed="1" w:qFormat="1"/>
+    <w:lsdException w:name="heading 6" w:semiHidden="1" w:uiPriority="9" w:unhideWhenUsed="1" w:qFormat="1"/>
+    <w:lsdException w:name="heading 7" w:semiHidden="1" w:uiPriority="9" w:unhideWhenUsed="1" w:qFormat="1"/>
+    <w:lsdException w:name="heading 8" w:semiHidden="1" w:uiPriority="9" w:unhideWhenUsed="1" w:qFormat="1"/>
+    <w:lsdException w:name="heading 9" w:semiHidden="1" w:uiPriority="9" w:unhideWhenUsed="1" w:qFormat="1"/>
+    <w:lsdException w:name="index 1" w:semiHidden="1" w:unhideWhenUsed="1"/>
+    <w:lsdException w:name="index 2" w:semiHidden="1" w:unhideWhenUsed="1"/>
+    <w:lsdException w:name="index 3" w:semiHidden="1" w:unhideWhenUsed="1"/>
+    <w:lsdException w:name="index 4" w:semiHidden="1" w:unhideWhenUsed="1"/>
+    <w:lsdException w:name="index 5" w:semiHidden="1" w:unhideWhenUsed="1"/>
+    <w:lsdException w:name="index 6" w:semiHidden="1" w:unhideWhenUsed="1"/>
+    <w:lsdException w:name="index 7" w:semiHidden="1" w:unhideWhenUsed="1"/>
+    <w:lsdException w:name="index 8" w:semiHidden="1" w:unhideWhenUsed="1"/>
+    <w:lsdException w:name="index 9" w:semiHidden="1" w:unhideWhenUsed="1"/>
+    <w:lsdException w:name="toc 1" w:semiHidden="1" w:uiPriority="39" w:unhideWhenUsed="1"/>
+    <w:lsdException w:name="toc 2" w:semiHidden="1" w:uiPriority="39" w:unhideWhenUsed="1"/>
+    <w:lsdException w:name="toc 3" w:semiHidden="1" w:uiPriority="39" w:unhideWhenUsed="1"/>
+    <w:lsdException w:name="toc 4" w:semiHidden="1" w:uiPriority="39" w:unhideWhenUsed="1"/>
+    <w:lsdException w:name="toc 5" w:semiHidden="1" w:uiPriority="39" w:unhideWhenUsed="1"/>
+    <w:lsdException w:name="toc 6" w:semiHidden="1" w:uiPriority="39" w:unhideWhenUsed="1"/>
+    <w:lsdException w:name="toc 7" w:semiHidden="1" w:uiPriority="39" w:unhideWhenUsed="1"/>
+    <w:lsdException w:name="toc 8" w:semiHidden="1" w:uiPriority="39" w:unhideWhenUsed="1"/>
+    <w:lsdException w:name="toc 9" w:semiHidden="1" w:uiPriority="39" w:unhideWhenUsed="1"/>
+    <w:lsdException w:name="Normal Indent" w:semiHidden="1" w:unhideWhenUsed="1"/>
+    <w:lsdException w:name="footnote text" w:semiHidden="1" w:unhideWhenUsed="1"/>
+    <w:lsdException w:name="annotation text" w:semiHidden="1" w:unhideWhenUsed="1"/>
+    <w:lsdException w:name="header" w:semiHidden="1" w:unhideWhenUsed="1"/>
+    <w:lsdException w:name="footer" w:semiHidden="1" w:unhideWhenUsed="1"/>
+    <w:lsdException w:name="index heading" w:semiHidden="1" w:unhideWhenUsed="1"/>
+    <w:lsdException w:name="caption" w:semiHidden="1" w:uiPriority="35" w:unhideWhenUsed="1" w:qFormat="1"/>
+    <w:lsdException w:name="table of figures" w:semiHidden="1" w:unhideWhenUsed="1"/>
+    <w:lsdException w:name="envelope address" w:semiHidden="1" w:unhideWhenUsed="1"/>
+    <w:lsdException w:name="envelope return" w:semiHidden="1" w:unhideWhenUsed="1"/>
+    <w:lsdException w:name="footnote reference" w:semiHidden="1" w:unhideWhenUsed="1"/>
+    <w:lsdException w:name="annotation reference" w:semiHidden="1" w:unhideWhenUsed="1"/>
+    <w:lsdException w:name="line number" w:semiHidden="1" w:unhideWhenUsed="1"/>
+    <w:lsdException w:name="page number" w:semiHidden="1" w:unhideWhenUsed="1"/>
+    <w:lsdException w:name="endnote reference" w:semiHidden="1" w:unhideWhenUsed="1"/>
+    <w:lsdException w:name="endnote text" w:semiHidden="1" w:unhideWhenUsed="1"/>
+    <w:lsdException w:name="table of authorities" w:semiHidden="1" w:unhideWhenUsed="1"/>
+    <w:lsdException w:name="macro" w:semiHidden="1" w:unhideWhenUsed="1"/>
+    <w:lsdException w:name="toa heading" w:semiHidden="1" w:unhideWhenUsed="1"/>
+    <w:lsdException w:name="List" w:semiHidden="1" w:unhideWhenUsed="1"/>
+    <w:lsdException w:name="List Bullet" w:semiHidden="1" w:unhideWhenUsed="1"/>
+    <w:lsdException w:name="List Number" w:semiHidden="1" w:unhideWhenUsed="1"/>
+    <w:lsdException w:name="List 2" w:semiHidden="1" w:unhideWhenUsed="1"/>
+    <w:lsdException w:name="List 3" w:semiHidden="1" w:unhideWhenUsed="1"/>
+    <w:lsdException w:name="List 4" w:semiHidden="1" w:unhideWhenUsed="1"/>
+    <w:lsdException w:name="List 5" w:semiHidden="1" w:unhideWhenUsed="1"/>
+    <w:lsdException w:name="List Bullet 2" w:semiHidden="1" w:unhideWhenUsed="1"/>
+    <w:lsdException w:name="List Bullet 3" w:semiHidden="1" w:unhideWhenUsed="1"/>
+    <w:lsdException w:name="List Bullet 4" w:semiHidden="1" w:unhideWhenUsed="1"/>
+    <w:lsdException w:name="List Bullet 5" w:semiHidden="1" w:unhideWhenUsed="1"/>
+    <w:lsdException w:name="List Number 2" w:semiHidden="1" w:unhideWhenUsed="1"/>
+    <w:lsdException w:name="List Number 3" w:semiHidden="1" w:unhideWhenUsed="1"/>
+    <w:lsdException w:name="List Number 4" w:semiHidden="1" w:unhideWhenUsed="1"/>
+    <w:lsdException w:name="List Number 5" w:semiHidden="1" w:unhideWhenUsed="1"/>
+    <w:lsdException w:name="Title" w:uiPriority="10" w:qFormat="1"/>
+    <w:lsdException w:name="Closing" w:semiHidden="1" w:unhideWhenUsed="1"/>
+    <w:lsdException w:name="Signature" w:semiHidden="1" w:unhideWhenUsed="1"/>
+    <w:lsdException w:name="Default Paragraph Font" w:semiHidden="1" w:uiPriority="1" w:unhideWhenUsed="1"/>
+    <w:lsdException w:name="Body Text" w:semiHidden="1" w:unhideWhenUsed="1"/>
+    <w:lsdException w:name="Body Text Indent" w:semiHidden="1" w:unhideWhenUsed="1"/>
+    <w:lsdException w:name="List Continue" w:semiHidden="1" w:unhideWhenUsed="1"/>
+    <w:lsdException w:name="List Continue 2" w:semiHidden="1" w:unhideWhenUsed="1"/>
+    <w:lsdException w:name="List Continue 3" w:semiHidden="1" w:unhideWhenUsed="1"/>
+    <w:lsdException w:name="List Continue 4" w:semiHidden="1" w:unhideWhenUsed="1"/>
+    <w:lsdException w:name="List Continue 5" w:semiHidden="1" w:unhideWhenUsed="1"/>
+    <w:lsdException w:name="Message Header" w:semiHidden="1" w:unhideWhenUsed="1"/>
+    <w:lsdException w:name="Subtitle" w:uiPriority="11" w:qFormat="1"/>
+    <w:lsdException w:name="Salutation" w:semiHidden="1" w:unhideWhenUsed="1"/>
+    <w:lsdException w:name="Date" w:semiHidden="1" w:unhideWhenUsed="1"/>
+    <w:lsdException w:name="Body Text First Indent" w:semiHidden="1" w:unhideWhenUsed="1"/>
+    <w:lsdException w:name="Body Text First Indent 2" w:semiHidden="1" w:unhideWhenUsed="1"/>
+    <w:lsdException w:name="Note Heading" w:semiHidden="1" w:unhideWhenUsed="1"/>
+    <w:lsdException w:name="Body Text 2" w:semiHidden="1" w:unhideWhenUsed="1"/>
+    <w:lsdException w:name="Body Text 3" w:semiHidden="1" w:unhideWhenUsed="1"/>
+    <w:lsdException w:name="Body Text Indent 2" w:semiHidden="1" w:unhideWhenUsed="1"/>
+    <w:lsdException w:name="Body Text Indent 3" w:semiHidden="1" w:unhideWhenUsed="1"/>
+    <w:lsdException w:name="Block Text" w:semiHidden="1" w:unhideWhenUsed="1"/>
+    <w:lsdException w:name="Hyperlink" w:semiHidden="1" w:unhideWhenUsed="1"/>
+    <w:lsdException w:name="FollowedHyperlink" w:semiHidden="1" w:unhideWhenUsed="1"/>
+    <w:lsdException w:name="Strong" w:uiPriority="22" w:qFormat="1"/>
+    <w:lsdException w:name="Emphasis" w:uiPriority="20" w:qFormat="1"/>
+    <w:lsdException w:name="Document Map" w:semiHidden="1" w:unhideWhenUsed="1"/>
+    <w:lsdException w:name="Plain Text" w:semiHidden="1" w:unhideWhenUsed="1"/>
+    <w:lsdException w:name="E-mail Signature" w:semiHidden="1" w:unhideWhenUsed="1"/>
+    <w:lsdException w:name="HTML Top of Form" w:semiHidden="1" w:unhideWhenUsed="1"/>
+    <w:lsdException w:name="HTML Bottom of Form" w:semiHidden="1" w:unhideWhenUsed="1"/>
+    <w:lsdException w:name="Normal (Web)" w:semiHidden="1" w:unhideWhenUsed="1"/>
+    <w:lsdException w:name="HTML Acronym" w:semiHidden="1" w:unhideWhenUsed="1"/>
+    <w:lsdException w:name="HTML Address" w:semiHidden="1" w:unhideWhenUsed="1"/>
+    <w:lsdException w:name="HTML Cite" w:semiHidden="1" w:unhideWhenUsed="1"/>
+    <w:lsdException w:name="HTML Code" w:semiHidden="1" w:unhideWhenUsed="1"/>
+    <w:lsdException w:name="HTML Definition" w:semiHidden="1" w:unhideWhenUsed="1"/>
+    <w:lsdException w:name="HTML Keyboard" w:semiHidden="1" w:unhideWhenUsed="1"/>
+    <w:lsdException w:name="HTML Preformatted" w:semiHidden="1" w:unhideWhenUsed="1"/>
+    <w:lsdException w:name="HTML Sample" w:semiHidden="1" w:unhideWhenUsed="1"/>
+    <w:lsdException w:name="HTML Typewriter" w:semiHidden="1" w:unhideWhenUsed="1"/>
+    <w:lsdException w:name="HTML Variable" w:semiHidden="1" w:unhideWhenUsed="1"/>
+    <w:lsdException w:name="Normal Table" w:semiHidden="1" w:unhideWhenUsed="1"/>
+    <w:lsdException w:name="annotation subject" w:semiHidden="1" w:unhideWhenUsed="1"/>
+    <w:lsdException w:name="No List" w:semiHidden="1" w:unhideWhenUsed="1"/>
+    <w:lsdException w:name="Outline List 1" w:semiHidden="1" w:unhideWhenUsed="1"/>
+    <w:lsdException w:name="Outline List 2" w:semiHidden="1" w:unhideWhenUsed="1"/>
+    <w:lsdException w:name="Outline List 3" w:semiHidden="1" w:unhideWhenUsed="1"/>
+    <w:lsdException w:name="Table Simple 1" w:semiHidden="1" w:unhideWhenUsed="1"/>
+    <w:lsdException w:name="Table Simple 2" w:semiHidden="1" w:unhideWhenUsed="1"/>
+    <w:lsdException w:name="Table Simple 3" w:semiHidden="1" w:unhideWhenUsed="1"/>
+    <w:lsdException w:name="Table Classic 1" w:semiHidden="1" w:unhideWhenUsed="1"/>
+    <w:lsdException w:name="Table Classic 2" w:semiHidden="1" w:unhideWhenUsed="1"/>
+    <w:lsdException w:name="Table Classic 3" w:semiHidden="1" w:unhideWhenUsed="1"/>
+    <w:lsdException w:name="Table Classic 4" w:semiHidden="1" w:unhideWhenUsed="1"/>
+    <w:lsdException w:name="Table Colorful 1" w:semiHidden="1" w:unhideWhenUsed="1"/>
+    <w:lsdException w:name="Table Colorful 2" w:semiHidden="1" w:unhideWhenUsed="1"/>
+    <w:lsdException w:name="Table Colorful 3" w:semiHidden="1" w:unhideWhenUsed="1"/>
+    <w:lsdException w:name="Table Columns 1" w:semiHidden="1" w:unhideWhenUsed="1"/>
+    <w:lsdException w:name="Table Columns 2" w:semiHidden="1" w:unhideWhenUsed="1"/>
+    <w:lsdException w:name="Table Columns 3" w:semiHidden="1" w:unhideWhenUsed="1"/>
+    <w:lsdException w:name="Table Columns 4" w:semiHidden="1" w:unhideWhenUsed="1"/>
+    <w:lsdException w:name="Table Columns 5" w:semiHidden="1" w:unhideWhenUsed="1"/>
+    <w:lsdException w:name="Table Grid 1" w:semiHidden="1" w:unhideWhenUsed="1"/>
+    <w:lsdException w:name="Table Grid 2" w:semiHidden="1" w:unhideWhenUsed="1"/>
+    <w:lsdException w:name="Table Grid 3" w:semiHidden="1" w:unhideWhenUsed="1"/>
+    <w:lsdException w:name="Table Grid 4" w:semiHidden="1" w:unhideWhenUsed="1"/>
+    <w:lsdException w:name="Table Grid 5" w:semiHidden="1" w:unhideWhenUsed="1"/>
+    <w:lsdException w:name="Table Grid 6" w:semiHidden="1" w:unhideWhenUsed="1"/>
+    <w:lsdException w:name="Table Grid 7" w:semiHidden="1" w:unhideWhenUsed="1"/>
+    <w:lsdException w:name="Table Grid 8" w:semiHidden="1" w:unhideWhenUsed="1"/>
+    <w:lsdException w:name="Table List 1" w:semiHidden="1" w:unhideWhenUsed="1"/>
+    <w:lsdException w:name="Table List 2" w:semiHidden="1" w:unhideWhenUsed="1"/>
+    <w:lsdException w:name="Table List 3" w:semiHidden="1" w:unhideWhenUsed="1"/>
+    <w:lsdException w:name="Table List 4" w:semiHidden="1" w:unhideWhenUsed="1"/>
+    <w:lsdException w:name="Table List 5" w:semiHidden="1" w:unhideWhenUsed="1"/>
+    <w:lsdException w:name="Table List 6" w:semiHidden="1" w:unhideWhenUsed="1"/>
+    <w:lsdException w:name="Table List 7" w:semiHidden="1" w:unhideWhenUsed="1"/>
+    <w:lsdException w:name="Table List 8" w:semiHidden="1" w:unhideWhenUsed="1"/>
+    <w:lsdException w:name="Table 3D effects 1" w:semiHidden="1" w:unhideWhenUsed="1"/>
+    <w:lsdException w:name="Table 3D effects 2" w:semiHidden="1" w:unhideWhenUsed="1"/>
+    <w:lsdException w:name="Table 3D effects 3" w:semiHidden="1" w:unhideWhenUsed="1"/>
+    <w:lsdException w:name="Table Contemporary" w:semiHidden="1" w:unhideWhenUsed="1"/>
+    <w:lsdException w:name="Table Elegant" w:semiHidden="1" w:unhideWhenUsed="1"/>
+    <w:lsdException w:name="Table Professional" w:semiHidden="1" w:unhideWhenUsed="1"/>
+    <w:lsdException w:name="Table Subtle 1" w:semiHidden="1" w:unhideWhenUsed="1"/>
+    <w:lsdException w:name="Table Subtle 2" w:semiHidden="1" w:unhideWhenUsed="1"/>
+    <w:lsdException w:name="Table Web 1" w:semiHidden="1" w:unhideWhenUsed="1"/>
+    <w:lsdException w:name="Table Web 2" w:semiHidden="1" w:unhideWhenUsed="1"/>
+    <w:lsdException w:name="Table Web 3" w:semiHidden="1" w:unhideWhenUsed="1"/>
+    <w:lsdException w:name="Balloon Text" w:semiHidden="1" w:unhideWhenUsed="1"/>
+    <w:lsdException w:name="Table Grid" w:semiHidden="1" w:uiPriority="59" w:unhideWhenUsed="1"/>
+    <w:lsdException w:name="Table Theme" w:semiHidden="1" w:unhideWhenUsed="1"/>
+    <w:lsdException w:name="Placeholder Text" w:semiHidden="1"/>
+    <w:lsdException w:name="No Spacing" w:uiPriority="1" w:qFormat="1"/>
+    <w:lsdException w:name="Light Shading" w:uiPriority="60"/>
+    <w:lsdException w:name="Light List" w:uiPriority="61"/>
+    <w:lsdException w:name="Light Grid" w:uiPriority="62"/>
+    <w:lsdException w:name="Medium Shading 1" w:uiPriority="63"/>
+    <w:lsdException w:name="Medium Shading 2" w:uiPriority="64"/>
+    <w:lsdException w:name="Medium List 1" w:uiPriority="65"/>
+    <w:lsdException w:name="Medium List 2" w:uiPriority="66"/>
+    <w:lsdException w:name="Medium Grid 1" w:uiPriority="67"/>
+    <w:lsdException w:name="Medium Grid 2" w:uiPriority="68"/>
+    <w:lsdException w:name="Medium Grid 3" w:uiPriority="69"/>
+    <w:lsdException w:name="Dark List" w:uiPriority="70"/>
+    <w:lsdException w:name="Colorful Shading" w:uiPriority="71"/>
+    <w:lsdException w:name="Colorful List" w:uiPriority="72"/>
+    <w:lsdException w:name="Colorful Grid" w:uiPriority="73"/>
+    <w:lsdException w:name="Light Shading Accent 1" w:uiPriority="60"/>
+    <w:lsdException w:name="Light List Accent 1" w:uiPriority="61"/>
+    <w:lsdException w:name="Light Grid Accent 1" w:uiPriority="62"/>
+    <w:lsdException w:name="Medium Shading 1 Accent 1" w:uiPriority="63"/>
+    <w:lsdException w:name="Medium Shading 2 Accent 1" w:uiPriority="64"/>
+    <w:lsdException w:name="Medium List 1 Accent 1" w:uiPriority="65"/>
+    <w:lsdException w:name="Revision" w:semiHidden="1"/>
+    <w:lsdException w:name="List Paragraph" w:uiPriority="34" w:qFormat="1"/>
+    <w:lsdException w:name="Quote" w:uiPriority="29" w:qFormat="1"/>
+    <w:lsdException w:name="Intense Quote" w:uiPriority="30" w:qFormat="1"/>
+    <w:lsdException w:name="Medium List 2 Accent 1" w:uiPriority="66"/>
+    <w:lsdException w:name="Medium Grid 1 Accent 1" w:uiPriority="67"/>
+    <w:lsdException w:name="Medium Grid 2 Accent 1" w:uiPriority="68"/>
+    <w:lsdException w:name="Medium Grid 3 Accent 1" w:uiPriority="69"/>
+    <w:lsdException w:name="Dark List Accent 1" w:uiPriority="70"/>
+    <w:lsdException w:name="Colorful Shading Accent 1" w:uiPriority="71"/>
+    <w:lsdException w:name="Colorful List Accent 1" w:uiPriority="72"/>
+    <w:lsdException w:name="Colorful Grid Accent 1" w:uiPriority="73"/>
+    <w:lsdException w:name="Light Shading Accent 2" w:uiPriority="60"/>
+    <w:lsdException w:name="Light List Accent 2" w:uiPriority="61"/>
+    <w:lsdException w:name="Light Grid Accent 2" w:uiPriority="62"/>
+    <w:lsdException w:name="Medium Shading 1 Accent 2" w:uiPriority="63"/>
+    <w:lsdException w:name="Medium Shading 2 Accent 2" w:uiPriority="64"/>
+    <w:lsdException w:name="Medium List 1 Accent 2" w:uiPriority="65"/>
+    <w:lsdException w:name="Medium List 2 Accent 2" w:uiPriority="66"/>
+    <w:lsdException w:name="Medium Grid 1 Accent 2" w:uiPriority="67"/>
+    <w:lsdException w:name="Medium Grid 2 Accent 2" w:uiPriority="68"/>
+    <w:lsdException w:name="Medium Grid 3 Accent 2" w:uiPriority="69"/>
+    <w:lsdException w:name="Dark List Accent 2" w:uiPriority="70"/>
+    <w:lsdException w:name="Colorful Shading Accent 2" w:uiPriority="71"/>
+    <w:lsdException w:name="Colorful List Accent 2" w:uiPriority="72"/>
+    <w:lsdException w:name="Colorful Grid Accent 2" w:uiPriority="73"/>
+    <w:lsdException w:name="Light Shading Accent 3" w:uiPriority="60"/>
+    <w:lsdException w:name="Light List Accent 3" w:uiPriority="61"/>
+    <w:lsdException w:name="Light Grid Accent 3" w:uiPriority="62"/>
+    <w:lsdException w:name="Medium Shading 1 Accent 3" w:uiPriority="63"/>
+    <w:lsdException w:name="Medium Shading 2 Accent 3" w:uiPriority="64"/>
+    <w:lsdException w:name="Medium List 1 Accent 3" w:uiPriority="65"/>
+    <w:lsdException w:name="Medium List 2 Accent 3" w:uiPriority="66"/>
+    <w:lsdException w:name="Medium Grid 1 Accent 3" w:uiPriority="67"/>
+    <w:lsdException w:name="Medium Grid 2 Accent 3" w:uiPriority="68"/>
+    <w:lsdException w:name="Medium Grid 3 Accent 3" w:uiPriority="69"/>
+    <w:lsdException w:name="Dark List Accent 3" w:uiPriority="70"/>
+    <w:lsdException w:name="Colorful Shading Accent 3" w:uiPriority="71"/>
+    <w:lsdException w:name="Colorful List Accent 3" w:uiPriority="72"/>
+    <w:lsdException w:name="Colorful Grid Accent 3" w:uiPriority="73"/>
+    <w:lsdException w:name="Light Shading Accent 4" w:uiPriority="60"/>
+    <w:lsdException w:name="Light List Accent 4" w:uiPriority="61"/>
+    <w:lsdException w:name="Light Grid Accent 4" w:uiPriority="62"/>
+    <w:lsdException w:name="Medium Shading 1 Accent 4" w:uiPriority="63"/>
+    <w:lsdException w:name="Medium Shading 2 Accent 4" w:uiPriority="64"/>
+    <w:lsdException w:name="Medium List 1 Accent 4" w:uiPriority="65"/>
+    <w:lsdException w:name="Medium List 2 Accent 4" w:uiPriority="66"/>
+    <w:lsdException w:name="Medium Grid 1 Accent 4" w:uiPriority="67"/>
+    <w:lsdException w:name="Medium Grid 2 Accent 4" w:uiPriority="68"/>
+    <w:lsdException w:name="Medium Grid 3 Accent 4" w:uiPriority="69"/>
+    <w:lsdException w:name="Dark List Accent 4" w:uiPriority="70"/>
+    <w:lsdException w:name="Colorful Shading Accent 4" w:uiPriority="71"/>
+    <w:lsdException w:name="Colorful List Accent 4" w:uiPriority="72"/>
+    <w:lsdException w:name="Colorful Grid Accent 4" w:uiPriority="73"/>
+    <w:lsdException w:name="Light Shading Accent 5" w:uiPriority="60"/>
+    <w:lsdException w:name="Light List Accent 5" w:uiPriority="61"/>
+    <w:lsdException w:name="Light Grid Accent 5" w:uiPriority="62"/>
+    <w:lsdException w:name="Medium Shading 1 Accent 5" w:uiPriority="63"/>
+    <w:lsdException w:name="Medium Shading 2 Accent 5" w:uiPriority="64"/>
+    <w:lsdException w:name="Medium List 1 Accent 5" w:uiPriority="65"/>
+    <w:lsdException w:name="Medium List 2 Accent 5" w:uiPriority="66"/>
+    <w:lsdException w:name="Medium Grid 1 Accent 5" w:uiPriority="67"/>
+    <w:lsdException w:name="Medium Grid 2 Accent 5" w:uiPriority="68"/>
+    <w:lsdException w:name="Medium Grid 3 Accent 5" w:uiPriority="69"/>
+    <w:lsdException w:name="Dark List Accent 5" w:uiPriority="70"/>
+    <w:lsdException w:name="Colorful Shading Accent 5" w:uiPriority="71"/>
+    <w:lsdException w:name="Colorful List Accent 5" w:uiPriority="72"/>
+    <w:lsdException w:name="Colorful Grid Accent 5" w:uiPriority="73"/>
+    <w:lsdException w:name="Light Shading Accent 6" w:uiPriority="60"/>
+    <w:lsdException w:name="Light List Accent 6" w:uiPriority="61"/>
+    <w:lsdException w:name="Light Grid Accent 6" w:uiPriority="62"/>
+    <w:lsdException w:name="Medium Shading 1 Accent 6" w:uiPriority="63"/>
+    <w:lsdException w:name="Medium Shading 2 Accent 6" w:uiPriority="64"/>
+    <w:lsdException w:name="Medium List 1 Accent 6" w:uiPriority="65"/>
+    <w:lsdException w:name="Medium List 2 Accent 6" w:uiPriority="66"/>
+    <w:lsdException w:name="Medium Grid 1 Accent 6" w:uiPriority="67"/>
+    <w:lsdException w:name="Medium Grid 2 Accent 6" w:uiPriority="68"/>
+    <w:lsdException w:name="Medium Grid 3 Accent 6" w:uiPriority="69"/>
+    <w:lsdException w:name="Dark List Accent 6" w:uiPriority="70"/>
+    <w:lsdException w:name="Colorful Shading Accent 6" w:uiPriority="71"/>
+    <w:lsdException w:name="Colorful List Accent 6" w:uiPriority="72"/>
+    <w:lsdException w:name="Colorful Grid Accent 6" w:uiPriority="73"/>
+    <w:lsdException w:name="Subtle Emphasis" w:uiPriority="19" w:qFormat="1"/>
+    <w:lsdException w:name="Intense Emphasis" w:uiPriority="21" w:qFormat="1"/>
+    <w:lsdException w:name="Subtle Reference" w:uiPriority="31" w:qFormat="1"/>
+    <w:lsdException w:name="Intense Reference" w:uiPriority="32" w:qFormat="1"/>
+    <w:lsdException w:name="Book Title" w:uiPriority="33" w:qFormat="1"/>
+    <w:lsdException w:name="Bibliography" w:semiHidden="1" w:uiPriority="37" w:unhideWhenUsed="1"/>
+    <w:lsdException w:name="TOC Heading" w:semiHidden="1" w:uiPriority="39" w:unhideWhenUsed="1" w:qFormat="1"/>
+    <w:lsdException w:name="Plain Table 1" w:uiPriority="41"/>
+    <w:lsdException w:name="Plain Table 2" w:uiPriority="42"/>
+    <w:lsdException w:name="Plain Table 3" w:uiPriority="43"/>
+    <w:lsdException w:name="Plain Table 4" w:uiPriority="44"/>
+    <w:lsdException w:name="Plain Table 5" w:uiPriority="45"/>
+    <w:lsdException w:name="Grid Table Light" w:uiPriority="40"/>
+    <w:lsdException w:name="Grid Table 1 Light" w:uiPriority="46"/>
+    <w:lsdException w:name="Grid Table 2" w:uiPriority="47"/>
+    <w:lsdException w:name="Grid Table 3" w:uiPriority="48"/>
+    <w:lsdException w:name="Grid Table 4" w:uiPriority="49"/>
+    <w:lsdException w:name="Grid Table 5 Dark" w:uiPriority="50"/>
+    <w:lsdException w:name="Grid Table 6 Colorful" w:uiPriority="51"/>
+    <w:lsdException w:name="Grid Table 7 Colorful" w:uiPriority="52"/>
+    <w:lsdException w:name="Grid Table 1 Light Accent 1" w:uiPriority="46"/>
+    <w:lsdException w:name="Grid Table 2 Accent 1" w:uiPriority="47"/>
+    <w:lsdException w:name="Grid Table 3 Accent 1" w:uiPriority="48"/>
+    <w:lsdException w:name="Grid Table 4 Accent 1" w:uiPriority="49"/>
+    <w:lsdException w:name="Grid Table 5 Dark Accent 1" w:uiPriority="50"/>
+    <w:lsdException w:name="Grid Table 6 Colorful Accent 1" w:uiPriority="51"/>
+    <w:lsdException w:name="Grid Table 7 Colorful Accent 1" w:uiPriority="52"/>
+    <w:lsdException w:name="Grid Table 1 Light Accent 2" w:uiPriority="46"/>
+    <w:lsdException w:name="Grid Table 2 Accent 2" w:uiPriority="47"/>
+    <w:lsdException w:name="Grid Table 3 Accent 2" w:uiPriority="48"/>
+    <w:lsdException w:name="Grid Table 4 Accent 2" w:uiPriority="49"/>
+    <w:lsdException w:name="Grid Table 5 Dark Accent 2" w:uiPriority="50"/>
+    <w:lsdException w:name="Grid Table 6 Colorful Accent 2" w:uiPriority="51"/>
+    <w:lsdException w:name="Grid Table 7 Colorful Accent 2" w:uiPriority="52"/>
+    <w:lsdException w:name="Grid Table 1 Light Accent 3" w:uiPriority="46"/>
+    <w:lsdException w:name="Grid Table 2 Accent 3" w:uiPriority="47"/>
+    <w:lsdException w:name="Grid Table 3 Accent 3" w:uiPriority="48"/>
+    <w:lsdException w:name="Grid Table 4 Accent 3" w:uiPriority="49"/>
+    <w:lsdException w:name="Grid Table 5 Dark Accent 3" w:uiPriority="50"/>
+    <w:lsdException w:name="Grid Table 6 Colorful Accent 3" w:uiPriority="51"/>
+    <w:lsdException w:name="Grid Table 7 Colorful Accent 3" w:uiPriority="52"/>
+    <w:lsdException w:name="Grid Table 1 Light Accent 4" w:uiPriority="46"/>
+    <w:lsdException w:name="Grid Table 2 Accent 4" w:uiPriority="47"/>
+    <w:lsdException w:name="Grid Table 3 Accent 4" w:uiPriority="48"/>
+    <w:lsdException w:name="Grid Table 4 Accent 4" w:uiPriority="49"/>
+    <w:lsdException w:name="Grid Table 5 Dark Accent 4" w:uiPriority="50"/>
+    <w:lsdException w:name="Grid Table 6 Colorful Accent 4" w:uiPriority="51"/>
+    <w:lsdException w:name="Grid Table 7 Colorful Accent 4" w:uiPriority="52"/>
+    <w:lsdException w:name="Grid Table 1 Light Accent 5" w:uiPriority="46"/>
+    <w:lsdException w:name="Grid Table 2 Accent 5" w:uiPriority="47"/>
+    <w:lsdException w:name="Grid Table 3 Accent 5" w:uiPriority="48"/>
+    <w:lsdException w:name="Grid Table 4 Accent 5" w:uiPriority="49"/>
+    <w:lsdException w:name="Grid Table 5 Dark Accent 5" w:uiPriority="50"/>
+    <w:lsdException w:name="Grid Table 6 Colorful Accent 5" w:uiPriority="51"/>
+    <w:lsdException w:name="Grid Table 7 Colorful Accent 5" w:uiPriority="52"/>
+    <w:lsdException w:name="Grid Table 1 Light Accent 6" w:uiPriority="46"/>
+    <w:lsdException w:name="Grid Table 2 Accent 6" w:uiPriority="47"/>
+    <w:lsdException w:name="Grid Table 3 Accent 6" w:uiPriority="48"/>
+    <w:lsdException w:name="Grid Table 4 Accent 6" w:uiPriority="49"/>
+    <w:lsdException w:name="Grid Table 5 Dark Accent 6" w:uiPriority="50"/>
+    <w:lsdException w:name="Grid Table 6 Colorful Accent 6" w:uiPriority="51"/>
+    <w:lsdException w:name="Grid Table 7 Colorful Accent 6" w:uiPriority="52"/>
+    <w:lsdException w:name="List Table 1 Light" w:uiPriority="46"/>
+    <w:lsdException w:name="List Table 2" w:uiPriority="47"/>
+    <w:lsdException w:name="List Table 3" w:uiPriority="48"/>
+    <w:lsdException w:name="List Table 4" w:uiPriority="49"/>
+    <w:lsdException w:name="List Table 5 Dark" w:uiPriority="50"/>
+    <w:lsdException w:name="List Table 6 Colorful" w:uiPriority="51"/>
+    <w:lsdException w:name="List Table 7 Colorful" w:uiPriority="52"/>
+    <w:lsdException w:name="List Table 1 Light Accent 1" w:uiPriority="46"/>
+    <w:lsdException w:name="List Table 2 Accent 1" w:uiPriority="47"/>
+    <w:lsdException w:name="List Table 3 Accent 1" w:uiPriority="48"/>
+    <w:lsdException w:name="List Table 4 Accent 1" w:uiPriority="49"/>
+    <w:lsdException w:name="List Table 5 Dark Accent 1" w:uiPriority="50"/>
+    <w:lsdException w:name="List Table 6 Colorful Accent 1" w:uiPriority="51"/>
+    <w:lsdException w:name="List Table 7 Colorful Accent 1" w:uiPriority="52"/>
+    <w:lsdException w:name="List Table 1 Light Accent 2" w:uiPriority="46"/>
+    <w:lsdException w:name="List Table 2 Accent 2" w:uiPriority="47"/>
+    <w:lsdException w:name="List Table 3 Accent 2" w:uiPriority="48"/>
+    <w:lsdException w:name="List Table 4 Accent 2" w:uiPriority="49"/>
+    <w:lsdException w:name="List Table 5 Dark Accent 2" w:uiPriority="50"/>
+    <w:lsdException w:name="List Table 6 Colorful Accent 2" w:uiPriority="51"/>
+    <w:lsdException w:name="List Table 7 Colorful Accent 2" w:uiPriority="52"/>
+    <w:lsdException w:name="List Table 1 Light Accent 3" w:uiPriority="46"/>
+    <w:lsdException w:name="List Table 2 Accent 3" w:uiPriority="47"/>
+    <w:lsdException w:name="List Table 3 Accent 3" w:uiPriority="48"/>
+    <w:lsdException w:name="List Table 4 Accent 3" w:uiPriority="49"/>
+    <w:lsdException w:name="List Table 5 Dark Accent 3" w:uiPriority="50"/>
+    <w:lsdException w:name="List Table 6 Colorful Accent 3" w:uiPriority="51"/>
+    <w:lsdException w:name="List Table 7 Colorful Accent 3" w:uiPriority="52"/>
+    <w:lsdException w:name="List Table 1 Light Accent 4" w:uiPriority="46"/>
+    <w:lsdException w:name="List Table 2 Accent 4" w:uiPriority="47"/>
+    <w:lsdException w:name="List Table 3 Accent 4" w:uiPriority="48"/>
+    <w:lsdException w:name="List Table 4 Accent 4" w:uiPriority="49"/>
+    <w:lsdException w:name="List Table 5 Dark Accent 4" w:uiPriority="50"/>
+    <w:lsdException w:name="List Table 6 Colorful Accent 4" w:uiPriority="51"/>
+    <w:lsdException w:name="List Table 7 Colorful Accent 4" w:uiPriority="52"/>
+    <w:lsdException w:name="List Table 1 Light Accent 5" w:uiPriority="46"/>
+    <w:lsdException w:name="List Table 2 Accent 5" w:uiPriority="47"/>
+    <w:lsdException w:name="List Table 3 Accent 5" w:uiPriority="48"/>
+    <w:lsdException w:name="List Table 4 Accent 5" w:uiPriority="49"/>
+    <w:lsdException w:name="List Table 5 Dark Accent 5" w:uiPriority="50"/>
+    <w:lsdException w:name="List Table 6 Colorful Accent 5" w:uiPriority="51"/>
+    <w:lsdException w:name="List Table 7 Colorful Accent 5" w:uiPriority="52"/>
+    <w:lsdException w:name="List Table 1 Light Accent 6" w:uiPriority="46"/>
+    <w:lsdException w:name="List Table 2 Accent 6" w:uiPriority="47"/>
+    <w:lsdException w:name="List Table 3 Accent 6" w:uiPriority="48"/>
+    <w:lsdException w:name="List Table 4 Accent 6" w:uiPriority="49"/>
+    <w:lsdException w:name="List Table 5 Dark Accent 6" w:uiPriority="50"/>
+    <w:lsdException w:name="List Table 6 Colorful Accent 6" w:uiPriority="51"/>
+    <w:lsdException w:name="List Table 7 Colorful Accent 6" w:uiPriority="52"/>
+    <w:lsdException w:name="Mention" w:semiHidden="1" w:unhideWhenUsed="1"/>
+    <w:lsdException w:name="Smart Hyperlink" w:semiHidden="1" w:unhideWhenUsed="1"/>
+    <w:lsdException w:name="Hashtag" w:semiHidden="1" w:unhideWhenUsed="1"/>
+    <w:lsdException w:name="Unresolved Mention" w:semiHidden="1" w:unhideWhenUsed="1"/>
   </w:latentStyles>
   <w:style w:type="paragraph" w:default="1" w:styleId="Normal">
     <w:name w:val="Normal"/>
@@ -2218,7 +2156,7 @@
 </file>
 
 <file path=customXml/itemProps1.xml><?xml version="1.0" encoding="utf-8"?>
-<ds:datastoreItem xmlns:ds="http://schemas.openxmlformats.org/officeDocument/2006/customXml" ds:itemID="{B890BA85-A062-4B5E-A86B-7B06CC066383}">
+<ds:datastoreItem xmlns:ds="http://schemas.openxmlformats.org/officeDocument/2006/customXml" ds:itemID="{FE56B82C-332E-4C52-AB99-012CF6770325}">
   <ds:schemaRefs>
     <ds:schemaRef ds:uri="http://schemas.openxmlformats.org/officeDocument/2006/bibliography"/>
   </ds:schemaRefs>

</xml_diff>

<commit_message>
update template, In content page, "BALANCE SHEET" (section 4) should be renamed as "STATEMENT OF FINANCIAL POSITION"
</commit_message>
<xml_diff>
--- a/app/src/main/resources/template.docx
+++ b/app/src/main/resources/template.docx
@@ -128,7 +128,7 @@
       <w:pPr>
         <w:pStyle w:val="TOC1"/>
         <w:tabs>
-          <w:tab w:val="right" w:pos="8630"/>
+          <w:tab w:val="right" w:pos="8296"/>
         </w:tabs>
         <w:rPr>
           <w:rFonts w:asciiTheme="minorHAnsi" w:hAnsiTheme="minorHAnsi"/>
@@ -154,7 +154,7 @@
         </w:rPr>
         <w:fldChar w:fldCharType="separate"/>
       </w:r>
-      <w:hyperlink w:anchor="_Toc502011681" w:history="1">
+      <w:hyperlink w:anchor="_Toc517734470" w:history="1">
         <w:r>
           <w:rPr>
             <w:rStyle w:val="Hyperlink"/>
@@ -181,7 +181,7 @@
             <w:noProof/>
             <w:webHidden/>
           </w:rPr>
-          <w:instrText xml:space="preserve"> PAGEREF _Toc502011681 \h </w:instrText>
+          <w:instrText xml:space="preserve"> PAGEREF _Toc517734470 \h </w:instrText>
         </w:r>
         <w:r>
           <w:rPr>
@@ -216,7 +216,7 @@
       <w:pPr>
         <w:pStyle w:val="TOC1"/>
         <w:tabs>
-          <w:tab w:val="right" w:pos="8630"/>
+          <w:tab w:val="right" w:pos="8296"/>
         </w:tabs>
         <w:rPr>
           <w:rFonts w:asciiTheme="minorHAnsi" w:hAnsiTheme="minorHAnsi"/>
@@ -224,7 +224,7 @@
           <w:lang w:eastAsia="zh-HK"/>
         </w:rPr>
       </w:pPr>
-      <w:hyperlink w:anchor="_Toc502011682" w:history="1">
+      <w:hyperlink w:anchor="_Toc517734471" w:history="1">
         <w:r>
           <w:rPr>
             <w:rStyle w:val="Hyperlink"/>
@@ -251,7 +251,7 @@
             <w:noProof/>
             <w:webHidden/>
           </w:rPr>
-          <w:instrText xml:space="preserve"> PAGEREF _Toc502011682 \h </w:instrText>
+          <w:instrText xml:space="preserve"> PAGEREF _Toc517734471 \h </w:instrText>
         </w:r>
         <w:r>
           <w:rPr>
@@ -271,7 +271,7 @@
             <w:noProof/>
             <w:webHidden/>
           </w:rPr>
-          <w:t>3</w:t>
+          <w:t>2</w:t>
         </w:r>
         <w:r>
           <w:rPr>
@@ -286,7 +286,7 @@
       <w:pPr>
         <w:pStyle w:val="TOC1"/>
         <w:tabs>
-          <w:tab w:val="right" w:pos="8630"/>
+          <w:tab w:val="right" w:pos="8296"/>
         </w:tabs>
         <w:rPr>
           <w:rFonts w:asciiTheme="minorHAnsi" w:hAnsiTheme="minorHAnsi"/>
@@ -294,7 +294,7 @@
           <w:lang w:eastAsia="zh-HK"/>
         </w:rPr>
       </w:pPr>
-      <w:hyperlink w:anchor="_Toc502011683" w:history="1">
+      <w:hyperlink w:anchor="_Toc517734472" w:history="1">
         <w:r>
           <w:rPr>
             <w:rStyle w:val="Hyperlink"/>
@@ -321,7 +321,7 @@
             <w:noProof/>
             <w:webHidden/>
           </w:rPr>
-          <w:instrText xml:space="preserve"> PAGEREF _Toc502011683 \h </w:instrText>
+          <w:instrText xml:space="preserve"> PAGEREF _Toc517734472 \h </w:instrText>
         </w:r>
         <w:r>
           <w:rPr>
@@ -341,7 +341,7 @@
             <w:noProof/>
             <w:webHidden/>
           </w:rPr>
-          <w:t>4</w:t>
+          <w:t>3</w:t>
         </w:r>
         <w:r>
           <w:rPr>
@@ -356,7 +356,7 @@
       <w:pPr>
         <w:pStyle w:val="TOC1"/>
         <w:tabs>
-          <w:tab w:val="right" w:pos="8630"/>
+          <w:tab w:val="right" w:pos="8296"/>
         </w:tabs>
         <w:rPr>
           <w:rFonts w:asciiTheme="minorHAnsi" w:hAnsiTheme="minorHAnsi"/>
@@ -364,13 +364,13 @@
           <w:lang w:eastAsia="zh-HK"/>
         </w:rPr>
       </w:pPr>
-      <w:hyperlink w:anchor="_Toc502011684" w:history="1">
+      <w:hyperlink w:anchor="_Toc517734473" w:history="1">
         <w:r>
           <w:rPr>
             <w:rStyle w:val="Hyperlink"/>
             <w:noProof/>
           </w:rPr>
-          <w:t>BALANCE SHEET</w:t>
+          <w:t>STATEMENT OF FINANCIAL POSITION</w:t>
         </w:r>
         <w:r>
           <w:rPr>
@@ -391,7 +391,7 @@
             <w:noProof/>
             <w:webHidden/>
           </w:rPr>
-          <w:instrText xml:space="preserve"> PAGEREF _Toc502011684 \h </w:instrText>
+          <w:instrText xml:space="preserve"> PAGEREF _Toc517734473 \h </w:instrText>
         </w:r>
         <w:r>
           <w:rPr>
@@ -411,7 +411,7 @@
             <w:noProof/>
             <w:webHidden/>
           </w:rPr>
-          <w:t>5</w:t>
+          <w:t>4</w:t>
         </w:r>
         <w:r>
           <w:rPr>
@@ -426,7 +426,7 @@
       <w:pPr>
         <w:pStyle w:val="TOC1"/>
         <w:tabs>
-          <w:tab w:val="right" w:pos="8630"/>
+          <w:tab w:val="right" w:pos="8296"/>
         </w:tabs>
         <w:rPr>
           <w:rFonts w:asciiTheme="minorHAnsi" w:hAnsiTheme="minorHAnsi"/>
@@ -434,7 +434,7 @@
           <w:lang w:eastAsia="zh-HK"/>
         </w:rPr>
       </w:pPr>
-      <w:hyperlink w:anchor="_Toc502011685" w:history="1">
+      <w:hyperlink w:anchor="_Toc517734474" w:history="1">
         <w:r>
           <w:rPr>
             <w:rStyle w:val="Hyperlink"/>
@@ -461,7 +461,77 @@
             <w:noProof/>
             <w:webHidden/>
           </w:rPr>
-          <w:instrText xml:space="preserve"> PAGEREF _Toc502011685 \h </w:instrText>
+          <w:instrText xml:space="preserve"> PAGEREF _Toc517734474 \h </w:instrText>
+        </w:r>
+        <w:r>
+          <w:rPr>
+            <w:noProof/>
+            <w:webHidden/>
+          </w:rPr>
+        </w:r>
+        <w:r>
+          <w:rPr>
+            <w:noProof/>
+            <w:webHidden/>
+          </w:rPr>
+          <w:fldChar w:fldCharType="separate"/>
+        </w:r>
+        <w:r>
+          <w:rPr>
+            <w:noProof/>
+            <w:webHidden/>
+          </w:rPr>
+          <w:t>5</w:t>
+        </w:r>
+        <w:r>
+          <w:rPr>
+            <w:noProof/>
+            <w:webHidden/>
+          </w:rPr>
+          <w:fldChar w:fldCharType="end"/>
+        </w:r>
+      </w:hyperlink>
+    </w:p>
+    <w:p>
+      <w:pPr>
+        <w:pStyle w:val="TOC1"/>
+        <w:tabs>
+          <w:tab w:val="right" w:pos="8296"/>
+        </w:tabs>
+        <w:rPr>
+          <w:rFonts w:asciiTheme="minorHAnsi" w:hAnsiTheme="minorHAnsi"/>
+          <w:noProof/>
+          <w:lang w:eastAsia="zh-HK"/>
+        </w:rPr>
+      </w:pPr>
+      <w:hyperlink w:anchor="_Toc517734475" w:history="1">
+        <w:r>
+          <w:rPr>
+            <w:rStyle w:val="Hyperlink"/>
+            <w:noProof/>
+          </w:rPr>
+          <w:t>NOTES TO THE FINANCIAL STATEMENTS</w:t>
+        </w:r>
+        <w:r>
+          <w:rPr>
+            <w:noProof/>
+            <w:webHidden/>
+          </w:rPr>
+          <w:tab/>
+        </w:r>
+        <w:r>
+          <w:rPr>
+            <w:noProof/>
+            <w:webHidden/>
+          </w:rPr>
+          <w:fldChar w:fldCharType="begin"/>
+        </w:r>
+        <w:r>
+          <w:rPr>
+            <w:noProof/>
+            <w:webHidden/>
+          </w:rPr>
+          <w:instrText xml:space="preserve"> PAGEREF _Toc517734475 \h </w:instrText>
         </w:r>
         <w:r>
           <w:rPr>
@@ -513,69 +583,14 @@
           <w:docGrid w:linePitch="360"/>
         </w:sectPr>
       </w:pPr>
-      <w:hyperlink w:anchor="_Toc502011686" w:history="1">
-        <w:r>
-          <w:rPr>
-            <w:rStyle w:val="Hyperlink"/>
-            <w:noProof/>
-          </w:rPr>
-          <w:t>NOTES TO THE FINANCIAL STATEMENTS</w:t>
-        </w:r>
-        <w:r>
-          <w:rPr>
-            <w:noProof/>
-            <w:webHidden/>
-          </w:rPr>
-          <w:tab/>
-        </w:r>
-        <w:r>
-          <w:rPr>
-            <w:noProof/>
-            <w:webHidden/>
-          </w:rPr>
-          <w:fldChar w:fldCharType="begin"/>
-        </w:r>
-        <w:r>
-          <w:rPr>
-            <w:noProof/>
-            <w:webHidden/>
-          </w:rPr>
-          <w:instrText xml:space="preserve"> PAGEREF _Toc502011686 \h </w:instrText>
-        </w:r>
-        <w:r>
-          <w:rPr>
-            <w:noProof/>
-            <w:webHidden/>
-          </w:rPr>
-        </w:r>
-        <w:r>
-          <w:rPr>
-            <w:noProof/>
-            <w:webHidden/>
-          </w:rPr>
-          <w:fldChar w:fldCharType="separate"/>
-        </w:r>
-        <w:r>
-          <w:rPr>
-            <w:noProof/>
-            <w:webHidden/>
-          </w:rPr>
-          <w:t>7</w:t>
-        </w:r>
-        <w:r>
-          <w:rPr>
-            <w:noProof/>
-            <w:webHidden/>
-          </w:rPr>
-          <w:fldChar w:fldCharType="end"/>
-        </w:r>
-      </w:hyperlink>
       <w:r>
         <w:rPr>
           <w:rFonts w:cs="Times New Roman"/>
         </w:rPr>
         <w:fldChar w:fldCharType="end"/>
       </w:r>
+      <w:bookmarkStart w:id="0" w:name="_GoBack"/>
+      <w:bookmarkEnd w:id="0"/>
     </w:p>
     <w:p>
       <w:pPr>
@@ -584,7 +599,7 @@
           <w:szCs w:val="2"/>
         </w:rPr>
       </w:pPr>
-      <w:bookmarkStart w:id="0" w:name="_Toc502011681"/>
+      <w:bookmarkStart w:id="1" w:name="_Toc517734470"/>
       <w:r>
         <w:rPr>
           <w:szCs w:val="2"/>
@@ -592,7 +607,7 @@
         <w:lastRenderedPageBreak/>
         <w:t>REPORT OF THE DIRECTOR</w:t>
       </w:r>
-      <w:bookmarkEnd w:id="0"/>
+      <w:bookmarkEnd w:id="1"/>
       <w:r>
         <w:rPr>
           <w:szCs w:val="2"/>
@@ -647,12 +662,12 @@
       <w:pPr>
         <w:pStyle w:val="Heading1"/>
       </w:pPr>
-      <w:bookmarkStart w:id="1" w:name="_Toc502011682"/>
+      <w:bookmarkStart w:id="2" w:name="_Toc517734471"/>
       <w:r>
         <w:lastRenderedPageBreak/>
         <w:t>INDEPENDENT AUDITORS’ REPORT</w:t>
       </w:r>
-      <w:bookmarkEnd w:id="1"/>
+      <w:bookmarkEnd w:id="2"/>
     </w:p>
     <w:p>
       <w:pPr>
@@ -696,12 +711,12 @@
       <w:pPr>
         <w:pStyle w:val="Heading1"/>
       </w:pPr>
-      <w:bookmarkStart w:id="2" w:name="_Toc502011683"/>
+      <w:bookmarkStart w:id="3" w:name="_Toc517734472"/>
       <w:r>
         <w:lastRenderedPageBreak/>
         <w:t>INCOME STATEMENT</w:t>
       </w:r>
-      <w:bookmarkEnd w:id="2"/>
+      <w:bookmarkEnd w:id="3"/>
     </w:p>
     <w:p>
       <w:pPr>
@@ -745,12 +760,12 @@
       <w:pPr>
         <w:pStyle w:val="Heading1"/>
       </w:pPr>
-      <w:bookmarkStart w:id="3" w:name="_Toc502011684"/>
+      <w:bookmarkStart w:id="4" w:name="_Toc517734473"/>
       <w:r>
         <w:lastRenderedPageBreak/>
-        <w:t>BALANCE SHEET</w:t>
+        <w:t>STATEMENT OF FINANCIAL POSITION</w:t>
       </w:r>
-      <w:bookmarkEnd w:id="3"/>
+      <w:bookmarkEnd w:id="4"/>
     </w:p>
     <w:p>
       <w:pPr>
@@ -793,12 +808,12 @@
       <w:pPr>
         <w:pStyle w:val="Heading1"/>
       </w:pPr>
-      <w:bookmarkStart w:id="4" w:name="_Toc502011685"/>
+      <w:bookmarkStart w:id="5" w:name="_Toc517734474"/>
       <w:r>
         <w:lastRenderedPageBreak/>
         <w:t>STATEMENT OF CHANGES IN EQUITY</w:t>
       </w:r>
-      <w:bookmarkEnd w:id="4"/>
+      <w:bookmarkEnd w:id="5"/>
     </w:p>
     <w:p>
       <w:pPr>
@@ -841,12 +856,12 @@
       <w:pPr>
         <w:pStyle w:val="Heading1"/>
       </w:pPr>
-      <w:bookmarkStart w:id="5" w:name="_Toc502011686"/>
+      <w:bookmarkStart w:id="6" w:name="_Toc517734475"/>
       <w:r>
         <w:lastRenderedPageBreak/>
         <w:t>NOTES TO THE FINANCIAL STATEMENTS</w:t>
       </w:r>
-      <w:bookmarkEnd w:id="5"/>
+      <w:bookmarkEnd w:id="6"/>
     </w:p>
     <w:p>
       <w:pPr>
@@ -862,8 +877,6 @@
         </w:rPr>
         <w:t>Section6</w:t>
       </w:r>
-      <w:bookmarkStart w:id="6" w:name="_GoBack"/>
-      <w:bookmarkEnd w:id="6"/>
     </w:p>
     <w:sectPr>
       <w:headerReference w:type="default" r:id="rId19"/>
@@ -1500,7 +1513,7 @@
     <w:lsdException w:name="Table Web 2" w:semiHidden="1" w:unhideWhenUsed="1"/>
     <w:lsdException w:name="Table Web 3" w:semiHidden="1" w:unhideWhenUsed="1"/>
     <w:lsdException w:name="Balloon Text" w:semiHidden="1" w:unhideWhenUsed="1"/>
-    <w:lsdException w:name="Table Grid" w:semiHidden="1" w:uiPriority="59" w:unhideWhenUsed="1"/>
+    <w:lsdException w:name="Table Grid" w:uiPriority="59"/>
     <w:lsdException w:name="Table Theme" w:semiHidden="1" w:unhideWhenUsed="1"/>
     <w:lsdException w:name="Placeholder Text" w:semiHidden="1"/>
     <w:lsdException w:name="No Spacing" w:uiPriority="1" w:qFormat="1"/>
@@ -2156,7 +2169,7 @@
 </file>
 
 <file path=customXml/itemProps1.xml><?xml version="1.0" encoding="utf-8"?>
-<ds:datastoreItem xmlns:ds="http://schemas.openxmlformats.org/officeDocument/2006/customXml" ds:itemID="{FE56B82C-332E-4C52-AB99-012CF6770325}">
+<ds:datastoreItem xmlns:ds="http://schemas.openxmlformats.org/officeDocument/2006/customXml" ds:itemID="{4001B218-60C6-4993-85DD-2585700F5CC1}">
   <ds:schemaRefs>
     <ds:schemaRef ds:uri="http://schemas.openxmlformats.org/officeDocument/2006/bibliography"/>
   </ds:schemaRefs>

</xml_diff>

<commit_message>
line at end of word file
</commit_message>
<xml_diff>
--- a/app/src/main/resources/template.docx
+++ b/app/src/main/resources/template.docx
@@ -589,8 +589,6 @@
         </w:rPr>
         <w:fldChar w:fldCharType="end"/>
       </w:r>
-      <w:bookmarkStart w:id="0" w:name="_GoBack"/>
-      <w:bookmarkEnd w:id="0"/>
     </w:p>
     <w:p>
       <w:pPr>
@@ -599,7 +597,7 @@
           <w:szCs w:val="2"/>
         </w:rPr>
       </w:pPr>
-      <w:bookmarkStart w:id="1" w:name="_Toc517734470"/>
+      <w:bookmarkStart w:id="0" w:name="_Toc517734470"/>
       <w:r>
         <w:rPr>
           <w:szCs w:val="2"/>
@@ -607,7 +605,7 @@
         <w:lastRenderedPageBreak/>
         <w:t>REPORT OF THE DIRECTOR</w:t>
       </w:r>
-      <w:bookmarkEnd w:id="1"/>
+      <w:bookmarkEnd w:id="0"/>
       <w:r>
         <w:rPr>
           <w:szCs w:val="2"/>
@@ -662,12 +660,12 @@
       <w:pPr>
         <w:pStyle w:val="Heading1"/>
       </w:pPr>
-      <w:bookmarkStart w:id="2" w:name="_Toc517734471"/>
+      <w:bookmarkStart w:id="1" w:name="_Toc517734471"/>
       <w:r>
         <w:lastRenderedPageBreak/>
         <w:t>INDEPENDENT AUDITORS’ REPORT</w:t>
       </w:r>
-      <w:bookmarkEnd w:id="2"/>
+      <w:bookmarkEnd w:id="1"/>
     </w:p>
     <w:p>
       <w:pPr>
@@ -711,12 +709,12 @@
       <w:pPr>
         <w:pStyle w:val="Heading1"/>
       </w:pPr>
-      <w:bookmarkStart w:id="3" w:name="_Toc517734472"/>
+      <w:bookmarkStart w:id="2" w:name="_Toc517734472"/>
       <w:r>
         <w:lastRenderedPageBreak/>
         <w:t>INCOME STATEMENT</w:t>
       </w:r>
-      <w:bookmarkEnd w:id="3"/>
+      <w:bookmarkEnd w:id="2"/>
     </w:p>
     <w:p>
       <w:pPr>
@@ -760,12 +758,12 @@
       <w:pPr>
         <w:pStyle w:val="Heading1"/>
       </w:pPr>
-      <w:bookmarkStart w:id="4" w:name="_Toc517734473"/>
+      <w:bookmarkStart w:id="3" w:name="_Toc517734473"/>
       <w:r>
         <w:lastRenderedPageBreak/>
         <w:t>STATEMENT OF FINANCIAL POSITION</w:t>
       </w:r>
-      <w:bookmarkEnd w:id="4"/>
+      <w:bookmarkEnd w:id="3"/>
     </w:p>
     <w:p>
       <w:pPr>
@@ -808,12 +806,12 @@
       <w:pPr>
         <w:pStyle w:val="Heading1"/>
       </w:pPr>
-      <w:bookmarkStart w:id="5" w:name="_Toc517734474"/>
+      <w:bookmarkStart w:id="4" w:name="_Toc517734474"/>
       <w:r>
         <w:lastRenderedPageBreak/>
         <w:t>STATEMENT OF CHANGES IN EQUITY</w:t>
       </w:r>
-      <w:bookmarkEnd w:id="5"/>
+      <w:bookmarkEnd w:id="4"/>
     </w:p>
     <w:p>
       <w:pPr>
@@ -856,12 +854,12 @@
       <w:pPr>
         <w:pStyle w:val="Heading1"/>
       </w:pPr>
-      <w:bookmarkStart w:id="6" w:name="_Toc517734475"/>
+      <w:bookmarkStart w:id="5" w:name="_Toc517734475"/>
       <w:r>
         <w:lastRenderedPageBreak/>
         <w:t>NOTES TO THE FINANCIAL STATEMENTS</w:t>
       </w:r>
-      <w:bookmarkEnd w:id="6"/>
+      <w:bookmarkEnd w:id="5"/>
     </w:p>
     <w:p>
       <w:pPr>
@@ -877,6 +875,29 @@
         </w:rPr>
         <w:t>Section6</w:t>
       </w:r>
+    </w:p>
+    <w:p>
+      <w:pPr>
+        <w:pBdr>
+          <w:bottom w:val="single" w:sz="6" w:space="1" w:color="auto"/>
+        </w:pBdr>
+        <w:spacing w:after="0" w:line="240" w:lineRule="auto"/>
+        <w:jc w:val="both"/>
+        <w:rPr>
+          <w:rFonts w:cs="Times New Roman"/>
+        </w:rPr>
+      </w:pPr>
+    </w:p>
+    <w:p>
+      <w:pPr>
+        <w:spacing w:after="0" w:line="240" w:lineRule="auto"/>
+        <w:jc w:val="both"/>
+        <w:rPr>
+          <w:rFonts w:cs="Times New Roman"/>
+        </w:rPr>
+      </w:pPr>
+      <w:bookmarkStart w:id="6" w:name="_GoBack"/>
+      <w:bookmarkEnd w:id="6"/>
     </w:p>
     <w:sectPr>
       <w:headerReference w:type="default" r:id="rId19"/>
@@ -2169,7 +2190,7 @@
 </file>
 
 <file path=customXml/itemProps1.xml><?xml version="1.0" encoding="utf-8"?>
-<ds:datastoreItem xmlns:ds="http://schemas.openxmlformats.org/officeDocument/2006/customXml" ds:itemID="{4001B218-60C6-4993-85DD-2585700F5CC1}">
+<ds:datastoreItem xmlns:ds="http://schemas.openxmlformats.org/officeDocument/2006/customXml" ds:itemID="{39A06ADA-7DD1-4261-9265-2734F994B132}">
   <ds:schemaRefs>
     <ds:schemaRef ds:uri="http://schemas.openxmlformats.org/officeDocument/2006/bibliography"/>
   </ds:schemaRefs>

</xml_diff>